<commit_message>
Final report submitted on canvas
</commit_message>
<xml_diff>
--- a/Docs/295A Final Report - 1st 2 Chapters-1.docx
+++ b/Docs/295A Final Report - 1st 2 Chapters-1.docx
@@ -1,6 +1,6 @@
 
 <file path=word/document.xml><?xml version="1.0" encoding="utf-8"?>
-<w:document xmlns:wpc="http://schemas.microsoft.com/office/word/2010/wordprocessingCanvas" xmlns:mc="http://schemas.openxmlformats.org/markup-compatibility/2006" xmlns:o="urn:schemas-microsoft-com:office:office" xmlns:r="http://schemas.openxmlformats.org/officeDocument/2006/relationships" xmlns:m="http://schemas.openxmlformats.org/officeDocument/2006/math" xmlns:v="urn:schemas-microsoft-com:vml" xmlns:wp14="http://schemas.microsoft.com/office/word/2010/wordprocessingDrawing" xmlns:wp="http://schemas.openxmlformats.org/drawingml/2006/wordprocessingDrawing" xmlns:w10="urn:schemas-microsoft-com:office:word" xmlns:w="http://schemas.openxmlformats.org/wordprocessingml/2006/main" xmlns:w14="http://schemas.microsoft.com/office/word/2010/wordml" xmlns:w15="http://schemas.microsoft.com/office/word/2012/wordml" xmlns:wpg="http://schemas.microsoft.com/office/word/2010/wordprocessingGroup" xmlns:wpi="http://schemas.microsoft.com/office/word/2010/wordprocessingInk" xmlns:wne="http://schemas.microsoft.com/office/word/2006/wordml" xmlns:wps="http://schemas.microsoft.com/office/word/2010/wordprocessingShape" mc:Ignorable="w14 w15 wp14">
+<w:document xmlns:wpc="http://schemas.microsoft.com/office/word/2010/wordprocessingCanvas" xmlns:cx="http://schemas.microsoft.com/office/drawing/2014/chartex" xmlns:cx1="http://schemas.microsoft.com/office/drawing/2015/9/8/chartex" xmlns:cx2="http://schemas.microsoft.com/office/drawing/2015/10/21/chartex" xmlns:cx3="http://schemas.microsoft.com/office/drawing/2016/5/9/chartex" xmlns:cx4="http://schemas.microsoft.com/office/drawing/2016/5/10/chartex" xmlns:cx5="http://schemas.microsoft.com/office/drawing/2016/5/11/chartex" xmlns:mc="http://schemas.openxmlformats.org/markup-compatibility/2006" xmlns:o="urn:schemas-microsoft-com:office:office" xmlns:r="http://schemas.openxmlformats.org/officeDocument/2006/relationships" xmlns:m="http://schemas.openxmlformats.org/officeDocument/2006/math" xmlns:v="urn:schemas-microsoft-com:vml" xmlns:wp14="http://schemas.microsoft.com/office/word/2010/wordprocessingDrawing" xmlns:wp="http://schemas.openxmlformats.org/drawingml/2006/wordprocessingDrawing" xmlns:w10="urn:schemas-microsoft-com:office:word" xmlns:w="http://schemas.openxmlformats.org/wordprocessingml/2006/main" xmlns:w14="http://schemas.microsoft.com/office/word/2010/wordml" xmlns:w15="http://schemas.microsoft.com/office/word/2012/wordml" xmlns:w16se="http://schemas.microsoft.com/office/word/2015/wordml/symex" xmlns:wpg="http://schemas.microsoft.com/office/word/2010/wordprocessingGroup" xmlns:wpi="http://schemas.microsoft.com/office/word/2010/wordprocessingInk" xmlns:wne="http://schemas.microsoft.com/office/word/2006/wordml" xmlns:wps="http://schemas.microsoft.com/office/word/2010/wordprocessingShape" mc:Ignorable="w14 w15 w16se wp14">
   <w:body>
     <w:p>
       <w:pPr>
@@ -118,13 +118,37 @@
               <w:rPr>
                 <w:b/>
               </w:rPr>
-              <w:t xml:space="preserve">Master of Science in </w:t>
+              <w:t>Master of Science in</w:t>
             </w:r>
             <w:r>
               <w:rPr>
                 <w:b/>
               </w:rPr>
-              <w:t xml:space="preserve">Software </w:t>
+              <w:t xml:space="preserve"> </w:t>
+            </w:r>
+            <w:r>
+              <w:rPr>
+                <w:b/>
+              </w:rPr>
+              <w:t>C</w:t>
+            </w:r>
+            <w:r>
+              <w:rPr>
+                <w:b/>
+              </w:rPr>
+              <w:t>o</w:t>
+            </w:r>
+            <w:r>
+              <w:rPr>
+                <w:b/>
+              </w:rPr>
+              <w:t>mputer</w:t>
+            </w:r>
+            <w:r>
+              <w:rPr>
+                <w:b/>
+              </w:rPr>
+              <w:t xml:space="preserve"> </w:t>
             </w:r>
             <w:r>
               <w:rPr>
@@ -185,13 +209,8 @@
             </w:r>
             <w:proofErr w:type="spellEnd"/>
             <w:r>
-              <w:t xml:space="preserve"> Amit Vasant, Shankar </w:t>
+              <w:t xml:space="preserve"> Amit Vasant, Shankar Anush</w:t>
             </w:r>
-            <w:proofErr w:type="spellStart"/>
-            <w:r>
-              <w:t>Anush</w:t>
-            </w:r>
-            <w:proofErr w:type="spellEnd"/>
           </w:p>
         </w:tc>
       </w:tr>
@@ -282,13 +301,8 @@
             </w:r>
             <w:proofErr w:type="spellEnd"/>
             <w:r>
-              <w:t xml:space="preserve"> Amit Vasant, Shankar </w:t>
+              <w:t xml:space="preserve"> Amit Vasant, Shankar Anush</w:t>
             </w:r>
-            <w:proofErr w:type="spellStart"/>
-            <w:r>
-              <w:t>Anush</w:t>
-            </w:r>
-            <w:proofErr w:type="spellEnd"/>
           </w:p>
         </w:tc>
       </w:tr>
@@ -478,6 +492,11 @@
       <w:pPr>
         <w:pStyle w:val="Centered"/>
       </w:pPr>
+    </w:p>
+    <w:p>
+      <w:pPr>
+        <w:pStyle w:val="Centered"/>
+      </w:pPr>
       <w:r>
         <w:t xml:space="preserve">By Agrawal Urvashi, Naphade Bhupendra, </w:t>
       </w:r>
@@ -487,13 +506,8 @@
       </w:r>
       <w:proofErr w:type="spellEnd"/>
       <w:r>
-        <w:t xml:space="preserve"> Amit Vasant, Shankar </w:t>
-      </w:r>
-      <w:proofErr w:type="spellStart"/>
-      <w:r>
-        <w:t>Anush</w:t>
-      </w:r>
-      <w:proofErr w:type="spellEnd"/>
+        <w:t xml:space="preserve"> Amit Vasant, Shankar Anush</w:t>
+      </w:r>
     </w:p>
     <w:p>
       <w:pPr>
@@ -503,7 +517,7 @@
     <w:p>
       <w:pPr>
         <w:pStyle w:val="Default"/>
-        <w:spacing w:after="120" w:line="480" w:lineRule="auto"/>
+        <w:spacing w:after="120" w:line="360" w:lineRule="auto"/>
         <w:jc w:val="both"/>
         <w:rPr>
           <w:color w:val="auto"/>
@@ -513,13 +527,67 @@
         <w:rPr>
           <w:color w:val="auto"/>
         </w:rPr>
-        <w:t xml:space="preserve">Three dimensional environment sensing and imaging are an integral part of autonomous vehicle, computer vision and machine learning technologies. Existing 3D sensing techniques include Light Detection and Ranging (LIDAR), Image Processing using digital camera and Radio Detection and Ranging (RADAR). Existing LIDARs with image processing capability poses challenge of increased cost, short sensing distance and meager additional features. As a result, there is need for cost reduction, improvement in distance sensing and addition of features to the existing LIDAR. </w:t>
+        <w:t>Three-dimensional</w:t>
+      </w:r>
+      <w:r>
+        <w:rPr>
+          <w:color w:val="auto"/>
+        </w:rPr>
+        <w:t xml:space="preserve"> environment sensing and imaging are an integral part of autonomous vehicle, computer vision and machine lea</w:t>
+      </w:r>
+      <w:r>
+        <w:rPr>
+          <w:color w:val="auto"/>
+        </w:rPr>
+        <w:t xml:space="preserve">rning technologies. Existing </w:t>
+      </w:r>
+      <w:r>
+        <w:rPr>
+          <w:color w:val="auto"/>
+        </w:rPr>
+        <w:t xml:space="preserve">sensing techniques include Light Detection and Ranging (LIDAR), Image Processing using digital camera and Radio Detection and Ranging (RADAR). </w:t>
+      </w:r>
+      <w:r>
+        <w:rPr>
+          <w:color w:val="auto"/>
+        </w:rPr>
+        <w:t>L</w:t>
+      </w:r>
+      <w:r>
+        <w:rPr>
+          <w:color w:val="auto"/>
+        </w:rPr>
+        <w:t xml:space="preserve">IDARs with image processing capability poses challenge of increased cost, short sensing distance and meager additional features. </w:t>
+      </w:r>
+      <w:r>
+        <w:rPr>
+          <w:color w:val="auto"/>
+        </w:rPr>
+        <w:t>Thus</w:t>
+      </w:r>
+      <w:r>
+        <w:rPr>
+          <w:color w:val="auto"/>
+        </w:rPr>
+        <w:t xml:space="preserve">, there is need for cost reduction, </w:t>
+      </w:r>
+      <w:r>
+        <w:rPr>
+          <w:color w:val="auto"/>
+        </w:rPr>
+        <w:t>enhancement</w:t>
+      </w:r>
+      <w:r>
+        <w:rPr>
+          <w:color w:val="auto"/>
+        </w:rPr>
+        <w:t xml:space="preserve"> in distance sensing and addition of features to the existing LIDAR. </w:t>
       </w:r>
     </w:p>
     <w:p>
       <w:pPr>
         <w:pStyle w:val="Default"/>
-        <w:spacing w:after="120" w:line="480" w:lineRule="auto"/>
+        <w:spacing w:after="120" w:line="360" w:lineRule="auto"/>
         <w:jc w:val="both"/>
         <w:rPr>
           <w:color w:val="auto"/>
@@ -529,41 +597,13 @@
         <w:rPr>
           <w:color w:val="auto"/>
         </w:rPr>
-        <w:t xml:space="preserve">The project aims at hardware and software design for the LIDAR using powerful </w:t>
-      </w:r>
-      <w:proofErr w:type="spellStart"/>
-      <w:r>
-        <w:rPr>
-          <w:color w:val="auto"/>
-        </w:rPr>
-        <w:t>OpenCV</w:t>
-      </w:r>
-      <w:proofErr w:type="spellEnd"/>
-      <w:r>
-        <w:rPr>
-          <w:color w:val="auto"/>
-        </w:rPr>
-        <w:t xml:space="preserve">, OpenGL, CUDA and Embedded C programming techniques and algorithms embedded onto the NVIDIA Jetson TK1 development board. The board is equipped with a fast Arm A15 CPU and NVIDIA Kepler GPU with 192 CUDA cores. GPUs are the current state of the art </w:t>
-      </w:r>
-      <w:proofErr w:type="gramStart"/>
-      <w:r>
-        <w:rPr>
-          <w:color w:val="auto"/>
-        </w:rPr>
-        <w:t>processors which are used</w:t>
-      </w:r>
-      <w:proofErr w:type="gramEnd"/>
-      <w:r>
-        <w:rPr>
-          <w:color w:val="auto"/>
-        </w:rPr>
-        <w:t xml:space="preserve"> in accelerated computing for scientific, engineering, analytics etc. applications. GPU offers unprecedented computing by carrying out compute intensive tasks in an extremely fast and parallel manner and saving the CPU for the sequential tasks. </w:t>
+        <w:t xml:space="preserve">The project aims at hardware and software design for the LIDAR using powerful OpenCV, OpenGL, CUDA and Embedded C programming techniques and algorithms embedded onto the NVIDIA Jetson TK1 development board. The board is equipped with a fast Arm A15 CPU and NVIDIA Kepler GPU with 192 CUDA cores. GPUs are the current state of the art processors which are used in accelerated computing for scientific, engineering, analytics etc. applications. GPU offers unprecedented computing by carrying out compute intensive tasks in an extremely fast and parallel manner and saving the CPU for the sequential tasks. </w:t>
       </w:r>
     </w:p>
     <w:p>
       <w:pPr>
         <w:pStyle w:val="BlockParagraph"/>
-        <w:spacing w:line="480" w:lineRule="auto"/>
+        <w:spacing w:line="360" w:lineRule="auto"/>
         <w:jc w:val="both"/>
         <w:rPr>
           <w:szCs w:val="24"/>
@@ -573,36 +613,19 @@
         <w:rPr>
           <w:szCs w:val="24"/>
         </w:rPr>
-        <w:t xml:space="preserve">In this project, we will design a LIDAR with increased sensing distance and added feature of Augmented Reality integration with camera feed. The prototype LIDAR will be able to sense up-to a distance of 10-20m as compared to existing </w:t>
-      </w:r>
-      <w:proofErr w:type="gramStart"/>
-      <w:r>
-        <w:rPr>
-          <w:szCs w:val="24"/>
-        </w:rPr>
-        <w:t>LIDAR which</w:t>
-      </w:r>
-      <w:proofErr w:type="gramEnd"/>
-      <w:r>
-        <w:rPr>
-          <w:szCs w:val="24"/>
-        </w:rPr>
-        <w:t xml:space="preserve"> can measure only up-to 6m. The outcome will be enhanced 3D environment sensing LIDAR </w:t>
-      </w:r>
-      <w:proofErr w:type="gramStart"/>
-      <w:r>
-        <w:rPr>
-          <w:szCs w:val="24"/>
-        </w:rPr>
-        <w:lastRenderedPageBreak/>
-        <w:t>prototype which</w:t>
-      </w:r>
-      <w:proofErr w:type="gramEnd"/>
-      <w:r>
-        <w:rPr>
-          <w:szCs w:val="24"/>
-        </w:rPr>
-        <w:t xml:space="preserve"> can be integrated in self-driving vehicles for real-time sensing of the environment and taking better driving decisions.</w:t>
+        <w:t xml:space="preserve">In this project, we will design a LIDAR with increased sensing distance and added feature of Augmented Reality integration with camera feed. The prototype LIDAR will be able to sense up-to </w:t>
+      </w:r>
+      <w:r>
+        <w:rPr>
+          <w:szCs w:val="24"/>
+        </w:rPr>
+        <w:t>10-20m</w:t>
+      </w:r>
+      <w:r>
+        <w:rPr>
+          <w:szCs w:val="24"/>
+        </w:rPr>
+        <w:t xml:space="preserve"> as compared to existing LIDAR which can measure only up-to 6m. The outcome will be enhanced 3D environment sensing LIDAR prototype which can be integrated in self-driving vehicles for real-time sensing of the environment and taking better driving decisions.</w:t>
       </w:r>
     </w:p>
     <w:p>
@@ -658,7 +681,13 @@
               <w:pStyle w:val="CenteredDbl"/>
             </w:pPr>
             <w:r>
-              <w:t xml:space="preserve">The authors are deeply indebted to </w:t>
+              <w:t xml:space="preserve">The authors are </w:t>
+            </w:r>
+            <w:r>
+              <w:t xml:space="preserve">thankful </w:t>
+            </w:r>
+            <w:r>
+              <w:t xml:space="preserve">to </w:t>
             </w:r>
             <w:r>
               <w:t>Professor Harry Li</w:t>
@@ -732,7 +761,7 @@
         </w:rPr>
         <w:fldChar w:fldCharType="separate"/>
       </w:r>
-      <w:hyperlink w:anchor="_Toc468792531" w:history="1">
+      <w:hyperlink w:anchor="_Toc468813491" w:history="1">
         <w:r>
           <w:rPr>
             <w:rStyle w:val="Hyperlink"/>
@@ -758,7 +787,7 @@
             <w:noProof/>
             <w:webHidden/>
           </w:rPr>
-          <w:instrText xml:space="preserve"> PAGEREF _Toc468792531 \h </w:instrText>
+          <w:instrText xml:space="preserve"> PAGEREF _Toc468813491 \h </w:instrText>
         </w:r>
         <w:r>
           <w:rPr>
@@ -799,7 +828,7 @@
           <w:szCs w:val="22"/>
         </w:rPr>
       </w:pPr>
-      <w:hyperlink w:anchor="_Toc468792532" w:history="1">
+      <w:hyperlink w:anchor="_Toc468813492" w:history="1">
         <w:r>
           <w:rPr>
             <w:rStyle w:val="Hyperlink"/>
@@ -825,7 +854,7 @@
             <w:noProof/>
             <w:webHidden/>
           </w:rPr>
-          <w:instrText xml:space="preserve"> PAGEREF _Toc468792532 \h </w:instrText>
+          <w:instrText xml:space="preserve"> PAGEREF _Toc468813492 \h </w:instrText>
         </w:r>
         <w:r>
           <w:rPr>
@@ -866,7 +895,7 @@
           <w:szCs w:val="22"/>
         </w:rPr>
       </w:pPr>
-      <w:hyperlink w:anchor="_Toc468792533" w:history="1">
+      <w:hyperlink w:anchor="_Toc468813493" w:history="1">
         <w:r>
           <w:rPr>
             <w:rStyle w:val="Hyperlink"/>
@@ -892,7 +921,7 @@
             <w:noProof/>
             <w:webHidden/>
           </w:rPr>
-          <w:instrText xml:space="preserve"> PAGEREF _Toc468792533 \h </w:instrText>
+          <w:instrText xml:space="preserve"> PAGEREF _Toc468813493 \h </w:instrText>
         </w:r>
         <w:r>
           <w:rPr>
@@ -933,7 +962,7 @@
           <w:szCs w:val="22"/>
         </w:rPr>
       </w:pPr>
-      <w:hyperlink w:anchor="_Toc468792534" w:history="1">
+      <w:hyperlink w:anchor="_Toc468813494" w:history="1">
         <w:r>
           <w:rPr>
             <w:rStyle w:val="Hyperlink"/>
@@ -959,7 +988,7 @@
             <w:noProof/>
             <w:webHidden/>
           </w:rPr>
-          <w:instrText xml:space="preserve"> PAGEREF _Toc468792534 \h </w:instrText>
+          <w:instrText xml:space="preserve"> PAGEREF _Toc468813494 \h </w:instrText>
         </w:r>
         <w:r>
           <w:rPr>
@@ -1000,7 +1029,7 @@
           <w:szCs w:val="22"/>
         </w:rPr>
       </w:pPr>
-      <w:hyperlink w:anchor="_Toc468792535" w:history="1">
+      <w:hyperlink w:anchor="_Toc468813495" w:history="1">
         <w:r>
           <w:rPr>
             <w:rStyle w:val="Hyperlink"/>
@@ -1026,7 +1055,7 @@
             <w:noProof/>
             <w:webHidden/>
           </w:rPr>
-          <w:instrText xml:space="preserve"> PAGEREF _Toc468792535 \h </w:instrText>
+          <w:instrText xml:space="preserve"> PAGEREF _Toc468813495 \h </w:instrText>
         </w:r>
         <w:r>
           <w:rPr>
@@ -1067,7 +1096,7 @@
           <w:szCs w:val="22"/>
         </w:rPr>
       </w:pPr>
-      <w:hyperlink w:anchor="_Toc468792536" w:history="1">
+      <w:hyperlink w:anchor="_Toc468813496" w:history="1">
         <w:r>
           <w:rPr>
             <w:rStyle w:val="Hyperlink"/>
@@ -1093,7 +1122,7 @@
             <w:noProof/>
             <w:webHidden/>
           </w:rPr>
-          <w:instrText xml:space="preserve"> PAGEREF _Toc468792536 \h </w:instrText>
+          <w:instrText xml:space="preserve"> PAGEREF _Toc468813496 \h </w:instrText>
         </w:r>
         <w:r>
           <w:rPr>
@@ -1134,7 +1163,7 @@
           <w:szCs w:val="22"/>
         </w:rPr>
       </w:pPr>
-      <w:hyperlink w:anchor="_Toc468792537" w:history="1">
+      <w:hyperlink w:anchor="_Toc468813497" w:history="1">
         <w:r>
           <w:rPr>
             <w:rStyle w:val="Hyperlink"/>
@@ -1160,7 +1189,7 @@
             <w:noProof/>
             <w:webHidden/>
           </w:rPr>
-          <w:instrText xml:space="preserve"> PAGEREF _Toc468792537 \h </w:instrText>
+          <w:instrText xml:space="preserve"> PAGEREF _Toc468813497 \h </w:instrText>
         </w:r>
         <w:r>
           <w:rPr>
@@ -1201,7 +1230,7 @@
           <w:szCs w:val="22"/>
         </w:rPr>
       </w:pPr>
-      <w:hyperlink w:anchor="_Toc468792538" w:history="1">
+      <w:hyperlink w:anchor="_Toc468813498" w:history="1">
         <w:r>
           <w:rPr>
             <w:rStyle w:val="Hyperlink"/>
@@ -1227,7 +1256,7 @@
             <w:noProof/>
             <w:webHidden/>
           </w:rPr>
-          <w:instrText xml:space="preserve"> PAGEREF _Toc468792538 \h </w:instrText>
+          <w:instrText xml:space="preserve"> PAGEREF _Toc468813498 \h </w:instrText>
         </w:r>
         <w:r>
           <w:rPr>
@@ -1268,7 +1297,7 @@
           <w:szCs w:val="22"/>
         </w:rPr>
       </w:pPr>
-      <w:hyperlink w:anchor="_Toc468792539" w:history="1">
+      <w:hyperlink w:anchor="_Toc468813499" w:history="1">
         <w:r>
           <w:rPr>
             <w:rStyle w:val="Hyperlink"/>
@@ -1294,7 +1323,7 @@
             <w:noProof/>
             <w:webHidden/>
           </w:rPr>
-          <w:instrText xml:space="preserve"> PAGEREF _Toc468792539 \h </w:instrText>
+          <w:instrText xml:space="preserve"> PAGEREF _Toc468813499 \h </w:instrText>
         </w:r>
         <w:r>
           <w:rPr>
@@ -1335,7 +1364,7 @@
           <w:szCs w:val="22"/>
         </w:rPr>
       </w:pPr>
-      <w:hyperlink w:anchor="_Toc468792540" w:history="1">
+      <w:hyperlink w:anchor="_Toc468813500" w:history="1">
         <w:r>
           <w:rPr>
             <w:rStyle w:val="Hyperlink"/>
@@ -1361,7 +1390,7 @@
             <w:noProof/>
             <w:webHidden/>
           </w:rPr>
-          <w:instrText xml:space="preserve"> PAGEREF _Toc468792540 \h </w:instrText>
+          <w:instrText xml:space="preserve"> PAGEREF _Toc468813500 \h </w:instrText>
         </w:r>
         <w:r>
           <w:rPr>
@@ -1402,7 +1431,7 @@
           <w:szCs w:val="22"/>
         </w:rPr>
       </w:pPr>
-      <w:hyperlink w:anchor="_Toc468792541" w:history="1">
+      <w:hyperlink w:anchor="_Toc468813501" w:history="1">
         <w:r>
           <w:rPr>
             <w:rStyle w:val="Hyperlink"/>
@@ -1428,7 +1457,7 @@
             <w:noProof/>
             <w:webHidden/>
           </w:rPr>
-          <w:instrText xml:space="preserve"> PAGEREF _Toc468792541 \h </w:instrText>
+          <w:instrText xml:space="preserve"> PAGEREF _Toc468813501 \h </w:instrText>
         </w:r>
         <w:r>
           <w:rPr>
@@ -1469,7 +1498,7 @@
           <w:szCs w:val="22"/>
         </w:rPr>
       </w:pPr>
-      <w:hyperlink w:anchor="_Toc468792542" w:history="1">
+      <w:hyperlink w:anchor="_Toc468813502" w:history="1">
         <w:r>
           <w:rPr>
             <w:rStyle w:val="Hyperlink"/>
@@ -1495,7 +1524,7 @@
             <w:noProof/>
             <w:webHidden/>
           </w:rPr>
-          <w:instrText xml:space="preserve"> PAGEREF _Toc468792542 \h </w:instrText>
+          <w:instrText xml:space="preserve"> PAGEREF _Toc468813502 \h </w:instrText>
         </w:r>
         <w:r>
           <w:rPr>
@@ -1537,7 +1566,7 @@
           <w:szCs w:val="22"/>
         </w:rPr>
       </w:pPr>
-      <w:hyperlink w:anchor="_Toc468792543" w:history="1">
+      <w:hyperlink w:anchor="_Toc468813503" w:history="1">
         <w:r>
           <w:rPr>
             <w:rStyle w:val="Hyperlink"/>
@@ -1563,7 +1592,7 @@
             <w:noProof/>
             <w:webHidden/>
           </w:rPr>
-          <w:instrText xml:space="preserve"> PAGEREF _Toc468792543 \h </w:instrText>
+          <w:instrText xml:space="preserve"> PAGEREF _Toc468813503 \h </w:instrText>
         </w:r>
         <w:r>
           <w:rPr>
@@ -1604,7 +1633,7 @@
           <w:szCs w:val="22"/>
         </w:rPr>
       </w:pPr>
-      <w:hyperlink w:anchor="_Toc468792544" w:history="1">
+      <w:hyperlink w:anchor="_Toc468813504" w:history="1">
         <w:r>
           <w:rPr>
             <w:rStyle w:val="Hyperlink"/>
@@ -1630,7 +1659,7 @@
             <w:noProof/>
             <w:webHidden/>
           </w:rPr>
-          <w:instrText xml:space="preserve"> PAGEREF _Toc468792544 \h </w:instrText>
+          <w:instrText xml:space="preserve"> PAGEREF _Toc468813504 \h </w:instrText>
         </w:r>
         <w:r>
           <w:rPr>
@@ -1671,7 +1700,7 @@
           <w:szCs w:val="22"/>
         </w:rPr>
       </w:pPr>
-      <w:hyperlink w:anchor="_Toc468792545" w:history="1">
+      <w:hyperlink w:anchor="_Toc468813505" w:history="1">
         <w:r>
           <w:rPr>
             <w:rStyle w:val="Hyperlink"/>
@@ -1697,7 +1726,7 @@
             <w:noProof/>
             <w:webHidden/>
           </w:rPr>
-          <w:instrText xml:space="preserve"> PAGEREF _Toc468792545 \h </w:instrText>
+          <w:instrText xml:space="preserve"> PAGEREF _Toc468813505 \h </w:instrText>
         </w:r>
         <w:r>
           <w:rPr>
@@ -1738,7 +1767,7 @@
           <w:szCs w:val="22"/>
         </w:rPr>
       </w:pPr>
-      <w:hyperlink w:anchor="_Toc468792546" w:history="1">
+      <w:hyperlink w:anchor="_Toc468813506" w:history="1">
         <w:r>
           <w:rPr>
             <w:rStyle w:val="Hyperlink"/>
@@ -1764,7 +1793,7 @@
             <w:noProof/>
             <w:webHidden/>
           </w:rPr>
-          <w:instrText xml:space="preserve"> PAGEREF _Toc468792546 \h </w:instrText>
+          <w:instrText xml:space="preserve"> PAGEREF _Toc468813506 \h </w:instrText>
         </w:r>
         <w:r>
           <w:rPr>
@@ -1805,7 +1834,7 @@
           <w:szCs w:val="22"/>
         </w:rPr>
       </w:pPr>
-      <w:hyperlink w:anchor="_Toc468792547" w:history="1">
+      <w:hyperlink w:anchor="_Toc468813507" w:history="1">
         <w:r>
           <w:rPr>
             <w:rStyle w:val="Hyperlink"/>
@@ -1831,7 +1860,7 @@
             <w:noProof/>
             <w:webHidden/>
           </w:rPr>
-          <w:instrText xml:space="preserve"> PAGEREF _Toc468792547 \h </w:instrText>
+          <w:instrText xml:space="preserve"> PAGEREF _Toc468813507 \h </w:instrText>
         </w:r>
         <w:r>
           <w:rPr>
@@ -1872,7 +1901,7 @@
           <w:szCs w:val="22"/>
         </w:rPr>
       </w:pPr>
-      <w:hyperlink w:anchor="_Toc468792548" w:history="1">
+      <w:hyperlink w:anchor="_Toc468813508" w:history="1">
         <w:r>
           <w:rPr>
             <w:rStyle w:val="Hyperlink"/>
@@ -1898,7 +1927,7 @@
             <w:noProof/>
             <w:webHidden/>
           </w:rPr>
-          <w:instrText xml:space="preserve"> PAGEREF _Toc468792548 \h </w:instrText>
+          <w:instrText xml:space="preserve"> PAGEREF _Toc468813508 \h </w:instrText>
         </w:r>
         <w:r>
           <w:rPr>
@@ -1939,7 +1968,7 @@
           <w:szCs w:val="22"/>
         </w:rPr>
       </w:pPr>
-      <w:hyperlink w:anchor="_Toc468792549" w:history="1">
+      <w:hyperlink w:anchor="_Toc468813509" w:history="1">
         <w:r>
           <w:rPr>
             <w:rStyle w:val="Hyperlink"/>
@@ -1965,7 +1994,7 @@
             <w:noProof/>
             <w:webHidden/>
           </w:rPr>
-          <w:instrText xml:space="preserve"> PAGEREF _Toc468792549 \h </w:instrText>
+          <w:instrText xml:space="preserve"> PAGEREF _Toc468813509 \h </w:instrText>
         </w:r>
         <w:r>
           <w:rPr>
@@ -2006,7 +2035,7 @@
           <w:szCs w:val="22"/>
         </w:rPr>
       </w:pPr>
-      <w:hyperlink w:anchor="_Toc468792550" w:history="1">
+      <w:hyperlink w:anchor="_Toc468813510" w:history="1">
         <w:r>
           <w:rPr>
             <w:rStyle w:val="Hyperlink"/>
@@ -2032,7 +2061,7 @@
             <w:noProof/>
             <w:webHidden/>
           </w:rPr>
-          <w:instrText xml:space="preserve"> PAGEREF _Toc468792550 \h </w:instrText>
+          <w:instrText xml:space="preserve"> PAGEREF _Toc468813510 \h </w:instrText>
         </w:r>
         <w:r>
           <w:rPr>
@@ -2052,7 +2081,7 @@
             <w:noProof/>
             <w:webHidden/>
           </w:rPr>
-          <w:t>10</w:t>
+          <w:t>9</w:t>
         </w:r>
         <w:r>
           <w:rPr>
@@ -2073,7 +2102,7 @@
           <w:szCs w:val="22"/>
         </w:rPr>
       </w:pPr>
-      <w:hyperlink w:anchor="_Toc468792551" w:history="1">
+      <w:hyperlink w:anchor="_Toc468813511" w:history="1">
         <w:r>
           <w:rPr>
             <w:rStyle w:val="Hyperlink"/>
@@ -2099,7 +2128,7 @@
             <w:noProof/>
             <w:webHidden/>
           </w:rPr>
-          <w:instrText xml:space="preserve"> PAGEREF _Toc468792551 \h </w:instrText>
+          <w:instrText xml:space="preserve"> PAGEREF _Toc468813511 \h </w:instrText>
         </w:r>
         <w:r>
           <w:rPr>
@@ -2140,7 +2169,7 @@
           <w:szCs w:val="22"/>
         </w:rPr>
       </w:pPr>
-      <w:hyperlink w:anchor="_Toc468792552" w:history="1">
+      <w:hyperlink w:anchor="_Toc468813512" w:history="1">
         <w:r>
           <w:rPr>
             <w:rStyle w:val="Hyperlink"/>
@@ -2166,7 +2195,7 @@
             <w:noProof/>
             <w:webHidden/>
           </w:rPr>
-          <w:instrText xml:space="preserve"> PAGEREF _Toc468792552 \h </w:instrText>
+          <w:instrText xml:space="preserve"> PAGEREF _Toc468813512 \h </w:instrText>
         </w:r>
         <w:r>
           <w:rPr>
@@ -2207,7 +2236,7 @@
           <w:szCs w:val="22"/>
         </w:rPr>
       </w:pPr>
-      <w:hyperlink w:anchor="_Toc468792553" w:history="1">
+      <w:hyperlink w:anchor="_Toc468813513" w:history="1">
         <w:r>
           <w:rPr>
             <w:rStyle w:val="Hyperlink"/>
@@ -2233,7 +2262,7 @@
             <w:noProof/>
             <w:webHidden/>
           </w:rPr>
-          <w:instrText xml:space="preserve"> PAGEREF _Toc468792553 \h </w:instrText>
+          <w:instrText xml:space="preserve"> PAGEREF _Toc468813513 \h </w:instrText>
         </w:r>
         <w:r>
           <w:rPr>
@@ -2274,7 +2303,7 @@
           <w:szCs w:val="22"/>
         </w:rPr>
       </w:pPr>
-      <w:hyperlink w:anchor="_Toc468792554" w:history="1">
+      <w:hyperlink w:anchor="_Toc468813514" w:history="1">
         <w:r>
           <w:rPr>
             <w:rStyle w:val="Hyperlink"/>
@@ -2300,7 +2329,7 @@
             <w:noProof/>
             <w:webHidden/>
           </w:rPr>
-          <w:instrText xml:space="preserve"> PAGEREF _Toc468792554 \h </w:instrText>
+          <w:instrText xml:space="preserve"> PAGEREF _Toc468813514 \h </w:instrText>
         </w:r>
         <w:r>
           <w:rPr>
@@ -2342,7 +2371,7 @@
           <w:szCs w:val="22"/>
         </w:rPr>
       </w:pPr>
-      <w:hyperlink w:anchor="_Toc468792555" w:history="1">
+      <w:hyperlink w:anchor="_Toc468813515" w:history="1">
         <w:r>
           <w:rPr>
             <w:rStyle w:val="Hyperlink"/>
@@ -2368,7 +2397,7 @@
             <w:noProof/>
             <w:webHidden/>
           </w:rPr>
-          <w:instrText xml:space="preserve"> PAGEREF _Toc468792555 \h </w:instrText>
+          <w:instrText xml:space="preserve"> PAGEREF _Toc468813515 \h </w:instrText>
         </w:r>
         <w:r>
           <w:rPr>
@@ -2410,7 +2439,7 @@
           <w:szCs w:val="22"/>
         </w:rPr>
       </w:pPr>
-      <w:hyperlink w:anchor="_Toc468792556" w:history="1">
+      <w:hyperlink w:anchor="_Toc468813516" w:history="1">
         <w:r>
           <w:rPr>
             <w:rStyle w:val="Hyperlink"/>
@@ -2436,7 +2465,7 @@
             <w:noProof/>
             <w:webHidden/>
           </w:rPr>
-          <w:instrText xml:space="preserve"> PAGEREF _Toc468792556 \h </w:instrText>
+          <w:instrText xml:space="preserve"> PAGEREF _Toc468813516 \h </w:instrText>
         </w:r>
         <w:r>
           <w:rPr>
@@ -2478,7 +2507,7 @@
           <w:szCs w:val="22"/>
         </w:rPr>
       </w:pPr>
-      <w:hyperlink w:anchor="_Toc468792557" w:history="1">
+      <w:hyperlink w:anchor="_Toc468813517" w:history="1">
         <w:r>
           <w:rPr>
             <w:rStyle w:val="Hyperlink"/>
@@ -2504,7 +2533,7 @@
             <w:noProof/>
             <w:webHidden/>
           </w:rPr>
-          <w:instrText xml:space="preserve"> PAGEREF _Toc468792557 \h </w:instrText>
+          <w:instrText xml:space="preserve"> PAGEREF _Toc468813517 \h </w:instrText>
         </w:r>
         <w:r>
           <w:rPr>
@@ -2545,7 +2574,7 @@
           <w:szCs w:val="22"/>
         </w:rPr>
       </w:pPr>
-      <w:hyperlink w:anchor="_Toc468792558" w:history="1">
+      <w:hyperlink w:anchor="_Toc468813518" w:history="1">
         <w:r>
           <w:rPr>
             <w:rStyle w:val="Hyperlink"/>
@@ -2571,7 +2600,7 @@
             <w:noProof/>
             <w:webHidden/>
           </w:rPr>
-          <w:instrText xml:space="preserve"> PAGEREF _Toc468792558 \h </w:instrText>
+          <w:instrText xml:space="preserve"> PAGEREF _Toc468813518 \h </w:instrText>
         </w:r>
         <w:r>
           <w:rPr>
@@ -2669,8 +2698,6 @@
         <w:t>List of Figures</w:t>
       </w:r>
     </w:p>
-    <w:bookmarkStart w:id="0" w:name="_GoBack"/>
-    <w:bookmarkEnd w:id="0"/>
     <w:p>
       <w:pPr>
         <w:pStyle w:val="TableofFigures"/>
@@ -2690,7 +2717,7 @@
       <w:r>
         <w:fldChar w:fldCharType="separate"/>
       </w:r>
-      <w:hyperlink w:anchor="_Toc468793012" w:history="1">
+      <w:hyperlink w:anchor="_Toc468908265" w:history="1">
         <w:r>
           <w:rPr>
             <w:rStyle w:val="Hyperlink"/>
@@ -2716,7 +2743,7 @@
             <w:noProof/>
             <w:webHidden/>
           </w:rPr>
-          <w:instrText xml:space="preserve"> PAGEREF _Toc468793012 \h </w:instrText>
+          <w:instrText xml:space="preserve"> PAGEREF _Toc468908265 \h </w:instrText>
         </w:r>
         <w:r>
           <w:rPr>
@@ -2757,12 +2784,18 @@
           <w:szCs w:val="22"/>
         </w:rPr>
       </w:pPr>
-      <w:hyperlink w:anchor="_Toc468793013" w:history="1">
+      <w:hyperlink w:anchor="_Toc468908266" w:history="1">
         <w:r>
           <w:rPr>
             <w:rStyle w:val="Hyperlink"/>
           </w:rPr>
-          <w:t>Figure 2: Brown Eric. (2014) Jetson TK1 block diagram</w:t>
+          <w:t xml:space="preserve">Figure 2: Jetson TK1 </w:t>
+        </w:r>
+        <w:r>
+          <w:rPr>
+            <w:rStyle w:val="Hyperlink"/>
+          </w:rPr>
+          <w:t>block diagram</w:t>
         </w:r>
         <w:r>
           <w:rPr>
@@ -2783,7 +2816,7 @@
             <w:noProof/>
             <w:webHidden/>
           </w:rPr>
-          <w:instrText xml:space="preserve"> PAGEREF _Toc468793013 \h </w:instrText>
+          <w:instrText xml:space="preserve"> PAGEREF _Toc468908266 \h </w:instrText>
         </w:r>
         <w:r>
           <w:rPr>
@@ -2824,7 +2857,7 @@
           <w:szCs w:val="22"/>
         </w:rPr>
       </w:pPr>
-      <w:hyperlink w:anchor="_Toc468793014" w:history="1">
+      <w:hyperlink w:anchor="_Toc468908267" w:history="1">
         <w:r>
           <w:rPr>
             <w:rStyle w:val="Hyperlink"/>
@@ -2850,7 +2883,7 @@
             <w:noProof/>
             <w:webHidden/>
           </w:rPr>
-          <w:instrText xml:space="preserve"> PAGEREF _Toc468793014 \h </w:instrText>
+          <w:instrText xml:space="preserve"> PAGEREF _Toc468908267 \h </w:instrText>
         </w:r>
         <w:r>
           <w:rPr>
@@ -2871,6 +2904,73 @@
             <w:webHidden/>
           </w:rPr>
           <w:t>11</w:t>
+        </w:r>
+        <w:r>
+          <w:rPr>
+            <w:noProof/>
+            <w:webHidden/>
+          </w:rPr>
+          <w:fldChar w:fldCharType="end"/>
+        </w:r>
+      </w:hyperlink>
+    </w:p>
+    <w:p>
+      <w:pPr>
+        <w:pStyle w:val="TableofFigures"/>
+        <w:rPr>
+          <w:rFonts w:asciiTheme="minorHAnsi" w:eastAsiaTheme="minorEastAsia" w:hAnsiTheme="minorHAnsi" w:cstheme="minorBidi"/>
+          <w:noProof/>
+          <w:sz w:val="22"/>
+          <w:szCs w:val="22"/>
+        </w:rPr>
+      </w:pPr>
+      <w:hyperlink w:anchor="_Toc468908268" w:history="1">
+        <w:r>
+          <w:rPr>
+            <w:rStyle w:val="Hyperlink"/>
+          </w:rPr>
+          <w:t>Figure 4: Proposed User Interface Design</w:t>
+        </w:r>
+        <w:r>
+          <w:rPr>
+            <w:noProof/>
+            <w:webHidden/>
+          </w:rPr>
+          <w:tab/>
+        </w:r>
+        <w:r>
+          <w:rPr>
+            <w:noProof/>
+            <w:webHidden/>
+          </w:rPr>
+          <w:fldChar w:fldCharType="begin"/>
+        </w:r>
+        <w:r>
+          <w:rPr>
+            <w:noProof/>
+            <w:webHidden/>
+          </w:rPr>
+          <w:instrText xml:space="preserve"> PAGEREF _Toc468908268 \h </w:instrText>
+        </w:r>
+        <w:r>
+          <w:rPr>
+            <w:noProof/>
+            <w:webHidden/>
+          </w:rPr>
+        </w:r>
+        <w:r>
+          <w:rPr>
+            <w:noProof/>
+            <w:webHidden/>
+          </w:rPr>
+          <w:fldChar w:fldCharType="separate"/>
+        </w:r>
+        <w:r>
+          <w:rPr>
+            <w:noProof/>
+            <w:webHidden/>
+          </w:rPr>
+          <w:t>12</w:t>
         </w:r>
         <w:r>
           <w:rPr>
@@ -2916,31 +3016,6 @@
     </w:p>
     <w:p>
       <w:pPr>
-        <w:pStyle w:val="TableofFigures"/>
-      </w:pPr>
-      <w:r>
-        <w:fldChar w:fldCharType="begin"/>
-      </w:r>
-      <w:r>
-        <w:instrText xml:space="preserve"> TOC \h \z \t "table caption" \c </w:instrText>
-      </w:r>
-      <w:r>
-        <w:fldChar w:fldCharType="separate"/>
-      </w:r>
-      <w:r>
-        <w:rPr>
-          <w:b/>
-          <w:bCs/>
-          <w:noProof/>
-        </w:rPr>
-        <w:t>Error! No table of figures entries found.</w:t>
-      </w:r>
-      <w:r>
-        <w:fldChar w:fldCharType="end"/>
-      </w:r>
-    </w:p>
-    <w:p>
-      <w:pPr>
         <w:rPr>
           <w:rFonts w:ascii="Times" w:hAnsi="Times"/>
         </w:rPr>
@@ -2961,24 +3036,25 @@
         <w:pStyle w:val="Heading1"/>
         <w:spacing w:line="360" w:lineRule="auto"/>
       </w:pPr>
-      <w:bookmarkStart w:id="1" w:name="_Toc513619109"/>
-      <w:bookmarkStart w:id="2" w:name="_Toc513625549"/>
-      <w:bookmarkStart w:id="3" w:name="_Toc513639648"/>
-      <w:bookmarkStart w:id="4" w:name="_Toc513639903"/>
-      <w:bookmarkStart w:id="5" w:name="_Toc513639974"/>
-      <w:bookmarkStart w:id="6" w:name="_Toc513640183"/>
-      <w:bookmarkStart w:id="7" w:name="_Toc513659226"/>
-      <w:bookmarkStart w:id="8" w:name="_Toc513660955"/>
-      <w:bookmarkStart w:id="9" w:name="_Toc514076575"/>
-      <w:bookmarkStart w:id="10" w:name="_Toc514076726"/>
-      <w:bookmarkStart w:id="11" w:name="_Toc514077475"/>
-      <w:bookmarkStart w:id="12" w:name="_Toc514571552"/>
-      <w:bookmarkStart w:id="13" w:name="_Toc514594300"/>
+      <w:bookmarkStart w:id="0" w:name="_Toc513619109"/>
+      <w:bookmarkStart w:id="1" w:name="_Toc513625549"/>
+      <w:bookmarkStart w:id="2" w:name="_Toc513639648"/>
+      <w:bookmarkStart w:id="3" w:name="_Toc513639903"/>
+      <w:bookmarkStart w:id="4" w:name="_Toc513639974"/>
+      <w:bookmarkStart w:id="5" w:name="_Toc513640183"/>
+      <w:bookmarkStart w:id="6" w:name="_Toc513659226"/>
+      <w:bookmarkStart w:id="7" w:name="_Toc513660955"/>
+      <w:bookmarkStart w:id="8" w:name="_Toc514076575"/>
+      <w:bookmarkStart w:id="9" w:name="_Toc514076726"/>
+      <w:bookmarkStart w:id="10" w:name="_Toc514077475"/>
+      <w:bookmarkStart w:id="11" w:name="_Toc514571552"/>
+      <w:bookmarkStart w:id="12" w:name="_Toc514594300"/>
       <w:r>
         <w:lastRenderedPageBreak/>
         <w:t xml:space="preserve"> </w:t>
       </w:r>
-      <w:bookmarkStart w:id="14" w:name="_Toc468792531"/>
+      <w:bookmarkStart w:id="13" w:name="_Toc468813491"/>
+      <w:bookmarkEnd w:id="0"/>
       <w:bookmarkEnd w:id="1"/>
       <w:bookmarkEnd w:id="2"/>
       <w:bookmarkEnd w:id="3"/>
@@ -2991,11 +3067,10 @@
       <w:bookmarkEnd w:id="10"/>
       <w:bookmarkEnd w:id="11"/>
       <w:bookmarkEnd w:id="12"/>
+      <w:r>
+        <w:t>Project Overview</w:t>
+      </w:r>
       <w:bookmarkEnd w:id="13"/>
-      <w:r>
-        <w:t>Project Overview</w:t>
-      </w:r>
-      <w:bookmarkEnd w:id="14"/>
     </w:p>
     <w:p>
       <w:pPr>
@@ -3007,11 +3082,11 @@
         <w:pStyle w:val="Heading2"/>
         <w:spacing w:line="360" w:lineRule="auto"/>
       </w:pPr>
-      <w:bookmarkStart w:id="15" w:name="_Toc468792532"/>
+      <w:bookmarkStart w:id="14" w:name="_Toc468813492"/>
       <w:r>
         <w:t>Introduction</w:t>
       </w:r>
-      <w:bookmarkEnd w:id="15"/>
+      <w:bookmarkEnd w:id="14"/>
     </w:p>
     <w:p>
       <w:pPr>
@@ -3025,11 +3100,9 @@
       <w:r>
         <w:t xml:space="preserve"> recent </w:t>
       </w:r>
-      <w:proofErr w:type="gramStart"/>
-      <w:r>
-        <w:t>years</w:t>
-      </w:r>
-      <w:proofErr w:type="gramEnd"/>
+      <w:r>
+        <w:t>years’</w:t>
+      </w:r>
       <w:r>
         <w:t xml:space="preserve"> </w:t>
       </w:r>
@@ -3055,7 +3128,10 @@
         <w:t xml:space="preserve">been adopted in various applications. </w:t>
       </w:r>
       <w:r>
-        <w:t>It has been an integral part of autonomous vehicle, computer vision</w:t>
+        <w:t>It is</w:t>
+      </w:r>
+      <w:r>
+        <w:t xml:space="preserve"> an integral part of autonomous vehicle, computer vision</w:t>
       </w:r>
       <w:r>
         <w:t>, robotics</w:t>
@@ -3064,21 +3140,19 @@
         <w:t xml:space="preserve"> and machine learning technologies. </w:t>
       </w:r>
       <w:r>
-        <w:t xml:space="preserve">It </w:t>
-      </w:r>
-      <w:proofErr w:type="gramStart"/>
-      <w:r>
-        <w:t>has been used</w:t>
-      </w:r>
-      <w:proofErr w:type="gramEnd"/>
-      <w:r>
-        <w:t xml:space="preserve"> in </w:t>
+        <w:t>It is</w:t>
+      </w:r>
+      <w:r>
+        <w:t xml:space="preserve"> used in </w:t>
       </w:r>
       <w:r>
         <w:t xml:space="preserve">these </w:t>
       </w:r>
       <w:r>
-        <w:t xml:space="preserve">real world </w:t>
+        <w:t>real-world</w:t>
+      </w:r>
+      <w:r>
+        <w:t xml:space="preserve"> </w:t>
       </w:r>
       <w:r>
         <w:t>applications with great precision and success.</w:t>
@@ -3119,7 +3193,25 @@
         <w:jc w:val="both"/>
       </w:pPr>
       <w:r>
-        <w:t xml:space="preserve">3D environment sensing technology deals with scanning the environment and creating a three dimensional image of it. </w:t>
+        <w:t>3D</w:t>
+      </w:r>
+      <w:r>
+        <w:t xml:space="preserve"> </w:t>
+      </w:r>
+      <w:r>
+        <w:t xml:space="preserve">environment sensing technology deals with scanning the environment and creating a </w:t>
+      </w:r>
+      <w:r>
+        <w:t>three-dimensional</w:t>
+      </w:r>
+      <w:r>
+        <w:t xml:space="preserve"> </w:t>
+      </w:r>
+      <w:r>
+        <w:t>map of</w:t>
+      </w:r>
+      <w:r>
+        <w:t xml:space="preserve"> it. </w:t>
       </w:r>
       <w:r>
         <w:t>Sensing and imaging involves an energy emi</w:t>
@@ -3164,15 +3256,7 @@
         <w:t>etc.</w:t>
       </w:r>
       <w:r>
-        <w:t xml:space="preserve"> </w:t>
-      </w:r>
-      <w:proofErr w:type="gramStart"/>
-      <w:r>
-        <w:t>can be used</w:t>
-      </w:r>
-      <w:proofErr w:type="gramEnd"/>
-      <w:r>
-        <w:t xml:space="preserve"> based on </w:t>
+        <w:t xml:space="preserve"> can be used based on </w:t>
       </w:r>
       <w:r>
         <w:t xml:space="preserve">intended </w:t>
@@ -3181,108 +3265,7 @@
         <w:t>applications</w:t>
       </w:r>
       <w:r>
-        <w:t>. Similarly, multiple detector units can be used, such as</w:t>
-      </w:r>
-      <w:r>
-        <w:t xml:space="preserve"> camera</w:t>
-      </w:r>
-      <w:r>
-        <w:t xml:space="preserve">, </w:t>
-      </w:r>
-      <w:r>
-        <w:t>shutter systems</w:t>
-      </w:r>
-      <w:r>
-        <w:t>, laser detector etc</w:t>
-      </w:r>
-      <w:r>
         <w:t xml:space="preserve">. </w:t>
-      </w:r>
-      <w:r>
-        <w:t>While the emission source bombards objects with energy, the detector unit receives and analyzes reflected emissions.</w:t>
-      </w:r>
-      <w:r>
-        <w:t xml:space="preserve"> </w:t>
-      </w:r>
-      <w:r>
-        <w:t xml:space="preserve">Based on </w:t>
-      </w:r>
-      <w:r>
-        <w:t xml:space="preserve">the analysis </w:t>
-      </w:r>
-      <w:r>
-        <w:t xml:space="preserve">of </w:t>
-      </w:r>
-      <w:r>
-        <w:t xml:space="preserve">received </w:t>
-      </w:r>
-      <w:r>
-        <w:t>energy</w:t>
-      </w:r>
-      <w:r>
-        <w:t>,</w:t>
-      </w:r>
-      <w:r>
-        <w:t xml:space="preserve"> </w:t>
-      </w:r>
-      <w:r>
-        <w:t xml:space="preserve">distance </w:t>
-      </w:r>
-      <w:r>
-        <w:t xml:space="preserve">of an object in the environment </w:t>
-      </w:r>
-      <w:r>
-        <w:t xml:space="preserve">can be determined. </w:t>
-      </w:r>
-      <w:r>
-        <w:t xml:space="preserve">Buffers </w:t>
-      </w:r>
-      <w:proofErr w:type="gramStart"/>
-      <w:r>
-        <w:t>are used</w:t>
-      </w:r>
-      <w:proofErr w:type="gramEnd"/>
-      <w:r>
-        <w:t xml:space="preserve"> to store the sum and differences e</w:t>
-      </w:r>
-      <w:r>
-        <w:t>xtracted from the received beam</w:t>
-      </w:r>
-      <w:r>
-        <w:t>,</w:t>
-      </w:r>
-      <w:r>
-        <w:t xml:space="preserve"> </w:t>
-      </w:r>
-      <w:r>
-        <w:t xml:space="preserve">to calculate the </w:t>
-      </w:r>
-      <w:r>
-        <w:t xml:space="preserve">distance of </w:t>
-      </w:r>
-      <w:r>
-        <w:t>an</w:t>
-      </w:r>
-      <w:r>
-        <w:t xml:space="preserve"> object from the</w:t>
-      </w:r>
-      <w:r>
-        <w:t xml:space="preserve"> </w:t>
-      </w:r>
-      <w:r>
-        <w:t>sensing unit</w:t>
-      </w:r>
-      <w:r>
-        <w:t xml:space="preserve"> </w:t>
-      </w:r>
-      <w:r>
-        <w:t>(Medina, 1992)</w:t>
-      </w:r>
-      <w:r>
-        <w:t>.</w:t>
-      </w:r>
-      <w:r>
-        <w:t xml:space="preserve"> </w:t>
       </w:r>
     </w:p>
     <w:p>
@@ -3299,126 +3282,100 @@
         <w:jc w:val="both"/>
       </w:pPr>
       <w:r>
-        <w:t xml:space="preserve">While several methods exist for sensing, </w:t>
-      </w:r>
-      <w:r>
-        <w:t>n</w:t>
-      </w:r>
-      <w:r>
-        <w:t>on-optical and o</w:t>
-      </w:r>
-      <w:r>
-        <w:t>ptical sensing are the two extensively used methods</w:t>
+        <w:t>Similarly, multiple detector units can be used, such as</w:t>
+      </w:r>
+      <w:r>
+        <w:t xml:space="preserve"> camera</w:t>
+      </w:r>
+      <w:r>
+        <w:t xml:space="preserve">, </w:t>
+      </w:r>
+      <w:r>
+        <w:t>shutter systems</w:t>
+      </w:r>
+      <w:r>
+        <w:t>, laser detector etc</w:t>
       </w:r>
       <w:r>
         <w:t xml:space="preserve">. </w:t>
       </w:r>
       <w:r>
-        <w:t>While n</w:t>
-      </w:r>
-      <w:r>
-        <w:t xml:space="preserve">on-optical sensing </w:t>
-      </w:r>
-      <w:r>
-        <w:t>method uses acoustic and electromagnetic energy, o</w:t>
-      </w:r>
-      <w:r>
-        <w:t xml:space="preserve">ptical sensing systems </w:t>
-      </w:r>
-      <w:r>
-        <w:t xml:space="preserve">use </w:t>
-      </w:r>
-      <w:r>
-        <w:t>light as a source for</w:t>
-      </w:r>
-      <w:r>
-        <w:t xml:space="preserve"> environment sensing</w:t>
-      </w:r>
-      <w:r>
-        <w:t xml:space="preserve">. Optical </w:t>
-      </w:r>
-      <w:r>
-        <w:t>3</w:t>
-      </w:r>
-      <w:r>
-        <w:t xml:space="preserve">D imaging techniques </w:t>
-      </w:r>
-      <w:r>
-        <w:t xml:space="preserve">include </w:t>
-      </w:r>
-      <w:r>
-        <w:t xml:space="preserve">laser </w:t>
-      </w:r>
-      <w:proofErr w:type="spellStart"/>
-      <w:r>
-        <w:t>triangulators</w:t>
-      </w:r>
-      <w:proofErr w:type="spellEnd"/>
-      <w:r>
-        <w:t>, structured light, st</w:t>
-      </w:r>
-      <w:r>
-        <w:t>ereo vision, photogrammetry, time of f</w:t>
-      </w:r>
-      <w:r>
-        <w:t>light, i</w:t>
-      </w:r>
-      <w:r>
-        <w:t>nterferometry etc</w:t>
+        <w:t>While the emission source bombards objects with energy, the detector unit receives and analyzes reflected emissions.</w:t>
+      </w:r>
+      <w:r>
+        <w:t xml:space="preserve"> </w:t>
+      </w:r>
+      <w:r>
+        <w:t xml:space="preserve">Based on </w:t>
+      </w:r>
+      <w:r>
+        <w:t xml:space="preserve">the analysis </w:t>
+      </w:r>
+      <w:r>
+        <w:t xml:space="preserve">of </w:t>
+      </w:r>
+      <w:r>
+        <w:t xml:space="preserve">received </w:t>
+      </w:r>
+      <w:r>
+        <w:t>energy</w:t>
+      </w:r>
+      <w:r>
+        <w:t>,</w:t>
+      </w:r>
+      <w:r>
+        <w:t xml:space="preserve"> </w:t>
+      </w:r>
+      <w:r>
+        <w:t xml:space="preserve">distance </w:t>
+      </w:r>
+      <w:r>
+        <w:t xml:space="preserve">of an object in the environment </w:t>
+      </w:r>
+      <w:r>
+        <w:t xml:space="preserve">can be determined. </w:t>
+      </w:r>
+      <w:r>
+        <w:t>Buffers are used to store the sum and differences e</w:t>
+      </w:r>
+      <w:r>
+        <w:t>xtracted from the received beam</w:t>
+      </w:r>
+      <w:r>
+        <w:t>,</w:t>
+      </w:r>
+      <w:r>
+        <w:t xml:space="preserve"> </w:t>
+      </w:r>
+      <w:r>
+        <w:t xml:space="preserve">to calculate the </w:t>
+      </w:r>
+      <w:r>
+        <w:t xml:space="preserve">distance of </w:t>
+      </w:r>
+      <w:r>
+        <w:t>an</w:t>
+      </w:r>
+      <w:r>
+        <w:t xml:space="preserve"> object from the</w:t>
+      </w:r>
+      <w:r>
+        <w:t xml:space="preserve"> </w:t>
+      </w:r>
+      <w:r>
+        <w:t>sensing unit</w:t>
+      </w:r>
+      <w:r>
+        <w:t xml:space="preserve"> </w:t>
+      </w:r>
+      <w:r>
+        <w:t>(Medina, 1992)</w:t>
       </w:r>
       <w:r>
         <w:t>.</w:t>
       </w:r>
       <w:r>
         <w:t xml:space="preserve"> </w:t>
-      </w:r>
-      <w:r>
-        <w:t>(</w:t>
-      </w:r>
-      <w:proofErr w:type="spellStart"/>
-      <w:r>
-        <w:t>Sansoni</w:t>
-      </w:r>
-      <w:proofErr w:type="spellEnd"/>
-      <w:r>
-        <w:t xml:space="preserve">, </w:t>
-      </w:r>
-      <w:proofErr w:type="spellStart"/>
-      <w:r>
-        <w:t>Trebeschi</w:t>
-      </w:r>
-      <w:proofErr w:type="spellEnd"/>
-      <w:r>
-        <w:t xml:space="preserve">, &amp; </w:t>
-      </w:r>
-      <w:proofErr w:type="spellStart"/>
-      <w:r>
-        <w:t>Docchio</w:t>
-      </w:r>
-      <w:proofErr w:type="spellEnd"/>
-      <w:r>
-        <w:t>, 2009). In this section, we</w:t>
-      </w:r>
-      <w:r>
-        <w:t xml:space="preserve"> review </w:t>
-      </w:r>
-      <w:r>
-        <w:t>the</w:t>
-      </w:r>
-      <w:r>
-        <w:t xml:space="preserve"> various</w:t>
-      </w:r>
-      <w:r>
-        <w:t xml:space="preserve"> techniques</w:t>
-      </w:r>
-      <w:r>
-        <w:t xml:space="preserve"> used for </w:t>
-      </w:r>
-      <w:r>
-        <w:t>3</w:t>
-      </w:r>
-      <w:r>
-        <w:t>D sensing and mapping.</w:t>
       </w:r>
     </w:p>
     <w:p>
@@ -3430,29 +3387,142 @@
     </w:p>
     <w:p>
       <w:pPr>
+        <w:pStyle w:val="Default"/>
+        <w:spacing w:line="360" w:lineRule="auto"/>
+        <w:jc w:val="both"/>
+      </w:pPr>
+      <w:r>
+        <w:t xml:space="preserve">While several methods exist for sensing, </w:t>
+      </w:r>
+      <w:r>
+        <w:t>n</w:t>
+      </w:r>
+      <w:r>
+        <w:t>on-optical and o</w:t>
+      </w:r>
+      <w:r>
+        <w:t>ptical sensing are the two extensively used methods</w:t>
+      </w:r>
+      <w:r>
+        <w:t xml:space="preserve">. </w:t>
+      </w:r>
+      <w:r>
+        <w:t>While n</w:t>
+      </w:r>
+      <w:r>
+        <w:t xml:space="preserve">on-optical sensing </w:t>
+      </w:r>
+      <w:r>
+        <w:t>method uses acoustic and electromagnetic energy, o</w:t>
+      </w:r>
+      <w:r>
+        <w:t xml:space="preserve">ptical sensing systems </w:t>
+      </w:r>
+      <w:r>
+        <w:t xml:space="preserve">use </w:t>
+      </w:r>
+      <w:r>
+        <w:t>light as a source for</w:t>
+      </w:r>
+      <w:r>
+        <w:t xml:space="preserve"> environment sensing</w:t>
+      </w:r>
+      <w:r>
+        <w:t xml:space="preserve">. Optical </w:t>
+      </w:r>
+      <w:r>
+        <w:t>3</w:t>
+      </w:r>
+      <w:r>
+        <w:t xml:space="preserve">D imaging techniques </w:t>
+      </w:r>
+      <w:r>
+        <w:t xml:space="preserve">include </w:t>
+      </w:r>
+      <w:r>
+        <w:t>laser triangulators, structured light, st</w:t>
+      </w:r>
+      <w:r>
+        <w:t>ereo vision, photogrammetry, time of f</w:t>
+      </w:r>
+      <w:r>
+        <w:t>light, i</w:t>
+      </w:r>
+      <w:r>
+        <w:t>nterferometry etc</w:t>
+      </w:r>
+      <w:r>
+        <w:t>.</w:t>
+      </w:r>
+      <w:r>
+        <w:t xml:space="preserve"> </w:t>
+      </w:r>
+      <w:r>
+        <w:t>(</w:t>
+      </w:r>
+      <w:proofErr w:type="spellStart"/>
+      <w:r>
+        <w:t>Sansoni</w:t>
+      </w:r>
+      <w:proofErr w:type="spellEnd"/>
+      <w:r>
+        <w:t xml:space="preserve">, </w:t>
+      </w:r>
+      <w:proofErr w:type="spellStart"/>
+      <w:r>
+        <w:t>Trebeschi</w:t>
+      </w:r>
+      <w:proofErr w:type="spellEnd"/>
+      <w:r>
+        <w:t xml:space="preserve">, &amp; </w:t>
+      </w:r>
+      <w:proofErr w:type="spellStart"/>
+      <w:r>
+        <w:t>Docchio</w:t>
+      </w:r>
+      <w:proofErr w:type="spellEnd"/>
+      <w:r>
+        <w:t>, 2009). In this section, we</w:t>
+      </w:r>
+      <w:r>
+        <w:t xml:space="preserve"> review </w:t>
+      </w:r>
+      <w:r>
+        <w:t>the</w:t>
+      </w:r>
+      <w:r>
+        <w:t xml:space="preserve"> various</w:t>
+      </w:r>
+      <w:r>
+        <w:t xml:space="preserve"> techniques</w:t>
+      </w:r>
+      <w:r>
+        <w:t xml:space="preserve"> used for </w:t>
+      </w:r>
+      <w:r>
+        <w:t>3</w:t>
+      </w:r>
+      <w:r>
+        <w:t>D sensing and mapping.</w:t>
+      </w:r>
+    </w:p>
+    <w:p>
+      <w:pPr>
         <w:pStyle w:val="Heading3"/>
         <w:spacing w:line="360" w:lineRule="auto"/>
         <w:rPr>
           <w:i w:val="0"/>
         </w:rPr>
       </w:pPr>
-      <w:bookmarkStart w:id="16" w:name="_Toc468792533"/>
+      <w:bookmarkStart w:id="15" w:name="_Toc468813493"/>
       <w:r>
         <w:rPr>
           <w:i w:val="0"/>
         </w:rPr>
         <w:lastRenderedPageBreak/>
-        <w:t xml:space="preserve">Laser </w:t>
-      </w:r>
-      <w:proofErr w:type="spellStart"/>
-      <w:r>
-        <w:rPr>
-          <w:i w:val="0"/>
-        </w:rPr>
-        <w:t>Triangulator</w:t>
-      </w:r>
-      <w:bookmarkEnd w:id="16"/>
-      <w:proofErr w:type="spellEnd"/>
+        <w:t>Laser Triangulator</w:t>
+      </w:r>
+      <w:bookmarkEnd w:id="15"/>
       <w:r>
         <w:rPr>
           <w:i w:val="0"/>
@@ -3512,23 +3582,7 @@
           <w:color w:val="000000"/>
           <w:szCs w:val="24"/>
         </w:rPr>
-        <w:t xml:space="preserve">Most </w:t>
-      </w:r>
-      <w:proofErr w:type="spellStart"/>
-      <w:r>
-        <w:rPr>
-          <w:color w:val="000000"/>
-          <w:szCs w:val="24"/>
-        </w:rPr>
-        <w:t>triangulators</w:t>
-      </w:r>
-      <w:proofErr w:type="spellEnd"/>
-      <w:r>
-        <w:rPr>
-          <w:color w:val="000000"/>
-          <w:szCs w:val="24"/>
-        </w:rPr>
-        <w:t xml:space="preserve"> detect objects between 0.5m to 2m precisely. </w:t>
+        <w:t xml:space="preserve">Most triangulators detect objects between 0.5m to 2m precisely. </w:t>
       </w:r>
       <w:r>
         <w:rPr>
@@ -3622,14 +3676,14 @@
           <w:i w:val="0"/>
         </w:rPr>
       </w:pPr>
-      <w:bookmarkStart w:id="17" w:name="_Toc468792534"/>
+      <w:bookmarkStart w:id="16" w:name="_Toc468813494"/>
       <w:r>
         <w:rPr>
           <w:i w:val="0"/>
         </w:rPr>
         <w:t>Structured Light</w:t>
       </w:r>
-      <w:bookmarkEnd w:id="17"/>
+      <w:bookmarkEnd w:id="16"/>
       <w:r>
         <w:rPr>
           <w:i w:val="0"/>
@@ -3654,22 +3708,28 @@
           <w:color w:val="000000"/>
           <w:szCs w:val="24"/>
         </w:rPr>
-        <w:t xml:space="preserve">This technique is similar to the one mentioned above. </w:t>
-      </w:r>
-      <w:r>
-        <w:rPr>
-          <w:color w:val="000000"/>
-          <w:szCs w:val="24"/>
-        </w:rPr>
-        <w:t xml:space="preserve">In this method, </w:t>
-      </w:r>
-      <w:proofErr w:type="gramStart"/>
-      <w:r>
-        <w:rPr>
-          <w:color w:val="000000"/>
-          <w:szCs w:val="24"/>
-        </w:rPr>
-        <w:t>b</w:t>
+        <w:t xml:space="preserve">This technique is similar to the </w:t>
+      </w:r>
+      <w:r>
+        <w:rPr>
+          <w:color w:val="000000"/>
+          <w:szCs w:val="24"/>
+        </w:rPr>
+        <w:t>Laser Triangulator</w:t>
+      </w:r>
+      <w:r>
+        <w:rPr>
+          <w:color w:val="000000"/>
+          <w:szCs w:val="24"/>
+        </w:rPr>
+        <w:t xml:space="preserve">. </w:t>
+      </w:r>
+      <w:r>
+        <w:rPr>
+          <w:color w:val="000000"/>
+          <w:szCs w:val="24"/>
+        </w:rPr>
+        <w:t>In this method, b</w:t>
       </w:r>
       <w:r>
         <w:rPr>
@@ -3711,15 +3771,7 @@
           <w:color w:val="000000"/>
           <w:szCs w:val="24"/>
         </w:rPr>
-        <w:t xml:space="preserve"> to determine the range of the single observed point</w:t>
-      </w:r>
-      <w:proofErr w:type="gramEnd"/>
-      <w:r>
-        <w:rPr>
-          <w:color w:val="000000"/>
-          <w:szCs w:val="24"/>
-        </w:rPr>
-        <w:t>.</w:t>
+        <w:t xml:space="preserve"> to determine the range of the single observed point.</w:t>
       </w:r>
     </w:p>
     <w:p>
@@ -3743,14 +3795,14 @@
           <w:i w:val="0"/>
         </w:rPr>
       </w:pPr>
-      <w:bookmarkStart w:id="18" w:name="_Toc468792535"/>
+      <w:bookmarkStart w:id="17" w:name="_Toc468813495"/>
       <w:r>
         <w:rPr>
           <w:i w:val="0"/>
         </w:rPr>
         <w:t>Stereo Vision</w:t>
       </w:r>
-      <w:bookmarkEnd w:id="18"/>
+      <w:bookmarkEnd w:id="17"/>
       <w:r>
         <w:rPr>
           <w:i w:val="0"/>
@@ -3775,7 +3827,14 @@
           <w:color w:val="000000"/>
           <w:szCs w:val="24"/>
         </w:rPr>
-        <w:t xml:space="preserve">This </w:t>
+        <w:t>Stereo Vision</w:t>
+      </w:r>
+      <w:r>
+        <w:rPr>
+          <w:color w:val="000000"/>
+          <w:szCs w:val="24"/>
+        </w:rPr>
+        <w:t xml:space="preserve"> </w:t>
       </w:r>
       <w:r>
         <w:rPr>
@@ -3826,15 +3885,13 @@
         </w:rPr>
         <w:t xml:space="preserve">In certain </w:t>
       </w:r>
-      <w:proofErr w:type="gramStart"/>
-      <w:r>
-        <w:rPr>
-          <w:color w:val="000000"/>
-          <w:szCs w:val="24"/>
-        </w:rPr>
-        <w:t>applications</w:t>
-      </w:r>
-      <w:proofErr w:type="gramEnd"/>
+      <w:r>
+        <w:rPr>
+          <w:color w:val="000000"/>
+          <w:szCs w:val="24"/>
+        </w:rPr>
+        <w:t>applications,</w:t>
+      </w:r>
       <w:r>
         <w:rPr>
           <w:color w:val="000000"/>
@@ -3864,14 +3921,14 @@
           <w:i w:val="0"/>
         </w:rPr>
       </w:pPr>
-      <w:bookmarkStart w:id="19" w:name="_Toc468792536"/>
+      <w:bookmarkStart w:id="18" w:name="_Toc468813496"/>
       <w:r>
         <w:rPr>
           <w:i w:val="0"/>
         </w:rPr>
         <w:t>Photogrammetry</w:t>
       </w:r>
-      <w:bookmarkEnd w:id="19"/>
+      <w:bookmarkEnd w:id="18"/>
       <w:r>
         <w:rPr>
           <w:i w:val="0"/>
@@ -3892,35 +3949,23 @@
       </w:pPr>
       <w:r>
         <w:rPr>
-          <w:szCs w:val="24"/>
-        </w:rPr>
-        <w:t xml:space="preserve">This </w:t>
-      </w:r>
-      <w:r>
-        <w:rPr>
-          <w:szCs w:val="24"/>
-        </w:rPr>
-        <w:t>method</w:t>
-      </w:r>
-      <w:r>
-        <w:rPr>
-          <w:szCs w:val="24"/>
-        </w:rPr>
-        <w:t xml:space="preserve"> </w:t>
-      </w:r>
-      <w:proofErr w:type="gramStart"/>
-      <w:r>
-        <w:rPr>
-          <w:szCs w:val="24"/>
-        </w:rPr>
-        <w:t>is used</w:t>
-      </w:r>
-      <w:proofErr w:type="gramEnd"/>
-      <w:r>
-        <w:rPr>
-          <w:szCs w:val="24"/>
-        </w:rPr>
-        <w:t xml:space="preserve"> to create 3D models using multiple images</w:t>
+          <w:color w:val="000000"/>
+          <w:szCs w:val="24"/>
+        </w:rPr>
+        <w:t xml:space="preserve">Photogrammetry </w:t>
+      </w:r>
+      <w:r>
+        <w:rPr>
+          <w:color w:val="000000"/>
+          <w:szCs w:val="24"/>
+        </w:rPr>
+        <w:t>is</w:t>
+      </w:r>
+      <w:r>
+        <w:rPr>
+          <w:szCs w:val="24"/>
+        </w:rPr>
+        <w:t xml:space="preserve"> used to create 3D models using multiple images</w:t>
       </w:r>
       <w:r>
         <w:rPr>
@@ -3985,14 +4030,14 @@
           <w:i w:val="0"/>
         </w:rPr>
       </w:pPr>
-      <w:bookmarkStart w:id="20" w:name="_Toc468792537"/>
+      <w:bookmarkStart w:id="19" w:name="_Toc468813497"/>
       <w:r>
         <w:rPr>
           <w:i w:val="0"/>
         </w:rPr>
         <w:t>Time of Flight</w:t>
       </w:r>
-      <w:bookmarkEnd w:id="20"/>
+      <w:bookmarkEnd w:id="19"/>
       <w:r>
         <w:rPr>
           <w:i w:val="0"/>
@@ -4013,9 +4058,23 @@
       </w:pPr>
       <w:r>
         <w:rPr>
-          <w:szCs w:val="24"/>
-        </w:rPr>
-        <w:t xml:space="preserve">This method measures the time required for a light wave to travel from source to a distant object and </w:t>
+          <w:color w:val="000000"/>
+          <w:szCs w:val="24"/>
+        </w:rPr>
+        <w:t xml:space="preserve">Time of Flight </w:t>
+      </w:r>
+      <w:r>
+        <w:rPr>
+          <w:color w:val="000000"/>
+          <w:szCs w:val="24"/>
+        </w:rPr>
+        <w:t>method</w:t>
+      </w:r>
+      <w:r>
+        <w:rPr>
+          <w:szCs w:val="24"/>
+        </w:rPr>
+        <w:t xml:space="preserve"> measures the time required for a light wave to travel from source to a distant object and </w:t>
       </w:r>
       <w:r>
         <w:rPr>
@@ -4041,19 +4100,11 @@
         </w:rPr>
         <w:t xml:space="preserve">. The intensity of the reflected signal along with the time of flight </w:t>
       </w:r>
-      <w:proofErr w:type="gramStart"/>
-      <w:r>
-        <w:rPr>
-          <w:szCs w:val="24"/>
-        </w:rPr>
-        <w:t>is used</w:t>
-      </w:r>
-      <w:proofErr w:type="gramEnd"/>
-      <w:r>
-        <w:rPr>
-          <w:szCs w:val="24"/>
-        </w:rPr>
-        <w:t xml:space="preserve"> to generate 3</w:t>
+      <w:r>
+        <w:rPr>
+          <w:szCs w:val="24"/>
+        </w:rPr>
+        <w:t>is used to generate 3</w:t>
       </w:r>
       <w:r>
         <w:rPr>
@@ -4071,7 +4122,14 @@
         <w:rPr>
           <w:szCs w:val="24"/>
         </w:rPr>
-        <w:t xml:space="preserve"> of the object</w:t>
+        <w:t xml:space="preserve"> of the </w:t>
+      </w:r>
+      <w:r>
+        <w:rPr>
+          <w:szCs w:val="24"/>
+        </w:rPr>
+        <w:lastRenderedPageBreak/>
+        <w:t>object</w:t>
       </w:r>
       <w:r>
         <w:rPr>
@@ -4083,14 +4141,7 @@
         <w:rPr>
           <w:szCs w:val="24"/>
         </w:rPr>
-        <w:t xml:space="preserve">Due </w:t>
-      </w:r>
-      <w:r>
-        <w:rPr>
-          <w:szCs w:val="24"/>
-        </w:rPr>
-        <w:lastRenderedPageBreak/>
-        <w:t xml:space="preserve">to excessive scattering of light during reflection, the technique is inaccurate and </w:t>
+        <w:t xml:space="preserve">Due to excessive scattering of light during reflection, the technique is inaccurate and </w:t>
       </w:r>
       <w:r>
         <w:rPr>
@@ -4116,6 +4167,18 @@
         </w:rPr>
         <w:t>.</w:t>
       </w:r>
+    </w:p>
+    <w:p>
+      <w:pPr>
+        <w:autoSpaceDE w:val="0"/>
+        <w:autoSpaceDN w:val="0"/>
+        <w:adjustRightInd w:val="0"/>
+        <w:spacing w:line="360" w:lineRule="auto"/>
+        <w:jc w:val="both"/>
+        <w:rPr>
+          <w:szCs w:val="24"/>
+        </w:rPr>
+      </w:pPr>
     </w:p>
     <w:p>
       <w:pPr>
@@ -4125,14 +4188,14 @@
           <w:i w:val="0"/>
         </w:rPr>
       </w:pPr>
-      <w:bookmarkStart w:id="21" w:name="_Toc468792538"/>
+      <w:bookmarkStart w:id="20" w:name="_Toc468813498"/>
       <w:r>
         <w:rPr>
           <w:i w:val="0"/>
         </w:rPr>
         <w:t>Interferometry</w:t>
       </w:r>
-      <w:bookmarkEnd w:id="21"/>
+      <w:bookmarkEnd w:id="20"/>
       <w:r>
         <w:rPr>
           <w:i w:val="0"/>
@@ -4153,21 +4216,7 @@
         <w:rPr>
           <w:color w:val="auto"/>
         </w:rPr>
-        <w:t xml:space="preserve">This technique uses light interference to determine the distance of an object around the sensor. A beam splitter </w:t>
-      </w:r>
-      <w:proofErr w:type="gramStart"/>
-      <w:r>
-        <w:rPr>
-          <w:color w:val="auto"/>
-        </w:rPr>
-        <w:t>is used</w:t>
-      </w:r>
-      <w:proofErr w:type="gramEnd"/>
-      <w:r>
-        <w:rPr>
-          <w:color w:val="auto"/>
-        </w:rPr>
-        <w:t xml:space="preserve"> to split li</w:t>
+        <w:t>This technique uses light interference to determine the distance of an object around the sensor. A beam splitter is used to split li</w:t>
       </w:r>
       <w:r>
         <w:rPr>
@@ -4294,15 +4343,7 @@
         <w:t>technique, helps create a</w:t>
       </w:r>
       <w:r>
-        <w:t xml:space="preserve"> robust </w:t>
-      </w:r>
-      <w:proofErr w:type="gramStart"/>
-      <w:r>
-        <w:t>environment sensing</w:t>
-      </w:r>
-      <w:proofErr w:type="gramEnd"/>
-      <w:r>
-        <w:t xml:space="preserve"> device.</w:t>
+        <w:t xml:space="preserve"> robust environment sensing device.</w:t>
       </w:r>
       <w:r>
         <w:t xml:space="preserve"> </w:t>
@@ -4325,15 +4366,7 @@
         <w:t>A LIDAR</w:t>
       </w:r>
       <w:r>
-        <w:t xml:space="preserve"> or Light detection and ranging is an </w:t>
-      </w:r>
-      <w:proofErr w:type="gramStart"/>
-      <w:r>
-        <w:t>environment sensing</w:t>
-      </w:r>
-      <w:proofErr w:type="gramEnd"/>
-      <w:r>
-        <w:t xml:space="preserve"> device designed with</w:t>
+        <w:t xml:space="preserve"> or Light detection and ranging is an environment sensing device designed with</w:t>
       </w:r>
       <w:r>
         <w:t xml:space="preserve"> the idea mentioned above.</w:t>
@@ -4354,54 +4387,22 @@
         <w:t>digital camera</w:t>
       </w:r>
       <w:r>
-        <w:t>s, 3D environment sensing and mapping technology has grown beyond proportion (</w:t>
-      </w:r>
-      <w:proofErr w:type="spellStart"/>
-      <w:r>
-        <w:t>Tu</w:t>
-      </w:r>
-      <w:proofErr w:type="spellEnd"/>
-      <w:r>
-        <w:t xml:space="preserve">, 2009)”. </w:t>
-      </w:r>
-      <w:r>
-        <w:t xml:space="preserve">Manipulation of images using platforms like </w:t>
-      </w:r>
-      <w:proofErr w:type="spellStart"/>
-      <w:r>
-        <w:t>OpenCV</w:t>
-      </w:r>
-      <w:proofErr w:type="spellEnd"/>
-      <w:r>
-        <w:t xml:space="preserve"> has led to low cost solutions, capable of being deployment in rea</w:t>
+        <w:t xml:space="preserve">s, 3D environment sensing and mapping technology has grown beyond proportion (Tu, 2009)”. </w:t>
+      </w:r>
+      <w:r>
+        <w:t>Manipulation of images using platforms like OpenCV has led to low cost solutions, capable of being deployment in rea</w:t>
       </w:r>
       <w:r>
         <w:t>l</w:t>
       </w:r>
       <w:r>
-        <w:t xml:space="preserve"> world applications with great ease. </w:t>
-      </w:r>
-      <w:proofErr w:type="gramStart"/>
-      <w:r>
-        <w:t>But</w:t>
-      </w:r>
-      <w:proofErr w:type="gramEnd"/>
-      <w:r>
-        <w:t xml:space="preserve"> the lack of optimization in open source image processing API’s has left the approach stagnant.</w:t>
+        <w:t xml:space="preserve"> world applications with great ease. But the lack of optimization in open source image processing API’s has left the approach stagnant.</w:t>
       </w:r>
       <w:r>
         <w:t xml:space="preserve"> </w:t>
       </w:r>
       <w:r>
-        <w:t xml:space="preserve">This </w:t>
-      </w:r>
-      <w:proofErr w:type="gramStart"/>
-      <w:r>
-        <w:t>can be attributed</w:t>
-      </w:r>
-      <w:proofErr w:type="gramEnd"/>
-      <w:r>
-        <w:t xml:space="preserve"> to lack to control over run time, resource and other optimizations </w:t>
+        <w:t xml:space="preserve">This can be attributed to lack to control over run time, resource and other optimizations </w:t>
       </w:r>
       <w:r>
         <w:t xml:space="preserve">for the </w:t>
@@ -4500,12 +4501,12 @@
         </w:numPr>
         <w:spacing w:line="360" w:lineRule="auto"/>
       </w:pPr>
-      <w:bookmarkStart w:id="22" w:name="_Toc468792539"/>
+      <w:bookmarkStart w:id="21" w:name="_Toc468813499"/>
       <w:r>
         <w:lastRenderedPageBreak/>
         <w:t>Proposed Areas of Study and Academic Contribution</w:t>
       </w:r>
-      <w:bookmarkEnd w:id="22"/>
+      <w:bookmarkEnd w:id="21"/>
     </w:p>
     <w:p>
       <w:pPr>
@@ -4521,32 +4522,51 @@
         <w:t xml:space="preserve">with Augmented reality, for environment sensing applications. </w:t>
       </w:r>
       <w:r>
-        <w:t xml:space="preserve">The project requires knowledge of </w:t>
-      </w:r>
-      <w:proofErr w:type="gramStart"/>
-      <w:r>
-        <w:t>Embedded</w:t>
-      </w:r>
-      <w:proofErr w:type="gramEnd"/>
-      <w:r>
-        <w:t xml:space="preserve"> software development, Embedded hardware, computer graphics, image processing, embedded serial communication protocols</w:t>
-      </w:r>
-      <w:r>
-        <w:t xml:space="preserve"> like Modbus and I2C</w:t>
+        <w:t xml:space="preserve">The project requires knowledge of Embedded software development, Embedded hardware, computer graphics, image processing, embedded serial communication </w:t>
+      </w:r>
+      <w:r>
+        <w:rPr>
+          <w:color w:val="000000"/>
+          <w:szCs w:val="24"/>
+        </w:rPr>
+        <w:t>protocols</w:t>
+      </w:r>
+      <w:r>
+        <w:rPr>
+          <w:color w:val="000000"/>
+          <w:szCs w:val="24"/>
+        </w:rPr>
+        <w:t xml:space="preserve"> </w:t>
+      </w:r>
+      <w:r>
+        <w:rPr>
+          <w:color w:val="000000"/>
+          <w:szCs w:val="24"/>
+        </w:rPr>
+        <w:t>such as</w:t>
+      </w:r>
+      <w:r>
+        <w:rPr>
+          <w:color w:val="000000"/>
+          <w:szCs w:val="24"/>
+        </w:rPr>
+        <w:t xml:space="preserve"> </w:t>
+      </w:r>
+      <w:r>
+        <w:rPr>
+          <w:color w:val="000000"/>
+          <w:szCs w:val="24"/>
+        </w:rPr>
+        <w:t>Modbus</w:t>
+      </w:r>
+      <w:r>
+        <w:t xml:space="preserve"> and I2C</w:t>
       </w:r>
       <w:r>
         <w:t>, client server m</w:t>
       </w:r>
       <w:r>
-        <w:t xml:space="preserve">odels, basic system interfaces etc. The major areas that </w:t>
-      </w:r>
-      <w:proofErr w:type="gramStart"/>
-      <w:r>
-        <w:t>would be studied and understood to design and implement the proposal</w:t>
-      </w:r>
-      <w:proofErr w:type="gramEnd"/>
-      <w:r>
-        <w:t xml:space="preserve"> are as follows:</w:t>
+        <w:t>odels, basic system interfaces etc. The major areas that would be studied and understood to design and implement the proposal are as follows:</w:t>
       </w:r>
     </w:p>
     <w:p>
@@ -4562,14 +4582,14 @@
           <w:i w:val="0"/>
         </w:rPr>
       </w:pPr>
-      <w:bookmarkStart w:id="23" w:name="_Toc468792540"/>
+      <w:bookmarkStart w:id="22" w:name="_Toc468813500"/>
       <w:r>
         <w:rPr>
           <w:i w:val="0"/>
         </w:rPr>
         <w:t>Embedded Systems</w:t>
       </w:r>
-      <w:bookmarkEnd w:id="23"/>
+      <w:bookmarkEnd w:id="22"/>
     </w:p>
     <w:p>
       <w:pPr>
@@ -4579,15 +4599,7 @@
         <w:t xml:space="preserve">This deals with the design and implementation of hardware </w:t>
       </w:r>
       <w:r>
-        <w:t xml:space="preserve">and software required </w:t>
-      </w:r>
-      <w:proofErr w:type="gramStart"/>
-      <w:r>
-        <w:t>for the</w:t>
-      </w:r>
-      <w:proofErr w:type="gramEnd"/>
-      <w:r>
-        <w:t xml:space="preserve"> proposal to perform its intended task</w:t>
+        <w:t>and software required for the proposal to perform its intended task</w:t>
       </w:r>
       <w:r>
         <w:t xml:space="preserve">. Embedded system is a hardware system controlled using software instructions. </w:t>
@@ -4639,7 +4651,7 @@
           <w:i w:val="0"/>
         </w:rPr>
       </w:pPr>
-      <w:bookmarkStart w:id="24" w:name="_Toc468792541"/>
+      <w:bookmarkStart w:id="23" w:name="_Toc468813501"/>
       <w:r>
         <w:rPr>
           <w:i w:val="0"/>
@@ -4652,7 +4664,7 @@
         </w:rPr>
         <w:t xml:space="preserve"> and computer graphics</w:t>
       </w:r>
-      <w:bookmarkEnd w:id="24"/>
+      <w:bookmarkEnd w:id="23"/>
     </w:p>
     <w:p>
       <w:pPr>
@@ -4708,6 +4720,11 @@
       <w:pPr>
         <w:pStyle w:val="IndentedParagraph"/>
       </w:pPr>
+    </w:p>
+    <w:p>
+      <w:pPr>
+        <w:pStyle w:val="IndentedParagraph"/>
+      </w:pPr>
       <w:r>
         <w:t xml:space="preserve">The proposed project is an important one due to the fact the project covers major topics in embedded hardware design and embedded software development combined with the </w:t>
       </w:r>
@@ -4718,22 +4735,14 @@
         <w:t>, quality hardware</w:t>
       </w:r>
       <w:r>
-        <w:t xml:space="preserve">, best software </w:t>
+        <w:t>, best software optimizations</w:t>
+      </w:r>
+      <w:r>
+        <w:t xml:space="preserve"> and </w:t>
       </w:r>
       <w:r>
         <w:lastRenderedPageBreak/>
-        <w:t>optimizations</w:t>
-      </w:r>
-      <w:r>
-        <w:t xml:space="preserve"> and industry best practices in software development. The project also adds new </w:t>
-      </w:r>
-      <w:proofErr w:type="gramStart"/>
-      <w:r>
-        <w:t>features which</w:t>
-      </w:r>
-      <w:proofErr w:type="gramEnd"/>
-      <w:r>
-        <w:t xml:space="preserve"> would improve user experience, provide a standalone system for deployment and eliminate drawbacks in existing design.</w:t>
+        <w:t>industry best practices in software development. The project also adds new features which would improve user experience, provide a standalone system for deployment and eliminate drawbacks in existing design.</w:t>
       </w:r>
       <w:r>
         <w:t xml:space="preserve"> </w:t>
@@ -4743,6 +4752,11 @@
       <w:pPr>
         <w:pStyle w:val="IndentedParagraph"/>
       </w:pPr>
+    </w:p>
+    <w:p>
+      <w:pPr>
+        <w:pStyle w:val="IndentedParagraph"/>
+      </w:pPr>
       <w:r>
         <w:t xml:space="preserve">It </w:t>
       </w:r>
@@ -4768,7 +4782,13 @@
         <w:t xml:space="preserve">s. </w:t>
       </w:r>
       <w:r>
-        <w:t>With the proposed ideas the applications are bound to perform efficiently, thereby paving the way for further research and better products.</w:t>
+        <w:t xml:space="preserve">With the proposed </w:t>
+      </w:r>
+      <w:r>
+        <w:t>ideas,</w:t>
+      </w:r>
+      <w:r>
+        <w:t xml:space="preserve"> the applications are bound to perform efficiently, thereby paving the way for further research and better products.</w:t>
       </w:r>
       <w:r>
         <w:t xml:space="preserve"> </w:t>
@@ -4788,11 +4808,11 @@
         </w:numPr>
         <w:spacing w:line="360" w:lineRule="auto"/>
       </w:pPr>
-      <w:bookmarkStart w:id="25" w:name="_Toc468792542"/>
+      <w:bookmarkStart w:id="24" w:name="_Toc468813502"/>
       <w:r>
         <w:t>Current State of the Art</w:t>
       </w:r>
-      <w:bookmarkEnd w:id="25"/>
+      <w:bookmarkEnd w:id="24"/>
     </w:p>
     <w:p>
       <w:pPr>
@@ -4858,20 +4878,9 @@
       <w:r>
         <w:t xml:space="preserve"> generated </w:t>
       </w:r>
-      <w:proofErr w:type="gramStart"/>
-      <w:r>
-        <w:t xml:space="preserve">on </w:t>
-      </w:r>
-      <w:r>
-        <w:t xml:space="preserve">the </w:t>
-      </w:r>
-      <w:r>
-        <w:t>basis</w:t>
-      </w:r>
-      <w:r>
-        <w:t xml:space="preserve"> of</w:t>
-      </w:r>
-      <w:proofErr w:type="gramEnd"/>
+      <w:r>
+        <w:t>based on</w:t>
+      </w:r>
       <w:r>
         <w:t xml:space="preserve"> data collected by the LI</w:t>
       </w:r>
@@ -4888,15 +4897,7 @@
         <w:t xml:space="preserve">, which involves scanning surrounding </w:t>
       </w:r>
       <w:r>
-        <w:t xml:space="preserve">area for data acquisition. It </w:t>
-      </w:r>
-      <w:proofErr w:type="gramStart"/>
-      <w:r>
-        <w:t>can be done</w:t>
-      </w:r>
-      <w:proofErr w:type="gramEnd"/>
-      <w:r>
-        <w:t xml:space="preserve"> with multiple techniques involving mechanical displacement, Multi-point and line projection, Fringe and coded pattern projection and Moiré effect</w:t>
+        <w:t>area for data acquisition. It can be done with multiple techniques involving mechanical displacement, Multi-point and line projection, Fringe and coded pattern projection and Moiré effect</w:t>
       </w:r>
       <w:r>
         <w:t xml:space="preserve"> (</w:t>
@@ -4910,23 +4911,7 @@
         <w:t xml:space="preserve"> et al., 2003). Multiple 3</w:t>
       </w:r>
       <w:r>
-        <w:t xml:space="preserve">D imaging techniques </w:t>
-      </w:r>
-      <w:proofErr w:type="gramStart"/>
-      <w:r>
-        <w:t>have been reviewed</w:t>
-      </w:r>
-      <w:proofErr w:type="gramEnd"/>
-      <w:r>
-        <w:t xml:space="preserve"> as a part of literature survey. Different sensing techniques </w:t>
-      </w:r>
-      <w:proofErr w:type="gramStart"/>
-      <w:r>
-        <w:t>are used</w:t>
-      </w:r>
-      <w:proofErr w:type="gramEnd"/>
-      <w:r>
-        <w:t xml:space="preserve"> for different application areas. </w:t>
+        <w:t xml:space="preserve">D imaging techniques have been reviewed as a part of literature survey. Different sensing techniques are used for different application areas. </w:t>
       </w:r>
     </w:p>
     <w:p>
@@ -4951,23 +4936,15 @@
         <w:t xml:space="preserve"> scanning imag</w:t>
       </w:r>
       <w:r>
-        <w:t xml:space="preserve">ing </w:t>
-      </w:r>
-      <w:proofErr w:type="gramStart"/>
+        <w:t>ing LIDAR</w:t>
+      </w:r>
+      <w:r>
+        <w:t xml:space="preserve">, MEMS scanner based </w:t>
+      </w:r>
       <w:r>
         <w:t>LIDAR</w:t>
       </w:r>
       <w:r>
-        <w:t>,</w:t>
-      </w:r>
-      <w:proofErr w:type="gramEnd"/>
-      <w:r>
-        <w:t xml:space="preserve"> MEMS scanner based </w:t>
-      </w:r>
-      <w:r>
-        <w:t>LIDAR</w:t>
-      </w:r>
-      <w:r>
         <w:t xml:space="preserve"> (Lee et al., 2016)</w:t>
       </w:r>
       <w:r>
@@ -4988,11 +4965,9 @@
       <w:r>
         <w:t xml:space="preserve">MEMS scanner based technique uses a </w:t>
       </w:r>
-      <w:proofErr w:type="gramStart"/>
-      <w:r>
-        <w:t>2 axis</w:t>
-      </w:r>
-      <w:proofErr w:type="gramEnd"/>
+      <w:r>
+        <w:t>2-axis</w:t>
+      </w:r>
       <w:r>
         <w:t xml:space="preserve"> scanner to determine the distance of the obstacle from the LIDAR (Lee et al., 2016). </w:t>
       </w:r>
@@ -5015,15 +4990,7 @@
         <w:t xml:space="preserve"> analysis of data to generate 3</w:t>
       </w:r>
       <w:r>
-        <w:t xml:space="preserve">D maps. The data retrieved from the light or imaging systems needs to </w:t>
-      </w:r>
-      <w:proofErr w:type="gramStart"/>
-      <w:r>
-        <w:t>be processed</w:t>
-      </w:r>
-      <w:proofErr w:type="gramEnd"/>
-      <w:r>
-        <w:t xml:space="preserve"> with high accuracy and </w:t>
+        <w:t xml:space="preserve">D maps. The data retrieved from the light or imaging systems needs to be processed with high accuracy and </w:t>
       </w:r>
       <w:r>
         <w:t xml:space="preserve">in </w:t>
@@ -5032,15 +4999,7 @@
         <w:t>real time. GPU is th</w:t>
       </w:r>
       <w:r>
-        <w:t xml:space="preserve">e new </w:t>
-      </w:r>
-      <w:proofErr w:type="gramStart"/>
-      <w:r>
-        <w:t>cutting edge</w:t>
-      </w:r>
-      <w:proofErr w:type="gramEnd"/>
-      <w:r>
-        <w:t xml:space="preserve"> technology capable of handling real time </w:t>
+        <w:t xml:space="preserve">e new cutting edge technology capable of handling real time </w:t>
       </w:r>
       <w:r>
         <w:t>data</w:t>
@@ -5052,19 +5011,35 @@
         <w:t>.</w:t>
       </w:r>
       <w:r>
-        <w:t xml:space="preserve"> With </w:t>
+        <w:t xml:space="preserve"> With state </w:t>
       </w:r>
       <w:r>
         <w:lastRenderedPageBreak/>
-        <w:t xml:space="preserve">state of the art programing model CUDA, parallel execution of tasks on GPU cores </w:t>
-      </w:r>
-      <w:proofErr w:type="gramStart"/>
-      <w:r>
-        <w:t>can be improved</w:t>
-      </w:r>
-      <w:proofErr w:type="gramEnd"/>
-      <w:r>
-        <w:t>. This allows faster response, higher data and frame rates and highly accurate results.</w:t>
+        <w:t xml:space="preserve">of the art programing </w:t>
+      </w:r>
+      <w:r>
+        <w:rPr>
+          <w:color w:val="000000"/>
+          <w:szCs w:val="24"/>
+        </w:rPr>
+        <w:t>model</w:t>
+      </w:r>
+      <w:r>
+        <w:rPr>
+          <w:color w:val="000000"/>
+          <w:szCs w:val="24"/>
+        </w:rPr>
+        <w:t xml:space="preserve"> using</w:t>
+      </w:r>
+      <w:r>
+        <w:rPr>
+          <w:color w:val="000000"/>
+          <w:szCs w:val="24"/>
+        </w:rPr>
+        <w:t xml:space="preserve"> CUDA</w:t>
+      </w:r>
+      <w:r>
+        <w:t>, parallel execution of tasks on GPU cores can be improved. This allows faster response, higher data and frame rates and highly accurate results.</w:t>
       </w:r>
       <w:r>
         <w:t xml:space="preserve"> Our design uses</w:t>
@@ -5079,13 +5054,7 @@
         <w:t>business grade camera for 3</w:t>
       </w:r>
       <w:r>
-        <w:t>D modelling which would involve came</w:t>
-      </w:r>
-      <w:r>
-        <w:t xml:space="preserve">ra calibration and </w:t>
-      </w:r>
-      <w:r>
-        <w:t>Depth-map Retr</w:t>
+        <w:t>D modelling which would involve Depth-map Retr</w:t>
       </w:r>
       <w:r>
         <w:t>ieval</w:t>
@@ -5115,12 +5084,12 @@
         <w:pStyle w:val="Heading1"/>
         <w:spacing w:line="360" w:lineRule="auto"/>
       </w:pPr>
-      <w:bookmarkStart w:id="26" w:name="_Toc468792543"/>
+      <w:bookmarkStart w:id="25" w:name="_Toc468813503"/>
       <w:r>
         <w:lastRenderedPageBreak/>
         <w:t>Project Architecture</w:t>
       </w:r>
-      <w:bookmarkEnd w:id="26"/>
+      <w:bookmarkEnd w:id="25"/>
     </w:p>
     <w:p>
       <w:pPr>
@@ -5132,11 +5101,11 @@
         <w:pStyle w:val="Heading2"/>
         <w:spacing w:line="360" w:lineRule="auto"/>
       </w:pPr>
-      <w:bookmarkStart w:id="27" w:name="_Toc468792544"/>
+      <w:bookmarkStart w:id="26" w:name="_Toc468813504"/>
       <w:r>
         <w:t>Introduction</w:t>
       </w:r>
-      <w:bookmarkEnd w:id="27"/>
+      <w:bookmarkEnd w:id="26"/>
     </w:p>
     <w:p>
       <w:pPr>
@@ -5151,14 +5120,12 @@
         </w:rPr>
         <w:t xml:space="preserve">3D mapping and sensing of the environment is a prominent </w:t>
       </w:r>
-      <w:proofErr w:type="spellStart"/>
-      <w:r>
-        <w:rPr>
-          <w:szCs w:val="24"/>
-        </w:rPr>
-        <w:t>reasearch</w:t>
-      </w:r>
-      <w:proofErr w:type="spellEnd"/>
+      <w:r>
+        <w:rPr>
+          <w:szCs w:val="24"/>
+        </w:rPr>
+        <w:t>research</w:t>
+      </w:r>
       <w:r>
         <w:rPr>
           <w:szCs w:val="24"/>
@@ -5169,15 +5136,7 @@
         <w:t xml:space="preserve">This chapter will provide details on the architecture for the proposed design of GPU based LIDAR system </w:t>
       </w:r>
       <w:r>
-        <w:t xml:space="preserve">that </w:t>
-      </w:r>
-      <w:proofErr w:type="gramStart"/>
-      <w:r>
-        <w:t>is aimed</w:t>
-      </w:r>
-      <w:proofErr w:type="gramEnd"/>
-      <w:r>
-        <w:t xml:space="preserve"> to </w:t>
+        <w:t xml:space="preserve">that is aimed to </w:t>
       </w:r>
       <w:r>
         <w:t xml:space="preserve">improve enhance range at a low cost.  </w:t>
@@ -5187,9 +5146,12 @@
       <w:pPr>
         <w:pStyle w:val="IndentedParagraph"/>
       </w:pPr>
-      <w:r>
-        <w:t xml:space="preserve"> </w:t>
-      </w:r>
+    </w:p>
+    <w:p>
+      <w:pPr>
+        <w:pStyle w:val="IndentedParagraph"/>
+        <w:jc w:val="center"/>
+      </w:pPr>
       <w:r>
         <w:rPr>
           <w:noProof/>
@@ -5252,38 +5214,25 @@
         <w:spacing w:after="0" w:line="360" w:lineRule="auto"/>
         <w:jc w:val="center"/>
       </w:pPr>
-      <w:bookmarkStart w:id="28" w:name="_Toc468793012"/>
+      <w:bookmarkStart w:id="27" w:name="_Toc468908265"/>
       <w:r>
         <w:t xml:space="preserve">Figure </w:t>
       </w:r>
-      <w:r>
-        <w:fldChar w:fldCharType="begin"/>
-      </w:r>
-      <w:r>
-        <w:instrText xml:space="preserve"> SEQ Figure \* ARABIC </w:instrText>
-      </w:r>
-      <w:r>
-        <w:fldChar w:fldCharType="separate"/>
-      </w:r>
-      <w:r>
-        <w:rPr>
-          <w:noProof/>
-        </w:rPr>
-        <w:t>1</w:t>
-      </w:r>
-      <w:r>
-        <w:rPr>
-          <w:noProof/>
-        </w:rPr>
-        <w:fldChar w:fldCharType="end"/>
-      </w:r>
+      <w:fldSimple w:instr=" SEQ Figure \* ARABIC ">
+        <w:r>
+          <w:rPr>
+            <w:noProof/>
+          </w:rPr>
+          <w:t>1</w:t>
+        </w:r>
+      </w:fldSimple>
       <w:r>
         <w:t xml:space="preserve">: </w:t>
       </w:r>
       <w:r>
         <w:t>Project Architecture</w:t>
       </w:r>
-      <w:bookmarkEnd w:id="28"/>
+      <w:bookmarkEnd w:id="27"/>
     </w:p>
     <w:p>
       <w:pPr>
@@ -5296,39 +5245,26 @@
         <w:jc w:val="both"/>
       </w:pPr>
       <w:r>
-        <w:t xml:space="preserve">The LiDAR is a device that </w:t>
-      </w:r>
-      <w:proofErr w:type="gramStart"/>
-      <w:r>
-        <w:t>can be used</w:t>
-      </w:r>
-      <w:proofErr w:type="gramEnd"/>
-      <w:r>
-        <w:t xml:space="preserve"> to sense the objects around us. However, it cannot give the exact details of the object.  A camera acts as the vision of the car and helps the car capture the objects. A combination of the two can help the car map the object </w:t>
-      </w:r>
-      <w:proofErr w:type="gramStart"/>
-      <w:r>
-        <w:t>and also</w:t>
-      </w:r>
-      <w:proofErr w:type="gramEnd"/>
-      <w:r>
-        <w:t xml:space="preserve"> detect the exact distance. The image captured by the camera requires heavy image processing which </w:t>
-      </w:r>
-      <w:proofErr w:type="gramStart"/>
-      <w:r>
-        <w:t>can be handled</w:t>
-      </w:r>
-      <w:proofErr w:type="gramEnd"/>
-      <w:r>
-        <w:t xml:space="preserve"> only by a GPU. Hence, we chose the </w:t>
+        <w:t>The LiDAR is a device that can be used to sense the objects around us. However, it cannot give the exact details of the object.  A camera acts as the vision of the car and helps the car</w:t>
+      </w:r>
+      <w:r>
+        <w:t xml:space="preserve"> </w:t>
+      </w:r>
+      <w:r>
+        <w:t>to</w:t>
+      </w:r>
+      <w:r>
+        <w:t xml:space="preserve"> capture the objects. A combination of the two can help the car map the object </w:t>
+      </w:r>
+      <w:r>
+        <w:t>and</w:t>
+      </w:r>
+      <w:r>
+        <w:t xml:space="preserve"> detect the exact distance. The image captured by the camera requires heavy image processing which can be handled only by a GPU. Hence, we chose the NVIDIA TK1 as our platform. </w:t>
       </w:r>
       <w:r>
         <w:lastRenderedPageBreak/>
-        <w:t xml:space="preserve">NVIDIA TK1 as our platform. On the Jetson TK1, we will interface the camera, DC motor and the laser pointer. The LIDAR </w:t>
-      </w:r>
-      <w:proofErr w:type="gramStart"/>
-      <w:r>
-        <w:t xml:space="preserve">will be </w:t>
+        <w:t xml:space="preserve">On the Jetson TK1, we will interface the camera, DC motor and the laser pointer. The LIDAR will be </w:t>
       </w:r>
       <w:r>
         <w:t>r</w:t>
@@ -5337,14 +5273,16 @@
         <w:t>otate</w:t>
       </w:r>
       <w:r>
-        <w:t>d</w:t>
-      </w:r>
-      <w:proofErr w:type="gramEnd"/>
-      <w:r>
-        <w:t xml:space="preserve"> in</w:t>
-      </w:r>
-      <w:r>
-        <w:t xml:space="preserve"> 360 degree with the help of the DC motor. In addition, the intersection point of the laser source with the image taken by the camera will help in measuring the distance of the object from the camera. This chapter describes the hardware and the software, which we are going to use to implement the project.</w:t>
+        <w:t>d in</w:t>
+      </w:r>
+      <w:r>
+        <w:t xml:space="preserve"> 360 </w:t>
+      </w:r>
+      <w:r>
+        <w:t>degrees</w:t>
+      </w:r>
+      <w:r>
+        <w:t xml:space="preserve"> with the help of the DC motor. In addition, the intersection point of the laser source with the image taken by the camera will help in measuring the distance of the object from the camera. This chapter describes the hardware and the software, which we are going to use to implement the project.</w:t>
       </w:r>
     </w:p>
     <w:p>
@@ -5358,14 +5296,14 @@
         <w:pStyle w:val="Heading2"/>
         <w:spacing w:line="360" w:lineRule="auto"/>
       </w:pPr>
-      <w:bookmarkStart w:id="29" w:name="_Toc468792545"/>
+      <w:bookmarkStart w:id="28" w:name="_Toc468813505"/>
       <w:r>
         <w:t xml:space="preserve">Hardware </w:t>
       </w:r>
       <w:r>
         <w:t>Architecture</w:t>
       </w:r>
-      <w:bookmarkEnd w:id="29"/>
+      <w:bookmarkEnd w:id="28"/>
     </w:p>
     <w:p>
       <w:pPr>
@@ -5384,7 +5322,13 @@
         </w:numPr>
       </w:pPr>
       <w:r>
-        <w:t>Provide end user a low cost alternative to the existing sensing systems</w:t>
+        <w:t xml:space="preserve">Provide end user a </w:t>
+      </w:r>
+      <w:r>
+        <w:t>low-cost</w:t>
+      </w:r>
+      <w:r>
+        <w:t xml:space="preserve"> alternative to the existing sensing systems</w:t>
       </w:r>
     </w:p>
     <w:p>
@@ -5420,20 +5364,18 @@
     <w:p>
       <w:pPr>
         <w:pStyle w:val="IndentedParagraph"/>
+        <w:ind w:left="720"/>
+      </w:pPr>
+    </w:p>
+    <w:p>
+      <w:pPr>
+        <w:pStyle w:val="IndentedParagraph"/>
       </w:pPr>
       <w:r>
         <w:t>Considering the project objectives, we have planned to design a rotating assembly for the prototype LIDAR communicating with the LPC 1769 controller. NVIDIA Jetson TK1 board used to process the images form the camera at the required speed.</w:t>
       </w:r>
       <w:r>
-        <w:t xml:space="preserve"> The architecture for the project </w:t>
-      </w:r>
-      <w:proofErr w:type="gramStart"/>
-      <w:r>
-        <w:t>is shown</w:t>
-      </w:r>
-      <w:proofErr w:type="gramEnd"/>
-      <w:r>
-        <w:t xml:space="preserve"> in figure 1.</w:t>
+        <w:t xml:space="preserve"> The architecture for the project is shown in figure 1.</w:t>
       </w:r>
     </w:p>
     <w:p>
@@ -5449,53 +5391,36 @@
           <w:i w:val="0"/>
         </w:rPr>
       </w:pPr>
-      <w:bookmarkStart w:id="30" w:name="_Toc468792546"/>
+      <w:bookmarkStart w:id="29" w:name="_Toc468813506"/>
       <w:r>
         <w:rPr>
           <w:i w:val="0"/>
         </w:rPr>
         <w:t>Jetson TK1 Hardware Architecture</w:t>
       </w:r>
-      <w:bookmarkEnd w:id="30"/>
+      <w:bookmarkEnd w:id="29"/>
     </w:p>
     <w:p>
       <w:pPr>
         <w:pStyle w:val="IndentedParagraph"/>
       </w:pPr>
       <w:r>
-        <w:t xml:space="preserve">The project </w:t>
-      </w:r>
-      <w:proofErr w:type="gramStart"/>
-      <w:r>
-        <w:t>will be implemented</w:t>
-      </w:r>
-      <w:proofErr w:type="gramEnd"/>
-      <w:r>
-        <w:t xml:space="preserve"> on the NVIDIA TK1 platform. The board is embedded with an on board Graphic Processing </w:t>
-      </w:r>
-      <w:proofErr w:type="gramStart"/>
-      <w:r>
-        <w:t>Unit(</w:t>
-      </w:r>
-      <w:proofErr w:type="gramEnd"/>
-      <w:r>
-        <w:t xml:space="preserve">GPU) and has all the peripheral support required for the successful execution of the project. The NVIDIA TK1 has an onboard fully programmable NVIDIA Kepler GPU. GPUs are the state of the art parallel processors which can deliver 100s GFLOPS of performance. The GPUs offload the CPU from compute intensive tasks and hence leave more bandwidth on the CPU for the sequential processing. The major difference between a CPU and a GPU is that the CPU consists a couple of cores with a complex pipelined structure. The CPU has branch prediction and out of order execution, while a GPU has a relatively simple structure but </w:t>
-      </w:r>
-      <w:proofErr w:type="gramStart"/>
-      <w:r>
-        <w:t>is powered</w:t>
-      </w:r>
-      <w:proofErr w:type="gramEnd"/>
-      <w:r>
-        <w:t xml:space="preserve"> by hundreds of cores. The TK1 Kepler GPU consists of 192 such cores and can provide 300GFLOPS of 32-bit </w:t>
-      </w:r>
-      <w:proofErr w:type="gramStart"/>
-      <w:r>
-        <w:t>floating point</w:t>
-      </w:r>
-      <w:proofErr w:type="gramEnd"/>
-      <w:r>
-        <w:t xml:space="preserve"> computations.</w:t>
+        <w:t xml:space="preserve">The project will be implemented on the NVIDIA TK1 platform. The board is embedded with an </w:t>
+      </w:r>
+      <w:r>
+        <w:t>on-board</w:t>
+      </w:r>
+      <w:r>
+        <w:t xml:space="preserve"> </w:t>
+      </w:r>
+      <w:r>
+        <w:t>NVIDIA Kepler</w:t>
+      </w:r>
+      <w:r>
+        <w:t xml:space="preserve"> </w:t>
+      </w:r>
+      <w:r>
+        <w:t>Graphic Processing Unit(GPU) and has all the peripheral support required for the successful execution of the project. GPUs are the state of the art parallel processors which can deliver 100s GFLOPS of performance. The GPUs offload the CPU from compute intensive tasks and hence leave more bandwidth on the CPU for the sequential processing. The major difference between a CPU and a GPU is that the CPU consists a couple of cores with a complex pipelined structure. The CPU has branch prediction and out of order execution, while a GPU has a relatively simple structure but is powered by hundreds of cores. The TK1 Kepler GPU consists of 192 such cores and can provide 300GFLOPS of 32-bit floating point computations.</w:t>
       </w:r>
     </w:p>
     <w:p>
@@ -5562,84 +5487,92 @@
         <w:pStyle w:val="Caption"/>
         <w:spacing w:after="0" w:line="360" w:lineRule="auto"/>
         <w:jc w:val="center"/>
-      </w:pPr>
-      <w:bookmarkStart w:id="31" w:name="_Toc468793013"/>
-      <w:r>
-        <w:rPr>
-          <w:color w:val="FF0000"/>
+        <w:rPr>
+          <w:noProof/>
+        </w:rPr>
+      </w:pPr>
+      <w:bookmarkStart w:id="30" w:name="_Toc468908266"/>
+      <w:r>
+        <w:rPr>
+          <w:noProof/>
         </w:rPr>
         <w:t xml:space="preserve">Figure </w:t>
       </w:r>
       <w:r>
         <w:rPr>
-          <w:color w:val="FF0000"/>
+          <w:noProof/>
         </w:rPr>
         <w:fldChar w:fldCharType="begin"/>
       </w:r>
       <w:r>
         <w:rPr>
-          <w:color w:val="FF0000"/>
+          <w:noProof/>
         </w:rPr>
         <w:instrText xml:space="preserve"> SEQ Figure \* ARABIC </w:instrText>
       </w:r>
       <w:r>
         <w:rPr>
-          <w:color w:val="FF0000"/>
+          <w:noProof/>
         </w:rPr>
         <w:fldChar w:fldCharType="separate"/>
       </w:r>
       <w:r>
         <w:rPr>
           <w:noProof/>
-          <w:color w:val="FF0000"/>
         </w:rPr>
         <w:t>2</w:t>
       </w:r>
       <w:r>
         <w:rPr>
           <w:noProof/>
-          <w:color w:val="FF0000"/>
         </w:rPr>
         <w:fldChar w:fldCharType="end"/>
       </w:r>
       <w:r>
         <w:rPr>
-          <w:color w:val="FF0000"/>
+          <w:noProof/>
         </w:rPr>
         <w:t xml:space="preserve">: </w:t>
       </w:r>
       <w:r>
         <w:rPr>
-          <w:color w:val="FF0000"/>
+          <w:noProof/>
+        </w:rPr>
+        <w:t>Jetson TK1 block diagram</w:t>
+      </w:r>
+      <w:r>
+        <w:rPr>
+          <w:noProof/>
+        </w:rPr>
+        <w:t xml:space="preserve"> </w:t>
+      </w:r>
+      <w:r>
+        <w:rPr>
+          <w:noProof/>
+        </w:rPr>
+        <w:t>(</w:t>
+      </w:r>
+      <w:r>
+        <w:rPr>
+          <w:noProof/>
         </w:rPr>
         <w:t>Brown</w:t>
       </w:r>
       <w:r>
         <w:rPr>
-          <w:color w:val="FF0000"/>
-        </w:rPr>
-        <w:t xml:space="preserve"> Eric.</w:t>
-      </w:r>
-      <w:r>
-        <w:rPr>
-          <w:color w:val="FF0000"/>
-        </w:rPr>
-        <w:t xml:space="preserve"> (2014)</w:t>
-      </w:r>
-      <w:r>
-        <w:rPr>
-          <w:color w:val="FF0000"/>
-        </w:rPr>
-        <w:t xml:space="preserve"> </w:t>
-      </w:r>
-      <w:r>
-        <w:rPr>
-          <w:color w:val="FF0000"/>
-        </w:rPr>
-        <w:t>Jetson TK1 block diagram</w:t>
-      </w:r>
-      <w:bookmarkEnd w:id="31"/>
-    </w:p>
+          <w:noProof/>
+        </w:rPr>
+        <w:t xml:space="preserve">, </w:t>
+      </w:r>
+      <w:r>
+        <w:rPr>
+          <w:noProof/>
+        </w:rPr>
+        <w:t>2014)</w:t>
+      </w:r>
+      <w:bookmarkEnd w:id="30"/>
+    </w:p>
+    <w:p/>
     <w:p>
       <w:pPr>
         <w:pStyle w:val="Heading3"/>
@@ -5648,14 +5581,14 @@
           <w:i w:val="0"/>
         </w:rPr>
       </w:pPr>
-      <w:bookmarkStart w:id="32" w:name="_Toc468792547"/>
+      <w:bookmarkStart w:id="31" w:name="_Toc468813507"/>
       <w:r>
         <w:rPr>
           <w:i w:val="0"/>
         </w:rPr>
         <w:t>DC Motor</w:t>
       </w:r>
-      <w:bookmarkEnd w:id="32"/>
+      <w:bookmarkEnd w:id="31"/>
       <w:r>
         <w:rPr>
           <w:i w:val="0"/>
@@ -5677,15 +5610,7 @@
         <w:t>18mm x 24mm</w:t>
       </w:r>
       <w:r>
-        <w:t xml:space="preserve"> and is suitable for the rotating assembly. The motor works on 3-5V DC. The motor </w:t>
-      </w:r>
-      <w:proofErr w:type="gramStart"/>
-      <w:r>
-        <w:t>will be rotated</w:t>
-      </w:r>
-      <w:proofErr w:type="gramEnd"/>
-      <w:r>
-        <w:t xml:space="preserve"> at 10Hz with 30-40 rpm.</w:t>
+        <w:t xml:space="preserve"> and is suitable for the rotating assembly. The motor works on 3-5V DC. The motor will be rotated at 10Hz with 30-40 rpm.</w:t>
       </w:r>
     </w:p>
     <w:p>
@@ -5698,7 +5623,7 @@
         <w:pStyle w:val="Heading3"/>
         <w:spacing w:line="360" w:lineRule="auto"/>
       </w:pPr>
-      <w:bookmarkStart w:id="33" w:name="_Toc468792548"/>
+      <w:bookmarkStart w:id="32" w:name="_Toc468813508"/>
       <w:r>
         <w:rPr>
           <w:i w:val="0"/>
@@ -5720,22 +5645,14 @@
         </w:rPr>
         <w:t>micro sensor</w:t>
       </w:r>
-      <w:bookmarkEnd w:id="33"/>
+      <w:bookmarkEnd w:id="32"/>
     </w:p>
     <w:p>
       <w:pPr>
         <w:pStyle w:val="IndentedParagraph"/>
       </w:pPr>
       <w:r>
-        <w:t xml:space="preserve">The rotation of the disc </w:t>
-      </w:r>
-      <w:proofErr w:type="gramStart"/>
-      <w:r>
-        <w:t>will be monitored</w:t>
-      </w:r>
-      <w:proofErr w:type="gramEnd"/>
-      <w:r>
-        <w:t xml:space="preserve"> using a photo micro sensor. We are using SX672 sensor from Omron. This sensor has a slot of 5 mm.</w:t>
+        <w:t>The rotation of the disc will be monitored using a photo micro sensor. We are using SX672 sensor from Omron. This sensor has a slot of 5 mm.</w:t>
       </w:r>
     </w:p>
     <w:p>
@@ -5751,14 +5668,14 @@
           <w:b w:val="0"/>
         </w:rPr>
       </w:pPr>
-      <w:bookmarkStart w:id="34" w:name="_Toc468792549"/>
+      <w:bookmarkStart w:id="33" w:name="_Toc468813509"/>
       <w:r>
         <w:rPr>
           <w:i w:val="0"/>
         </w:rPr>
         <w:t>LIDAR</w:t>
       </w:r>
-      <w:bookmarkEnd w:id="34"/>
+      <w:bookmarkEnd w:id="33"/>
     </w:p>
     <w:p>
       <w:pPr>
@@ -5768,7 +5685,13 @@
         <w:t xml:space="preserve">The LIDAR must </w:t>
       </w:r>
       <w:r>
-        <w:t xml:space="preserve">give a consistent reading for detection range 20m and above. To achieve this range consistency we have come up with LIDAR Lite v3 from </w:t>
+        <w:t xml:space="preserve">give a consistent reading for detection range 20m and above. To achieve this range </w:t>
+      </w:r>
+      <w:r>
+        <w:t>consistency,</w:t>
+      </w:r>
+      <w:r>
+        <w:t xml:space="preserve"> we have come up with LIDAR Lite v3 from </w:t>
       </w:r>
       <w:proofErr w:type="spellStart"/>
       <w:r>
@@ -5778,11 +5701,9 @@
       <w:r>
         <w:t xml:space="preserve">. This module is easy to interface and gives stable readings </w:t>
       </w:r>
-      <w:proofErr w:type="spellStart"/>
-      <w:r>
-        <w:t>upto</w:t>
-      </w:r>
-      <w:proofErr w:type="spellEnd"/>
+      <w:r>
+        <w:t>up to</w:t>
+      </w:r>
       <w:r>
         <w:t xml:space="preserve"> 40m.</w:t>
       </w:r>
@@ -5800,7 +5721,7 @@
           <w:b w:val="0"/>
         </w:rPr>
       </w:pPr>
-      <w:bookmarkStart w:id="35" w:name="_Toc468792550"/>
+      <w:bookmarkStart w:id="34" w:name="_Toc468813510"/>
       <w:r>
         <w:rPr>
           <w:i w:val="0"/>
@@ -5819,7 +5740,7 @@
         </w:rPr>
         <w:t>1769 Controller</w:t>
       </w:r>
-      <w:bookmarkEnd w:id="35"/>
+      <w:bookmarkEnd w:id="34"/>
       <w:r>
         <w:rPr>
           <w:b w:val="0"/>
@@ -5838,11 +5759,11 @@
         <w:t xml:space="preserve"> This controller has an ARM Cortex- M3 microcontroller. The board has </w:t>
       </w:r>
       <w:r>
-        <w:t xml:space="preserve">64 kB SRAM, 512 kB Flash, 4xUART, </w:t>
+        <w:t xml:space="preserve">64 kB SRAM, 512 kB Flash, 4xUART, 3xI2C, </w:t>
       </w:r>
       <w:r>
         <w:lastRenderedPageBreak/>
-        <w:t>3xI2C, SPI, 2xSSP, 2xCAN, PWM, USB 2.0 Device/Host/OTG, RTC, Ethernet, I2S</w:t>
+        <w:t>SPI, 2xSSP, 2xCAN, PWM, USB 2.0 Device/Host/OTG, RTC, Ethernet, I2S</w:t>
       </w:r>
       <w:r>
         <w:t xml:space="preserve"> and good debugging capabilities.</w:t>
@@ -5861,29 +5782,21 @@
           <w:i w:val="0"/>
         </w:rPr>
       </w:pPr>
-      <w:bookmarkStart w:id="36" w:name="_Toc468792551"/>
+      <w:bookmarkStart w:id="35" w:name="_Toc468813511"/>
       <w:r>
         <w:rPr>
           <w:i w:val="0"/>
         </w:rPr>
         <w:t>USB Camera</w:t>
       </w:r>
-      <w:bookmarkEnd w:id="36"/>
+      <w:bookmarkEnd w:id="35"/>
     </w:p>
     <w:p>
       <w:pPr>
         <w:pStyle w:val="IndentedParagraph"/>
       </w:pPr>
       <w:r>
-        <w:t xml:space="preserve">This is an industry grade high resolution USB camera that </w:t>
-      </w:r>
-      <w:proofErr w:type="gramStart"/>
-      <w:r>
-        <w:t>can be plugged in</w:t>
-      </w:r>
-      <w:proofErr w:type="gramEnd"/>
-      <w:r>
-        <w:t xml:space="preserve"> to the Jetson board. The camera used for our project will be </w:t>
+        <w:t xml:space="preserve">This is an industry grade high resolution USB camera that can be plugged in to the Jetson board. The camera used for our project will be </w:t>
       </w:r>
       <w:r>
         <w:t>Logitech C930e</w:t>
@@ -5895,15 +5808,7 @@
         <w:t>90-degree extended view</w:t>
       </w:r>
       <w:r>
-        <w:t xml:space="preserve"> and </w:t>
-      </w:r>
-      <w:proofErr w:type="gramStart"/>
-      <w:r>
-        <w:t>4X</w:t>
-      </w:r>
-      <w:proofErr w:type="gramEnd"/>
-      <w:r>
-        <w:t xml:space="preserve"> zoom.</w:t>
+        <w:t xml:space="preserve"> and 4X zoom.</w:t>
       </w:r>
     </w:p>
     <w:p>
@@ -5916,45 +5821,24 @@
         <w:pStyle w:val="Heading2"/>
         <w:spacing w:line="360" w:lineRule="auto"/>
       </w:pPr>
-      <w:bookmarkStart w:id="37" w:name="_Toc468792552"/>
+      <w:bookmarkStart w:id="36" w:name="_Toc468813512"/>
       <w:r>
         <w:t>Software Architecture</w:t>
       </w:r>
-      <w:bookmarkEnd w:id="37"/>
+      <w:bookmarkEnd w:id="36"/>
     </w:p>
     <w:p>
       <w:pPr>
         <w:pStyle w:val="IndentedParagraph"/>
       </w:pPr>
       <w:r>
-        <w:t xml:space="preserve">The software package that will be delivered along with the prototype model should be open source and easy to integrate with other systems. LPC controller </w:t>
-      </w:r>
-      <w:proofErr w:type="gramStart"/>
-      <w:r>
-        <w:t>will be programmed</w:t>
-      </w:r>
-      <w:proofErr w:type="gramEnd"/>
-      <w:r>
-        <w:t xml:space="preserve"> using C/C++ to configure and monitor the LIDAR and the DC motor. </w:t>
-      </w:r>
-      <w:proofErr w:type="spellStart"/>
-      <w:r>
-        <w:t>OpenCV</w:t>
-      </w:r>
-      <w:proofErr w:type="spellEnd"/>
-      <w:r>
-        <w:t xml:space="preserve"> </w:t>
-      </w:r>
-      <w:proofErr w:type="gramStart"/>
-      <w:r>
-        <w:t>will</w:t>
-      </w:r>
-      <w:r>
-        <w:t xml:space="preserve"> be used</w:t>
-      </w:r>
-      <w:proofErr w:type="gramEnd"/>
-      <w:r>
-        <w:t xml:space="preserve"> for image processing and CUDA will be used to give the code the capability to process in parallel on the GPU.</w:t>
+        <w:t xml:space="preserve">The software package that will be delivered along with the prototype model should be open source and easy to integrate with other systems. LPC controller will be programmed using C/C++ to configure and monitor the LIDAR and the DC motor. </w:t>
+      </w:r>
+      <w:r>
+        <w:t>OpenCV will</w:t>
+      </w:r>
+      <w:r>
+        <w:t xml:space="preserve"> be used for image processing and CUDA will be used to give the code the capability to process in parallel on the GPU.</w:t>
       </w:r>
     </w:p>
     <w:p>
@@ -5970,53 +5854,27 @@
           <w:b w:val="0"/>
         </w:rPr>
       </w:pPr>
-      <w:bookmarkStart w:id="38" w:name="_Toc468792553"/>
-      <w:proofErr w:type="spellStart"/>
+      <w:bookmarkStart w:id="37" w:name="_Toc468813513"/>
       <w:r>
         <w:rPr>
           <w:i w:val="0"/>
         </w:rPr>
         <w:t>OpenCV</w:t>
       </w:r>
-      <w:bookmarkEnd w:id="38"/>
-      <w:proofErr w:type="spellEnd"/>
+      <w:bookmarkEnd w:id="37"/>
     </w:p>
     <w:p>
       <w:pPr>
         <w:pStyle w:val="IndentedParagraph"/>
       </w:pPr>
       <w:r>
-        <w:t xml:space="preserve">Open Source Computer </w:t>
-      </w:r>
-      <w:proofErr w:type="gramStart"/>
-      <w:r>
-        <w:t>Vision(</w:t>
-      </w:r>
-      <w:proofErr w:type="spellStart"/>
-      <w:proofErr w:type="gramEnd"/>
-      <w:r>
-        <w:t>OpenCV</w:t>
-      </w:r>
-      <w:proofErr w:type="spellEnd"/>
-      <w:r>
-        <w:t xml:space="preserve">) is a library available in C/C++/Python useful for real-time computer vision. It has a range of inbuilt </w:t>
-      </w:r>
-      <w:proofErr w:type="gramStart"/>
-      <w:r>
-        <w:t>APIs which</w:t>
-      </w:r>
-      <w:proofErr w:type="gramEnd"/>
-      <w:r>
-        <w:t xml:space="preserve"> can be used for image/video capturing and processing. Motion understanding, object detection, facial recognition systems etc. are some of the fields where </w:t>
-      </w:r>
-      <w:proofErr w:type="spellStart"/>
-      <w:r>
-        <w:t>OpenCV</w:t>
-      </w:r>
-      <w:proofErr w:type="spellEnd"/>
-      <w:r>
-        <w:t xml:space="preserve"> is widely used. </w:t>
-      </w:r>
+        <w:t xml:space="preserve">Open Source Computer Vision(OpenCV) is a library available in C/C++/Python useful for real-time computer vision. It has a range of inbuilt APIs which can be used for image/video capturing and processing. Motion understanding, object detection, facial recognition systems etc. are some of the fields where OpenCV is widely used. </w:t>
+      </w:r>
+    </w:p>
+    <w:p>
+      <w:pPr>
+        <w:pStyle w:val="IndentedParagraph"/>
+      </w:pPr>
     </w:p>
     <w:p>
       <w:pPr>
@@ -6026,72 +5884,28 @@
           <w:i w:val="0"/>
         </w:rPr>
       </w:pPr>
-      <w:bookmarkStart w:id="39" w:name="_Toc468792554"/>
+      <w:bookmarkStart w:id="38" w:name="_Toc468813514"/>
       <w:r>
         <w:rPr>
           <w:i w:val="0"/>
         </w:rPr>
         <w:t>CUDA</w:t>
       </w:r>
-      <w:bookmarkEnd w:id="39"/>
+      <w:bookmarkEnd w:id="38"/>
     </w:p>
     <w:p>
       <w:pPr>
         <w:pStyle w:val="IndentedParagraph"/>
       </w:pPr>
       <w:r>
-        <w:t xml:space="preserve">CUDA is a parallel computing platform and has an API model created by NVIDIA. It </w:t>
-      </w:r>
-      <w:proofErr w:type="gramStart"/>
-      <w:r>
-        <w:t>is used</w:t>
-      </w:r>
-      <w:proofErr w:type="gramEnd"/>
-      <w:r>
-        <w:t xml:space="preserve"> for general carrying out purpose computations on the GPU. CUDA gives the complete freedom to the developer to choose the memory region on the GPU on which he wants to store his data. This makes the computations faster and flexible.</w:t>
-      </w:r>
-    </w:p>
-    <w:p>
-      <w:pPr>
-        <w:pStyle w:val="IndentedParagraph"/>
-      </w:pPr>
-      <w:proofErr w:type="spellStart"/>
-      <w:r>
-        <w:t>OpenCV</w:t>
-      </w:r>
-      <w:proofErr w:type="spellEnd"/>
-      <w:r>
-        <w:t xml:space="preserve"> contains a GPU module that contains the CUDA APIs for the GPU. With this module, it can accelerate almost all the APIs of the </w:t>
-      </w:r>
-      <w:proofErr w:type="spellStart"/>
-      <w:r>
-        <w:t>OpenCV</w:t>
-      </w:r>
-      <w:proofErr w:type="spellEnd"/>
-      <w:r>
-        <w:t xml:space="preserve">. The code we will write in </w:t>
-      </w:r>
-      <w:proofErr w:type="spellStart"/>
-      <w:r>
-        <w:t>OpenCV</w:t>
-      </w:r>
-      <w:proofErr w:type="spellEnd"/>
+        <w:t>CUDA is a parallel computing platform and has an API model created by NVIDIA. It is used for general carrying out purpose computations on the GPU. CUDA gives the complete freedom to the developer to choose the memory region on the GPU on which he wants to store his data. This makes the computations faster and flexible.</w:t>
+      </w:r>
       <w:r>
         <w:t xml:space="preserve"> </w:t>
       </w:r>
-      <w:proofErr w:type="gramStart"/>
-      <w:r>
-        <w:t>can be made</w:t>
-      </w:r>
-      <w:proofErr w:type="gramEnd"/>
-      <w:r>
-        <w:t xml:space="preserve"> to run on the GPU with these APIs resulting in faster image processing and better performance. </w:t>
-      </w:r>
-    </w:p>
-    <w:p>
-      <w:pPr>
-        <w:pStyle w:val="IndentedParagraph"/>
-      </w:pPr>
+      <w:r>
+        <w:t xml:space="preserve">OpenCV contains a GPU module that contains the CUDA APIs for the GPU. With this module, it can accelerate almost all the APIs of the OpenCV. The code we will write in OpenCV can be made to run on the GPU with these APIs resulting in faster image processing and better performance. </w:t>
+      </w:r>
     </w:p>
     <w:p>
       <w:pPr>
@@ -6151,38 +5965,30 @@
     </w:p>
     <w:p>
       <w:pPr>
+        <w:pStyle w:val="IndentedParagraph"/>
+      </w:pPr>
+    </w:p>
+    <w:p>
+      <w:pPr>
         <w:pStyle w:val="Caption"/>
         <w:jc w:val="center"/>
       </w:pPr>
-      <w:bookmarkStart w:id="40" w:name="_Toc468793014"/>
+      <w:bookmarkStart w:id="39" w:name="_Toc468908267"/>
       <w:r>
         <w:t xml:space="preserve">Figure </w:t>
       </w:r>
-      <w:r>
-        <w:fldChar w:fldCharType="begin"/>
-      </w:r>
-      <w:r>
-        <w:instrText xml:space="preserve"> SEQ Figure \* ARABIC </w:instrText>
-      </w:r>
-      <w:r>
-        <w:fldChar w:fldCharType="separate"/>
-      </w:r>
-      <w:r>
-        <w:rPr>
-          <w:noProof/>
-        </w:rPr>
-        <w:t>3</w:t>
-      </w:r>
-      <w:r>
-        <w:rPr>
-          <w:noProof/>
-        </w:rPr>
-        <w:fldChar w:fldCharType="end"/>
-      </w:r>
+      <w:fldSimple w:instr=" SEQ Figure \* ARABIC ">
+        <w:r>
+          <w:rPr>
+            <w:noProof/>
+          </w:rPr>
+          <w:t>3</w:t>
+        </w:r>
+      </w:fldSimple>
       <w:r>
         <w:t>: Software Architecture</w:t>
       </w:r>
-      <w:bookmarkEnd w:id="40"/>
+      <w:bookmarkEnd w:id="39"/>
     </w:p>
     <w:p/>
     <w:p>
@@ -6191,42 +5997,228 @@
         <w:jc w:val="both"/>
       </w:pPr>
       <w:r>
-        <w:t xml:space="preserve">The software developed for the project will include several libraries communicating with the hardware and intercommunication with each other for data acquisition and processing. Figure 3 shows the software architecture of the project. The signal names are the proposed library names for the control and data functions that </w:t>
-      </w:r>
-      <w:proofErr w:type="gramStart"/>
-      <w:r>
-        <w:t>will be developed</w:t>
-      </w:r>
-      <w:proofErr w:type="gramEnd"/>
-      <w:r>
-        <w:t>.</w:t>
-      </w:r>
+        <w:t>The software developed for the project will include several libraries communicating with the hardware and intercommunication with each other for data acquisition and processing. Figure 3 shows the software architecture of the project. The signal names are the proposed library names for the control and data functions that will be developed.</w:t>
+      </w:r>
+    </w:p>
+    <w:p>
+      <w:pPr>
+        <w:spacing w:line="360" w:lineRule="auto"/>
+        <w:jc w:val="both"/>
+        <w:rPr>
+          <w:szCs w:val="24"/>
+        </w:rPr>
+      </w:pPr>
+      <w:r>
+        <w:rPr>
+          <w:szCs w:val="24"/>
+        </w:rPr>
+        <w:t>The data captured will be accessible from be</w:t>
+      </w:r>
+      <w:r>
+        <w:rPr>
+          <w:szCs w:val="24"/>
+        </w:rPr>
+        <w:t>low mentioned interface</w:t>
+      </w:r>
+    </w:p>
+    <w:p>
+      <w:pPr>
+        <w:spacing w:line="360" w:lineRule="auto"/>
+        <w:jc w:val="both"/>
+      </w:pPr>
+    </w:p>
+    <w:p>
+      <w:pPr>
+        <w:spacing w:line="360" w:lineRule="auto"/>
+        <w:jc w:val="both"/>
+        <w:rPr>
+          <w:b/>
+        </w:rPr>
+      </w:pPr>
+      <w:r>
+        <w:rPr>
+          <w:b/>
+        </w:rPr>
+        <w:t>Graphical User Interface</w:t>
+      </w:r>
+      <w:bookmarkStart w:id="40" w:name="_GoBack"/>
+      <w:bookmarkEnd w:id="40"/>
+    </w:p>
+    <w:p>
+      <w:pPr>
+        <w:spacing w:line="360" w:lineRule="auto"/>
+        <w:jc w:val="both"/>
+      </w:pPr>
+      <w:r>
+        <w:t>Graphical user interface is further divided in four different parts. First one is Augmented feed section. In this section, a live video feed from the camera embedded with LIDAR distance data will be displayed. This gives the user visually mapped object distances.</w:t>
+      </w:r>
+      <w:r>
+        <w:t xml:space="preserve"> </w:t>
+      </w:r>
+      <w:r>
+        <w:t>We can separate remaining sections as the debug windows. These are Connected Devices, H/W Module Status and the Console. Connected devices sections will be displaying the IP addresses of all the connected devices. H/W module status window act as feedback to know if different parts of the devices are functioning properly. Console window provides the application software status.</w:t>
+      </w:r>
+    </w:p>
+    <w:p>
+      <w:pPr>
+        <w:spacing w:line="360" w:lineRule="auto"/>
+        <w:jc w:val="both"/>
+      </w:pPr>
+    </w:p>
+    <w:p>
+      <w:pPr>
+        <w:spacing w:line="360" w:lineRule="auto"/>
+        <w:jc w:val="both"/>
+      </w:pPr>
+      <w:r>
+        <w:lastRenderedPageBreak/>
+        <w:t>With proposed plan, we will be using OpenCV and OpenGL APIs to design the above proposed GUI application.</w:t>
+      </w:r>
+    </w:p>
+    <w:p>
+      <w:pPr>
+        <w:spacing w:line="360" w:lineRule="auto"/>
+        <w:jc w:val="both"/>
+      </w:pPr>
+    </w:p>
+    <w:p>
+      <w:pPr>
+        <w:spacing w:line="360" w:lineRule="auto"/>
+        <w:jc w:val="center"/>
+      </w:pPr>
+      <w:r>
+        <w:rPr>
+          <w:noProof/>
+        </w:rPr>
+        <w:drawing>
+          <wp:inline distT="0" distB="0" distL="0" distR="0" wp14:anchorId="25992090" wp14:editId="3D4C63FA">
+            <wp:extent cx="4543425" cy="2976045"/>
+            <wp:effectExtent l="0" t="0" r="0" b="0"/>
+            <wp:docPr id="1" name="Picture 1"/>
+            <wp:cNvGraphicFramePr>
+              <a:graphicFrameLocks xmlns:a="http://schemas.openxmlformats.org/drawingml/2006/main" noChangeAspect="1"/>
+            </wp:cNvGraphicFramePr>
+            <a:graphic xmlns:a="http://schemas.openxmlformats.org/drawingml/2006/main">
+              <a:graphicData uri="http://schemas.openxmlformats.org/drawingml/2006/picture">
+                <pic:pic xmlns:pic="http://schemas.openxmlformats.org/drawingml/2006/picture">
+                  <pic:nvPicPr>
+                    <pic:cNvPr id="0" name="Picture 2"/>
+                    <pic:cNvPicPr>
+                      <a:picLocks noChangeAspect="1" noChangeArrowheads="1"/>
+                    </pic:cNvPicPr>
+                  </pic:nvPicPr>
+                  <pic:blipFill>
+                    <a:blip r:embed="rId20">
+                      <a:extLst>
+                        <a:ext uri="{28A0092B-C50C-407E-A947-70E740481C1C}">
+                          <a14:useLocalDpi xmlns:a14="http://schemas.microsoft.com/office/drawing/2010/main" val="0"/>
+                        </a:ext>
+                      </a:extLst>
+                    </a:blip>
+                    <a:srcRect/>
+                    <a:stretch>
+                      <a:fillRect/>
+                    </a:stretch>
+                  </pic:blipFill>
+                  <pic:spPr bwMode="auto">
+                    <a:xfrm>
+                      <a:off x="0" y="0"/>
+                      <a:ext cx="4550638" cy="2980770"/>
+                    </a:xfrm>
+                    <a:prstGeom prst="rect">
+                      <a:avLst/>
+                    </a:prstGeom>
+                    <a:noFill/>
+                  </pic:spPr>
+                </pic:pic>
+              </a:graphicData>
+            </a:graphic>
+          </wp:inline>
+        </w:drawing>
+      </w:r>
+    </w:p>
+    <w:p>
+      <w:pPr>
+        <w:pStyle w:val="Caption"/>
+        <w:jc w:val="center"/>
+      </w:pPr>
+      <w:bookmarkStart w:id="41" w:name="_Toc468908268"/>
+      <w:r>
+        <w:t xml:space="preserve">Figure </w:t>
+      </w:r>
+      <w:fldSimple w:instr=" SEQ Figure \* ARABIC ">
+        <w:r>
+          <w:rPr>
+            <w:noProof/>
+          </w:rPr>
+          <w:t>4</w:t>
+        </w:r>
+      </w:fldSimple>
+      <w:r>
+        <w:t>: Proposed User Interface Design</w:t>
+      </w:r>
+      <w:bookmarkEnd w:id="41"/>
+    </w:p>
+    <w:p>
+      <w:pPr>
+        <w:spacing w:line="360" w:lineRule="auto"/>
+      </w:pPr>
+    </w:p>
+    <w:p>
+      <w:pPr>
+        <w:spacing w:line="360" w:lineRule="auto"/>
+        <w:jc w:val="both"/>
+        <w:rPr>
+          <w:b/>
+        </w:rPr>
+      </w:pPr>
+      <w:r>
+        <w:rPr>
+          <w:b/>
+        </w:rPr>
+        <w:t>Ethernet Interface</w:t>
+      </w:r>
+    </w:p>
+    <w:p>
+      <w:pPr>
+        <w:spacing w:line="360" w:lineRule="auto"/>
+        <w:jc w:val="both"/>
+      </w:pPr>
+      <w:r>
+        <w:t>This interface gives ability to connect with other devices. Using TCP client server program device can be configured to send data over the network. C/C++ has the socket APIs which will be used to add this ability.</w:t>
+      </w:r>
+    </w:p>
+    <w:p>
+      <w:pPr>
+        <w:spacing w:line="360" w:lineRule="auto"/>
+        <w:jc w:val="both"/>
+      </w:pPr>
     </w:p>
     <w:p>
       <w:pPr>
         <w:pStyle w:val="RefHeading"/>
         <w:spacing w:line="360" w:lineRule="auto"/>
       </w:pPr>
-      <w:bookmarkStart w:id="41" w:name="_Toc468792555"/>
-      <w:bookmarkStart w:id="42" w:name="_Toc513603546"/>
-      <w:bookmarkStart w:id="43" w:name="_Toc513619124"/>
-      <w:bookmarkStart w:id="44" w:name="_Toc513625571"/>
-      <w:bookmarkStart w:id="45" w:name="_Toc513639696"/>
-      <w:bookmarkStart w:id="46" w:name="_Toc513639946"/>
-      <w:bookmarkStart w:id="47" w:name="_Toc513640017"/>
-      <w:bookmarkStart w:id="48" w:name="_Toc513640226"/>
-      <w:bookmarkStart w:id="49" w:name="_Toc513659269"/>
-      <w:bookmarkStart w:id="50" w:name="_Toc513660998"/>
-      <w:bookmarkStart w:id="51" w:name="_Toc514076618"/>
-      <w:bookmarkStart w:id="52" w:name="_Toc514076769"/>
-      <w:bookmarkStart w:id="53" w:name="_Toc514077518"/>
-      <w:bookmarkStart w:id="54" w:name="_Toc514571593"/>
-      <w:bookmarkStart w:id="55" w:name="_Toc514594341"/>
+      <w:bookmarkStart w:id="42" w:name="_Toc468813515"/>
+      <w:bookmarkStart w:id="43" w:name="_Toc513603546"/>
+      <w:bookmarkStart w:id="44" w:name="_Toc513619124"/>
+      <w:bookmarkStart w:id="45" w:name="_Toc513625571"/>
+      <w:bookmarkStart w:id="46" w:name="_Toc513639696"/>
+      <w:bookmarkStart w:id="47" w:name="_Toc513639946"/>
+      <w:bookmarkStart w:id="48" w:name="_Toc513640017"/>
+      <w:bookmarkStart w:id="49" w:name="_Toc513640226"/>
+      <w:bookmarkStart w:id="50" w:name="_Toc513659269"/>
+      <w:bookmarkStart w:id="51" w:name="_Toc513660998"/>
+      <w:bookmarkStart w:id="52" w:name="_Toc514076618"/>
+      <w:bookmarkStart w:id="53" w:name="_Toc514076769"/>
+      <w:bookmarkStart w:id="54" w:name="_Toc514077518"/>
+      <w:bookmarkStart w:id="55" w:name="_Toc514571593"/>
+      <w:bookmarkStart w:id="56" w:name="_Toc514594341"/>
       <w:r>
         <w:lastRenderedPageBreak/>
         <w:t>Glossary</w:t>
       </w:r>
-      <w:bookmarkEnd w:id="41"/>
+      <w:bookmarkEnd w:id="42"/>
     </w:p>
     <w:p>
       <w:pPr>
@@ -6425,7 +6417,10 @@
               <w:spacing w:line="360" w:lineRule="auto"/>
             </w:pPr>
             <w:r>
-              <w:t>Three Dimensional space consists of length, width and height.</w:t>
+              <w:t>Three-Dimensional</w:t>
+            </w:r>
+            <w:r>
+              <w:t xml:space="preserve"> space consists of length, width and height.</w:t>
             </w:r>
           </w:p>
         </w:tc>
@@ -6476,11 +6471,9 @@
               </w:tabs>
               <w:spacing w:line="360" w:lineRule="auto"/>
             </w:pPr>
-            <w:proofErr w:type="spellStart"/>
             <w:r>
               <w:t>OpenCV</w:t>
             </w:r>
-            <w:proofErr w:type="spellEnd"/>
           </w:p>
         </w:tc>
         <w:tc>
@@ -6495,15 +6488,7 @@
               <w:spacing w:line="360" w:lineRule="auto"/>
             </w:pPr>
             <w:r>
-              <w:t xml:space="preserve">Open Computer Vision is an open </w:t>
-            </w:r>
-            <w:proofErr w:type="gramStart"/>
-            <w:r>
-              <w:t>source computer vision library</w:t>
-            </w:r>
-            <w:proofErr w:type="gramEnd"/>
-            <w:r>
-              <w:t>.</w:t>
+              <w:t>Open Computer Vision is an open source computer vision library.</w:t>
             </w:r>
           </w:p>
         </w:tc>
@@ -6522,13 +6507,12 @@
         <w:pStyle w:val="RefHeading"/>
         <w:spacing w:line="360" w:lineRule="auto"/>
       </w:pPr>
-      <w:bookmarkStart w:id="56" w:name="_Toc530662817"/>
-      <w:bookmarkStart w:id="57" w:name="_Toc468792556"/>
+      <w:bookmarkStart w:id="57" w:name="_Toc530662817"/>
+      <w:bookmarkStart w:id="58" w:name="_Toc468813516"/>
       <w:r>
         <w:lastRenderedPageBreak/>
         <w:t>R</w:t>
       </w:r>
-      <w:bookmarkEnd w:id="42"/>
       <w:bookmarkEnd w:id="43"/>
       <w:bookmarkEnd w:id="44"/>
       <w:bookmarkEnd w:id="45"/>
@@ -6542,11 +6526,12 @@
       <w:bookmarkEnd w:id="53"/>
       <w:bookmarkEnd w:id="54"/>
       <w:bookmarkEnd w:id="55"/>
+      <w:bookmarkEnd w:id="56"/>
       <w:r>
         <w:t>eferences</w:t>
       </w:r>
-      <w:bookmarkEnd w:id="56"/>
       <w:bookmarkEnd w:id="57"/>
+      <w:bookmarkEnd w:id="58"/>
     </w:p>
     <w:p>
       <w:pPr>
@@ -7036,23 +7021,7 @@
           <w:color w:val="000000"/>
           <w:szCs w:val="24"/>
         </w:rPr>
-        <w:t xml:space="preserve">4. </w:t>
-      </w:r>
-      <w:proofErr w:type="spellStart"/>
-      <w:r>
-        <w:rPr>
-          <w:color w:val="000000"/>
-          <w:szCs w:val="24"/>
-        </w:rPr>
-        <w:t>Tu</w:t>
-      </w:r>
-      <w:proofErr w:type="spellEnd"/>
-      <w:r>
-        <w:rPr>
-          <w:color w:val="000000"/>
-          <w:szCs w:val="24"/>
-        </w:rPr>
-        <w:t xml:space="preserve">, X. (2009). </w:t>
+        <w:t xml:space="preserve">4. Tu, X. (2009). </w:t>
       </w:r>
       <w:r>
         <w:rPr>
@@ -7560,7 +7529,6 @@
         <w:t xml:space="preserve">, vol. 35, no. 1, pp. 44-49, Feb 1992. </w:t>
       </w:r>
       <w:proofErr w:type="spellStart"/>
-      <w:proofErr w:type="gramStart"/>
       <w:r>
         <w:rPr>
           <w:szCs w:val="24"/>
@@ -7568,7 +7536,6 @@
         <w:t>doi</w:t>
       </w:r>
       <w:proofErr w:type="spellEnd"/>
-      <w:proofErr w:type="gramEnd"/>
       <w:r>
         <w:rPr>
           <w:szCs w:val="24"/>
@@ -7605,7 +7572,13 @@
         <w:t xml:space="preserve"> </w:t>
       </w:r>
       <w:r>
-        <w:t>(2014)Jetson TK1 block diagram [Online Image].</w:t>
+        <w:t>(2014)</w:t>
+      </w:r>
+      <w:r>
+        <w:t xml:space="preserve"> </w:t>
+      </w:r>
+      <w:r>
+        <w:t>Jetson TK1 block diagram [Online Image].</w:t>
       </w:r>
     </w:p>
     <w:p>
@@ -7615,7 +7588,7 @@
       <w:r>
         <w:t xml:space="preserve">Retrieved Mar 25, 2014 from </w:t>
       </w:r>
-      <w:hyperlink r:id="rId20" w:history="1">
+      <w:hyperlink r:id="rId21" w:history="1">
         <w:r>
           <w:rPr>
             <w:rStyle w:val="Hyperlink"/>
@@ -7677,24 +7650,23 @@
         <w:pStyle w:val="AppendixHeading"/>
         <w:spacing w:after="0" w:line="360" w:lineRule="auto"/>
       </w:pPr>
-      <w:bookmarkStart w:id="58" w:name="_Toc513639697"/>
-      <w:bookmarkStart w:id="59" w:name="_Toc513639947"/>
-      <w:bookmarkStart w:id="60" w:name="_Toc513640018"/>
-      <w:bookmarkStart w:id="61" w:name="_Toc513640227"/>
-      <w:bookmarkStart w:id="62" w:name="_Toc513659270"/>
-      <w:bookmarkStart w:id="63" w:name="_Toc513660999"/>
-      <w:bookmarkStart w:id="64" w:name="_Toc514076619"/>
-      <w:bookmarkStart w:id="65" w:name="_Toc514076770"/>
-      <w:bookmarkStart w:id="66" w:name="_Toc514077519"/>
-      <w:bookmarkStart w:id="67" w:name="_Toc514571594"/>
-      <w:bookmarkStart w:id="68" w:name="_Toc514594342"/>
-      <w:bookmarkStart w:id="69" w:name="_Toc530662818"/>
-      <w:bookmarkStart w:id="70" w:name="_Toc468792557"/>
+      <w:bookmarkStart w:id="59" w:name="_Toc513639697"/>
+      <w:bookmarkStart w:id="60" w:name="_Toc513639947"/>
+      <w:bookmarkStart w:id="61" w:name="_Toc513640018"/>
+      <w:bookmarkStart w:id="62" w:name="_Toc513640227"/>
+      <w:bookmarkStart w:id="63" w:name="_Toc513659270"/>
+      <w:bookmarkStart w:id="64" w:name="_Toc513660999"/>
+      <w:bookmarkStart w:id="65" w:name="_Toc514076619"/>
+      <w:bookmarkStart w:id="66" w:name="_Toc514076770"/>
+      <w:bookmarkStart w:id="67" w:name="_Toc514077519"/>
+      <w:bookmarkStart w:id="68" w:name="_Toc514571594"/>
+      <w:bookmarkStart w:id="69" w:name="_Toc514594342"/>
+      <w:bookmarkStart w:id="70" w:name="_Toc530662818"/>
+      <w:bookmarkStart w:id="71" w:name="_Toc468813517"/>
       <w:r>
         <w:lastRenderedPageBreak/>
         <w:t>A</w:t>
       </w:r>
-      <w:bookmarkEnd w:id="58"/>
       <w:bookmarkEnd w:id="59"/>
       <w:bookmarkEnd w:id="60"/>
       <w:bookmarkEnd w:id="61"/>
@@ -7705,33 +7677,28 @@
       <w:bookmarkEnd w:id="66"/>
       <w:bookmarkEnd w:id="67"/>
       <w:bookmarkEnd w:id="68"/>
+      <w:bookmarkEnd w:id="69"/>
       <w:r>
         <w:t>ppendices</w:t>
       </w:r>
-      <w:bookmarkEnd w:id="69"/>
       <w:bookmarkEnd w:id="70"/>
+      <w:bookmarkEnd w:id="71"/>
     </w:p>
     <w:p>
       <w:pPr>
         <w:pStyle w:val="Appendix"/>
         <w:spacing w:line="360" w:lineRule="auto"/>
       </w:pPr>
-      <w:bookmarkStart w:id="71" w:name="_Toc530662819"/>
-      <w:bookmarkStart w:id="72" w:name="_Toc468792558"/>
+      <w:bookmarkStart w:id="72" w:name="_Toc530662819"/>
+      <w:bookmarkStart w:id="73" w:name="_Toc468813518"/>
       <w:r>
         <w:t xml:space="preserve">Description of </w:t>
       </w:r>
-      <w:bookmarkEnd w:id="71"/>
+      <w:bookmarkEnd w:id="72"/>
       <w:r>
         <w:t>Implementation Repository</w:t>
       </w:r>
-      <w:bookmarkEnd w:id="72"/>
-    </w:p>
-    <w:p>
-      <w:pPr>
-        <w:pStyle w:val="Figure"/>
-        <w:spacing w:after="0" w:line="360" w:lineRule="auto"/>
-      </w:pPr>
+      <w:bookmarkEnd w:id="73"/>
     </w:p>
     <w:p>
       <w:pPr>
@@ -7741,12 +7708,15 @@
     <w:p>
       <w:pPr>
         <w:pStyle w:val="IndentedParagraph"/>
+        <w:rPr>
+          <w:sz w:val="28"/>
+        </w:rPr>
       </w:pPr>
     </w:p>
     <w:sectPr>
-      <w:headerReference w:type="default" r:id="rId21"/>
-      <w:footerReference w:type="default" r:id="rId22"/>
-      <w:headerReference w:type="first" r:id="rId23"/>
+      <w:headerReference w:type="default" r:id="rId22"/>
+      <w:footerReference w:type="default" r:id="rId23"/>
+      <w:headerReference w:type="first" r:id="rId24"/>
       <w:footnotePr>
         <w:numRestart w:val="eachPage"/>
       </w:footnotePr>
@@ -7760,7 +7730,7 @@
 </file>
 
 <file path=word/endnotes.xml><?xml version="1.0" encoding="utf-8"?>
-<w:endnotes xmlns:wpc="http://schemas.microsoft.com/office/word/2010/wordprocessingCanvas" xmlns:mc="http://schemas.openxmlformats.org/markup-compatibility/2006" xmlns:o="urn:schemas-microsoft-com:office:office" xmlns:r="http://schemas.openxmlformats.org/officeDocument/2006/relationships" xmlns:m="http://schemas.openxmlformats.org/officeDocument/2006/math" xmlns:v="urn:schemas-microsoft-com:vml" xmlns:wp14="http://schemas.microsoft.com/office/word/2010/wordprocessingDrawing" xmlns:wp="http://schemas.openxmlformats.org/drawingml/2006/wordprocessingDrawing" xmlns:w10="urn:schemas-microsoft-com:office:word" xmlns:w="http://schemas.openxmlformats.org/wordprocessingml/2006/main" xmlns:w14="http://schemas.microsoft.com/office/word/2010/wordml" xmlns:w15="http://schemas.microsoft.com/office/word/2012/wordml" xmlns:wpg="http://schemas.microsoft.com/office/word/2010/wordprocessingGroup" xmlns:wpi="http://schemas.microsoft.com/office/word/2010/wordprocessingInk" xmlns:wne="http://schemas.microsoft.com/office/word/2006/wordml" xmlns:wps="http://schemas.microsoft.com/office/word/2010/wordprocessingShape" mc:Ignorable="w14 w15 wp14">
+<w:endnotes xmlns:wpc="http://schemas.microsoft.com/office/word/2010/wordprocessingCanvas" xmlns:cx="http://schemas.microsoft.com/office/drawing/2014/chartex" xmlns:cx1="http://schemas.microsoft.com/office/drawing/2015/9/8/chartex" xmlns:cx2="http://schemas.microsoft.com/office/drawing/2015/10/21/chartex" xmlns:cx3="http://schemas.microsoft.com/office/drawing/2016/5/9/chartex" xmlns:cx4="http://schemas.microsoft.com/office/drawing/2016/5/10/chartex" xmlns:cx5="http://schemas.microsoft.com/office/drawing/2016/5/11/chartex" xmlns:mc="http://schemas.openxmlformats.org/markup-compatibility/2006" xmlns:o="urn:schemas-microsoft-com:office:office" xmlns:r="http://schemas.openxmlformats.org/officeDocument/2006/relationships" xmlns:m="http://schemas.openxmlformats.org/officeDocument/2006/math" xmlns:v="urn:schemas-microsoft-com:vml" xmlns:wp14="http://schemas.microsoft.com/office/word/2010/wordprocessingDrawing" xmlns:wp="http://schemas.openxmlformats.org/drawingml/2006/wordprocessingDrawing" xmlns:w10="urn:schemas-microsoft-com:office:word" xmlns:w="http://schemas.openxmlformats.org/wordprocessingml/2006/main" xmlns:w14="http://schemas.microsoft.com/office/word/2010/wordml" xmlns:w15="http://schemas.microsoft.com/office/word/2012/wordml" xmlns:w16se="http://schemas.microsoft.com/office/word/2015/wordml/symex" xmlns:wpg="http://schemas.microsoft.com/office/word/2010/wordprocessingGroup" xmlns:wpi="http://schemas.microsoft.com/office/word/2010/wordprocessingInk" xmlns:wne="http://schemas.microsoft.com/office/word/2006/wordml" xmlns:wps="http://schemas.microsoft.com/office/word/2010/wordprocessingShape" mc:Ignorable="w14 w15 w16se wp14">
   <w:endnote w:type="separator" w:id="-1">
     <w:p>
       <w:r>
@@ -7779,7 +7749,7 @@
 </file>
 
 <file path=word/footer1.xml><?xml version="1.0" encoding="utf-8"?>
-<w:ftr xmlns:wpc="http://schemas.microsoft.com/office/word/2010/wordprocessingCanvas" xmlns:mc="http://schemas.openxmlformats.org/markup-compatibility/2006" xmlns:o="urn:schemas-microsoft-com:office:office" xmlns:r="http://schemas.openxmlformats.org/officeDocument/2006/relationships" xmlns:m="http://schemas.openxmlformats.org/officeDocument/2006/math" xmlns:v="urn:schemas-microsoft-com:vml" xmlns:wp14="http://schemas.microsoft.com/office/word/2010/wordprocessingDrawing" xmlns:wp="http://schemas.openxmlformats.org/drawingml/2006/wordprocessingDrawing" xmlns:w10="urn:schemas-microsoft-com:office:word" xmlns:w="http://schemas.openxmlformats.org/wordprocessingml/2006/main" xmlns:w14="http://schemas.microsoft.com/office/word/2010/wordml" xmlns:w15="http://schemas.microsoft.com/office/word/2012/wordml" xmlns:wpg="http://schemas.microsoft.com/office/word/2010/wordprocessingGroup" xmlns:wpi="http://schemas.microsoft.com/office/word/2010/wordprocessingInk" xmlns:wne="http://schemas.microsoft.com/office/word/2006/wordml" xmlns:wps="http://schemas.microsoft.com/office/word/2010/wordprocessingShape" mc:Ignorable="w14 w15 wp14">
+<w:ftr xmlns:wpc="http://schemas.microsoft.com/office/word/2010/wordprocessingCanvas" xmlns:cx="http://schemas.microsoft.com/office/drawing/2014/chartex" xmlns:cx1="http://schemas.microsoft.com/office/drawing/2015/9/8/chartex" xmlns:cx2="http://schemas.microsoft.com/office/drawing/2015/10/21/chartex" xmlns:cx3="http://schemas.microsoft.com/office/drawing/2016/5/9/chartex" xmlns:cx4="http://schemas.microsoft.com/office/drawing/2016/5/10/chartex" xmlns:cx5="http://schemas.microsoft.com/office/drawing/2016/5/11/chartex" xmlns:mc="http://schemas.openxmlformats.org/markup-compatibility/2006" xmlns:o="urn:schemas-microsoft-com:office:office" xmlns:r="http://schemas.openxmlformats.org/officeDocument/2006/relationships" xmlns:m="http://schemas.openxmlformats.org/officeDocument/2006/math" xmlns:v="urn:schemas-microsoft-com:vml" xmlns:wp14="http://schemas.microsoft.com/office/word/2010/wordprocessingDrawing" xmlns:wp="http://schemas.openxmlformats.org/drawingml/2006/wordprocessingDrawing" xmlns:w10="urn:schemas-microsoft-com:office:word" xmlns:w="http://schemas.openxmlformats.org/wordprocessingml/2006/main" xmlns:w14="http://schemas.microsoft.com/office/word/2010/wordml" xmlns:w15="http://schemas.microsoft.com/office/word/2012/wordml" xmlns:w16se="http://schemas.microsoft.com/office/word/2015/wordml/symex" xmlns:wpg="http://schemas.microsoft.com/office/word/2010/wordprocessingGroup" xmlns:wpi="http://schemas.microsoft.com/office/word/2010/wordprocessingInk" xmlns:wne="http://schemas.microsoft.com/office/word/2006/wordml" xmlns:wps="http://schemas.microsoft.com/office/word/2010/wordprocessingShape" mc:Ignorable="w14 w15 w16se wp14">
   <w:p>
     <w:pPr>
       <w:pStyle w:val="Footer"/>
@@ -7795,7 +7765,7 @@
 </file>
 
 <file path=word/footer2.xml><?xml version="1.0" encoding="utf-8"?>
-<w:ftr xmlns:wpc="http://schemas.microsoft.com/office/word/2010/wordprocessingCanvas" xmlns:mc="http://schemas.openxmlformats.org/markup-compatibility/2006" xmlns:o="urn:schemas-microsoft-com:office:office" xmlns:r="http://schemas.openxmlformats.org/officeDocument/2006/relationships" xmlns:m="http://schemas.openxmlformats.org/officeDocument/2006/math" xmlns:v="urn:schemas-microsoft-com:vml" xmlns:wp14="http://schemas.microsoft.com/office/word/2010/wordprocessingDrawing" xmlns:wp="http://schemas.openxmlformats.org/drawingml/2006/wordprocessingDrawing" xmlns:w10="urn:schemas-microsoft-com:office:word" xmlns:w="http://schemas.openxmlformats.org/wordprocessingml/2006/main" xmlns:w14="http://schemas.microsoft.com/office/word/2010/wordml" xmlns:w15="http://schemas.microsoft.com/office/word/2012/wordml" xmlns:wpg="http://schemas.microsoft.com/office/word/2010/wordprocessingGroup" xmlns:wpi="http://schemas.microsoft.com/office/word/2010/wordprocessingInk" xmlns:wne="http://schemas.microsoft.com/office/word/2006/wordml" xmlns:wps="http://schemas.microsoft.com/office/word/2010/wordprocessingShape" mc:Ignorable="w14 w15 wp14">
+<w:ftr xmlns:wpc="http://schemas.microsoft.com/office/word/2010/wordprocessingCanvas" xmlns:cx="http://schemas.microsoft.com/office/drawing/2014/chartex" xmlns:cx1="http://schemas.microsoft.com/office/drawing/2015/9/8/chartex" xmlns:cx2="http://schemas.microsoft.com/office/drawing/2015/10/21/chartex" xmlns:cx3="http://schemas.microsoft.com/office/drawing/2016/5/9/chartex" xmlns:cx4="http://schemas.microsoft.com/office/drawing/2016/5/10/chartex" xmlns:cx5="http://schemas.microsoft.com/office/drawing/2016/5/11/chartex" xmlns:mc="http://schemas.openxmlformats.org/markup-compatibility/2006" xmlns:o="urn:schemas-microsoft-com:office:office" xmlns:r="http://schemas.openxmlformats.org/officeDocument/2006/relationships" xmlns:m="http://schemas.openxmlformats.org/officeDocument/2006/math" xmlns:v="urn:schemas-microsoft-com:vml" xmlns:wp14="http://schemas.microsoft.com/office/word/2010/wordprocessingDrawing" xmlns:wp="http://schemas.openxmlformats.org/drawingml/2006/wordprocessingDrawing" xmlns:w10="urn:schemas-microsoft-com:office:word" xmlns:w="http://schemas.openxmlformats.org/wordprocessingml/2006/main" xmlns:w14="http://schemas.microsoft.com/office/word/2010/wordml" xmlns:w15="http://schemas.microsoft.com/office/word/2012/wordml" xmlns:w16se="http://schemas.microsoft.com/office/word/2015/wordml/symex" xmlns:wpg="http://schemas.microsoft.com/office/word/2010/wordprocessingGroup" xmlns:wpi="http://schemas.microsoft.com/office/word/2010/wordprocessingInk" xmlns:wne="http://schemas.microsoft.com/office/word/2006/wordml" xmlns:wps="http://schemas.microsoft.com/office/word/2010/wordprocessingShape" mc:Ignorable="w14 w15 w16se wp14">
   <w:p>
     <w:pPr>
       <w:pStyle w:val="Footer"/>
@@ -7817,7 +7787,7 @@
 </file>
 
 <file path=word/footer3.xml><?xml version="1.0" encoding="utf-8"?>
-<w:ftr xmlns:wpc="http://schemas.microsoft.com/office/word/2010/wordprocessingCanvas" xmlns:mc="http://schemas.openxmlformats.org/markup-compatibility/2006" xmlns:o="urn:schemas-microsoft-com:office:office" xmlns:r="http://schemas.openxmlformats.org/officeDocument/2006/relationships" xmlns:m="http://schemas.openxmlformats.org/officeDocument/2006/math" xmlns:v="urn:schemas-microsoft-com:vml" xmlns:wp14="http://schemas.microsoft.com/office/word/2010/wordprocessingDrawing" xmlns:wp="http://schemas.openxmlformats.org/drawingml/2006/wordprocessingDrawing" xmlns:w10="urn:schemas-microsoft-com:office:word" xmlns:w="http://schemas.openxmlformats.org/wordprocessingml/2006/main" xmlns:w14="http://schemas.microsoft.com/office/word/2010/wordml" xmlns:w15="http://schemas.microsoft.com/office/word/2012/wordml" xmlns:wpg="http://schemas.microsoft.com/office/word/2010/wordprocessingGroup" xmlns:wpi="http://schemas.microsoft.com/office/word/2010/wordprocessingInk" xmlns:wne="http://schemas.microsoft.com/office/word/2006/wordml" xmlns:wps="http://schemas.microsoft.com/office/word/2010/wordprocessingShape" mc:Ignorable="w14 w15 wp14">
+<w:ftr xmlns:wpc="http://schemas.microsoft.com/office/word/2010/wordprocessingCanvas" xmlns:cx="http://schemas.microsoft.com/office/drawing/2014/chartex" xmlns:cx1="http://schemas.microsoft.com/office/drawing/2015/9/8/chartex" xmlns:cx2="http://schemas.microsoft.com/office/drawing/2015/10/21/chartex" xmlns:cx3="http://schemas.microsoft.com/office/drawing/2016/5/9/chartex" xmlns:cx4="http://schemas.microsoft.com/office/drawing/2016/5/10/chartex" xmlns:cx5="http://schemas.microsoft.com/office/drawing/2016/5/11/chartex" xmlns:mc="http://schemas.openxmlformats.org/markup-compatibility/2006" xmlns:o="urn:schemas-microsoft-com:office:office" xmlns:r="http://schemas.openxmlformats.org/officeDocument/2006/relationships" xmlns:m="http://schemas.openxmlformats.org/officeDocument/2006/math" xmlns:v="urn:schemas-microsoft-com:vml" xmlns:wp14="http://schemas.microsoft.com/office/word/2010/wordprocessingDrawing" xmlns:wp="http://schemas.openxmlformats.org/drawingml/2006/wordprocessingDrawing" xmlns:w10="urn:schemas-microsoft-com:office:word" xmlns:w="http://schemas.openxmlformats.org/wordprocessingml/2006/main" xmlns:w14="http://schemas.microsoft.com/office/word/2010/wordml" xmlns:w15="http://schemas.microsoft.com/office/word/2012/wordml" xmlns:w16se="http://schemas.microsoft.com/office/word/2015/wordml/symex" xmlns:wpg="http://schemas.microsoft.com/office/word/2010/wordprocessingGroup" xmlns:wpi="http://schemas.microsoft.com/office/word/2010/wordprocessingInk" xmlns:wne="http://schemas.microsoft.com/office/word/2006/wordml" xmlns:wps="http://schemas.microsoft.com/office/word/2010/wordprocessingShape" mc:Ignorable="w14 w15 w16se wp14">
   <w:p>
     <w:pPr>
       <w:tabs>
@@ -7832,7 +7802,7 @@
 </file>
 
 <file path=word/footnotes.xml><?xml version="1.0" encoding="utf-8"?>
-<w:footnotes xmlns:wpc="http://schemas.microsoft.com/office/word/2010/wordprocessingCanvas" xmlns:mc="http://schemas.openxmlformats.org/markup-compatibility/2006" xmlns:o="urn:schemas-microsoft-com:office:office" xmlns:r="http://schemas.openxmlformats.org/officeDocument/2006/relationships" xmlns:m="http://schemas.openxmlformats.org/officeDocument/2006/math" xmlns:v="urn:schemas-microsoft-com:vml" xmlns:wp14="http://schemas.microsoft.com/office/word/2010/wordprocessingDrawing" xmlns:wp="http://schemas.openxmlformats.org/drawingml/2006/wordprocessingDrawing" xmlns:w10="urn:schemas-microsoft-com:office:word" xmlns:w="http://schemas.openxmlformats.org/wordprocessingml/2006/main" xmlns:w14="http://schemas.microsoft.com/office/word/2010/wordml" xmlns:w15="http://schemas.microsoft.com/office/word/2012/wordml" xmlns:wpg="http://schemas.microsoft.com/office/word/2010/wordprocessingGroup" xmlns:wpi="http://schemas.microsoft.com/office/word/2010/wordprocessingInk" xmlns:wne="http://schemas.microsoft.com/office/word/2006/wordml" xmlns:wps="http://schemas.microsoft.com/office/word/2010/wordprocessingShape" mc:Ignorable="w14 w15 wp14">
+<w:footnotes xmlns:wpc="http://schemas.microsoft.com/office/word/2010/wordprocessingCanvas" xmlns:cx="http://schemas.microsoft.com/office/drawing/2014/chartex" xmlns:cx1="http://schemas.microsoft.com/office/drawing/2015/9/8/chartex" xmlns:cx2="http://schemas.microsoft.com/office/drawing/2015/10/21/chartex" xmlns:cx3="http://schemas.microsoft.com/office/drawing/2016/5/9/chartex" xmlns:cx4="http://schemas.microsoft.com/office/drawing/2016/5/10/chartex" xmlns:cx5="http://schemas.microsoft.com/office/drawing/2016/5/11/chartex" xmlns:mc="http://schemas.openxmlformats.org/markup-compatibility/2006" xmlns:o="urn:schemas-microsoft-com:office:office" xmlns:r="http://schemas.openxmlformats.org/officeDocument/2006/relationships" xmlns:m="http://schemas.openxmlformats.org/officeDocument/2006/math" xmlns:v="urn:schemas-microsoft-com:vml" xmlns:wp14="http://schemas.microsoft.com/office/word/2010/wordprocessingDrawing" xmlns:wp="http://schemas.openxmlformats.org/drawingml/2006/wordprocessingDrawing" xmlns:w10="urn:schemas-microsoft-com:office:word" xmlns:w="http://schemas.openxmlformats.org/wordprocessingml/2006/main" xmlns:w14="http://schemas.microsoft.com/office/word/2010/wordml" xmlns:w15="http://schemas.microsoft.com/office/word/2012/wordml" xmlns:w16se="http://schemas.microsoft.com/office/word/2015/wordml/symex" xmlns:wpg="http://schemas.microsoft.com/office/word/2010/wordprocessingGroup" xmlns:wpi="http://schemas.microsoft.com/office/word/2010/wordprocessingInk" xmlns:wne="http://schemas.microsoft.com/office/word/2006/wordml" xmlns:wps="http://schemas.microsoft.com/office/word/2010/wordprocessingShape" mc:Ignorable="w14 w15 w16se wp14">
   <w:footnote w:type="separator" w:id="-1">
     <w:p>
       <w:r>
@@ -7851,7 +7821,7 @@
 </file>
 
 <file path=word/header1.xml><?xml version="1.0" encoding="utf-8"?>
-<w:hdr xmlns:wpc="http://schemas.microsoft.com/office/word/2010/wordprocessingCanvas" xmlns:mc="http://schemas.openxmlformats.org/markup-compatibility/2006" xmlns:o="urn:schemas-microsoft-com:office:office" xmlns:r="http://schemas.openxmlformats.org/officeDocument/2006/relationships" xmlns:m="http://schemas.openxmlformats.org/officeDocument/2006/math" xmlns:v="urn:schemas-microsoft-com:vml" xmlns:wp14="http://schemas.microsoft.com/office/word/2010/wordprocessingDrawing" xmlns:wp="http://schemas.openxmlformats.org/drawingml/2006/wordprocessingDrawing" xmlns:w10="urn:schemas-microsoft-com:office:word" xmlns:w="http://schemas.openxmlformats.org/wordprocessingml/2006/main" xmlns:w14="http://schemas.microsoft.com/office/word/2010/wordml" xmlns:w15="http://schemas.microsoft.com/office/word/2012/wordml" xmlns:wpg="http://schemas.microsoft.com/office/word/2010/wordprocessingGroup" xmlns:wpi="http://schemas.microsoft.com/office/word/2010/wordprocessingInk" xmlns:wne="http://schemas.microsoft.com/office/word/2006/wordml" xmlns:wps="http://schemas.microsoft.com/office/word/2010/wordprocessingShape" mc:Ignorable="w14 w15 wp14">
+<w:hdr xmlns:wpc="http://schemas.microsoft.com/office/word/2010/wordprocessingCanvas" xmlns:cx="http://schemas.microsoft.com/office/drawing/2014/chartex" xmlns:cx1="http://schemas.microsoft.com/office/drawing/2015/9/8/chartex" xmlns:cx2="http://schemas.microsoft.com/office/drawing/2015/10/21/chartex" xmlns:cx3="http://schemas.microsoft.com/office/drawing/2016/5/9/chartex" xmlns:cx4="http://schemas.microsoft.com/office/drawing/2016/5/10/chartex" xmlns:cx5="http://schemas.microsoft.com/office/drawing/2016/5/11/chartex" xmlns:mc="http://schemas.openxmlformats.org/markup-compatibility/2006" xmlns:o="urn:schemas-microsoft-com:office:office" xmlns:r="http://schemas.openxmlformats.org/officeDocument/2006/relationships" xmlns:m="http://schemas.openxmlformats.org/officeDocument/2006/math" xmlns:v="urn:schemas-microsoft-com:vml" xmlns:wp14="http://schemas.microsoft.com/office/word/2010/wordprocessingDrawing" xmlns:wp="http://schemas.openxmlformats.org/drawingml/2006/wordprocessingDrawing" xmlns:w10="urn:schemas-microsoft-com:office:word" xmlns:w="http://schemas.openxmlformats.org/wordprocessingml/2006/main" xmlns:w14="http://schemas.microsoft.com/office/word/2010/wordml" xmlns:w15="http://schemas.microsoft.com/office/word/2012/wordml" xmlns:w16se="http://schemas.microsoft.com/office/word/2015/wordml/symex" xmlns:wpg="http://schemas.microsoft.com/office/word/2010/wordprocessingGroup" xmlns:wpi="http://schemas.microsoft.com/office/word/2010/wordprocessingInk" xmlns:wne="http://schemas.microsoft.com/office/word/2006/wordml" xmlns:wps="http://schemas.microsoft.com/office/word/2010/wordprocessingShape" mc:Ignorable="w14 w15 w16se wp14">
   <w:p>
     <w:pPr>
       <w:pStyle w:val="Header"/>
@@ -7861,7 +7831,7 @@
 </file>
 
 <file path=word/header2.xml><?xml version="1.0" encoding="utf-8"?>
-<w:hdr xmlns:wpc="http://schemas.microsoft.com/office/word/2010/wordprocessingCanvas" xmlns:mc="http://schemas.openxmlformats.org/markup-compatibility/2006" xmlns:o="urn:schemas-microsoft-com:office:office" xmlns:r="http://schemas.openxmlformats.org/officeDocument/2006/relationships" xmlns:m="http://schemas.openxmlformats.org/officeDocument/2006/math" xmlns:v="urn:schemas-microsoft-com:vml" xmlns:wp14="http://schemas.microsoft.com/office/word/2010/wordprocessingDrawing" xmlns:wp="http://schemas.openxmlformats.org/drawingml/2006/wordprocessingDrawing" xmlns:w10="urn:schemas-microsoft-com:office:word" xmlns:w="http://schemas.openxmlformats.org/wordprocessingml/2006/main" xmlns:w14="http://schemas.microsoft.com/office/word/2010/wordml" xmlns:w15="http://schemas.microsoft.com/office/word/2012/wordml" xmlns:wpg="http://schemas.microsoft.com/office/word/2010/wordprocessingGroup" xmlns:wpi="http://schemas.microsoft.com/office/word/2010/wordprocessingInk" xmlns:wne="http://schemas.microsoft.com/office/word/2006/wordml" xmlns:wps="http://schemas.microsoft.com/office/word/2010/wordprocessingShape" mc:Ignorable="w14 w15 wp14">
+<w:hdr xmlns:wpc="http://schemas.microsoft.com/office/word/2010/wordprocessingCanvas" xmlns:cx="http://schemas.microsoft.com/office/drawing/2014/chartex" xmlns:cx1="http://schemas.microsoft.com/office/drawing/2015/9/8/chartex" xmlns:cx2="http://schemas.microsoft.com/office/drawing/2015/10/21/chartex" xmlns:cx3="http://schemas.microsoft.com/office/drawing/2016/5/9/chartex" xmlns:cx4="http://schemas.microsoft.com/office/drawing/2016/5/10/chartex" xmlns:cx5="http://schemas.microsoft.com/office/drawing/2016/5/11/chartex" xmlns:mc="http://schemas.openxmlformats.org/markup-compatibility/2006" xmlns:o="urn:schemas-microsoft-com:office:office" xmlns:r="http://schemas.openxmlformats.org/officeDocument/2006/relationships" xmlns:m="http://schemas.openxmlformats.org/officeDocument/2006/math" xmlns:v="urn:schemas-microsoft-com:vml" xmlns:wp14="http://schemas.microsoft.com/office/word/2010/wordprocessingDrawing" xmlns:wp="http://schemas.openxmlformats.org/drawingml/2006/wordprocessingDrawing" xmlns:w10="urn:schemas-microsoft-com:office:word" xmlns:w="http://schemas.openxmlformats.org/wordprocessingml/2006/main" xmlns:w14="http://schemas.microsoft.com/office/word/2010/wordml" xmlns:w15="http://schemas.microsoft.com/office/word/2012/wordml" xmlns:w16se="http://schemas.microsoft.com/office/word/2015/wordml/symex" xmlns:wpg="http://schemas.microsoft.com/office/word/2010/wordprocessingGroup" xmlns:wpi="http://schemas.microsoft.com/office/word/2010/wordprocessingInk" xmlns:wne="http://schemas.microsoft.com/office/word/2006/wordml" xmlns:wps="http://schemas.microsoft.com/office/word/2010/wordprocessingShape" mc:Ignorable="w14 w15 w16se wp14">
   <w:p>
     <w:pPr>
       <w:pStyle w:val="Header"/>
@@ -7876,7 +7846,7 @@
 </file>
 
 <file path=word/header3.xml><?xml version="1.0" encoding="utf-8"?>
-<w:hdr xmlns:wpc="http://schemas.microsoft.com/office/word/2010/wordprocessingCanvas" xmlns:mc="http://schemas.openxmlformats.org/markup-compatibility/2006" xmlns:o="urn:schemas-microsoft-com:office:office" xmlns:r="http://schemas.openxmlformats.org/officeDocument/2006/relationships" xmlns:m="http://schemas.openxmlformats.org/officeDocument/2006/math" xmlns:v="urn:schemas-microsoft-com:vml" xmlns:wp14="http://schemas.microsoft.com/office/word/2010/wordprocessingDrawing" xmlns:wp="http://schemas.openxmlformats.org/drawingml/2006/wordprocessingDrawing" xmlns:w10="urn:schemas-microsoft-com:office:word" xmlns:w="http://schemas.openxmlformats.org/wordprocessingml/2006/main" xmlns:w14="http://schemas.microsoft.com/office/word/2010/wordml" xmlns:w15="http://schemas.microsoft.com/office/word/2012/wordml" xmlns:wpg="http://schemas.microsoft.com/office/word/2010/wordprocessingGroup" xmlns:wpi="http://schemas.microsoft.com/office/word/2010/wordprocessingInk" xmlns:wne="http://schemas.microsoft.com/office/word/2006/wordml" xmlns:wps="http://schemas.microsoft.com/office/word/2010/wordprocessingShape" mc:Ignorable="w14 w15 wp14">
+<w:hdr xmlns:wpc="http://schemas.microsoft.com/office/word/2010/wordprocessingCanvas" xmlns:cx="http://schemas.microsoft.com/office/drawing/2014/chartex" xmlns:cx1="http://schemas.microsoft.com/office/drawing/2015/9/8/chartex" xmlns:cx2="http://schemas.microsoft.com/office/drawing/2015/10/21/chartex" xmlns:cx3="http://schemas.microsoft.com/office/drawing/2016/5/9/chartex" xmlns:cx4="http://schemas.microsoft.com/office/drawing/2016/5/10/chartex" xmlns:cx5="http://schemas.microsoft.com/office/drawing/2016/5/11/chartex" xmlns:mc="http://schemas.openxmlformats.org/markup-compatibility/2006" xmlns:o="urn:schemas-microsoft-com:office:office" xmlns:r="http://schemas.openxmlformats.org/officeDocument/2006/relationships" xmlns:m="http://schemas.openxmlformats.org/officeDocument/2006/math" xmlns:v="urn:schemas-microsoft-com:vml" xmlns:wp14="http://schemas.microsoft.com/office/word/2010/wordprocessingDrawing" xmlns:wp="http://schemas.openxmlformats.org/drawingml/2006/wordprocessingDrawing" xmlns:w10="urn:schemas-microsoft-com:office:word" xmlns:w="http://schemas.openxmlformats.org/wordprocessingml/2006/main" xmlns:w14="http://schemas.microsoft.com/office/word/2010/wordml" xmlns:w15="http://schemas.microsoft.com/office/word/2012/wordml" xmlns:w16se="http://schemas.microsoft.com/office/word/2015/wordml/symex" xmlns:wpg="http://schemas.microsoft.com/office/word/2010/wordprocessingGroup" xmlns:wpi="http://schemas.microsoft.com/office/word/2010/wordprocessingInk" xmlns:wne="http://schemas.microsoft.com/office/word/2006/wordml" xmlns:wps="http://schemas.microsoft.com/office/word/2010/wordprocessingShape" mc:Ignorable="w14 w15 w16se wp14">
   <w:p>
     <w:pPr>
       <w:pStyle w:val="Header"/>
@@ -7886,7 +7856,7 @@
 </file>
 
 <file path=word/header4.xml><?xml version="1.0" encoding="utf-8"?>
-<w:hdr xmlns:wpc="http://schemas.microsoft.com/office/word/2010/wordprocessingCanvas" xmlns:mc="http://schemas.openxmlformats.org/markup-compatibility/2006" xmlns:o="urn:schemas-microsoft-com:office:office" xmlns:r="http://schemas.openxmlformats.org/officeDocument/2006/relationships" xmlns:m="http://schemas.openxmlformats.org/officeDocument/2006/math" xmlns:v="urn:schemas-microsoft-com:vml" xmlns:wp14="http://schemas.microsoft.com/office/word/2010/wordprocessingDrawing" xmlns:wp="http://schemas.openxmlformats.org/drawingml/2006/wordprocessingDrawing" xmlns:w10="urn:schemas-microsoft-com:office:word" xmlns:w="http://schemas.openxmlformats.org/wordprocessingml/2006/main" xmlns:w14="http://schemas.microsoft.com/office/word/2010/wordml" xmlns:w15="http://schemas.microsoft.com/office/word/2012/wordml" xmlns:wpg="http://schemas.microsoft.com/office/word/2010/wordprocessingGroup" xmlns:wpi="http://schemas.microsoft.com/office/word/2010/wordprocessingInk" xmlns:wne="http://schemas.microsoft.com/office/word/2006/wordml" xmlns:wps="http://schemas.microsoft.com/office/word/2010/wordprocessingShape" mc:Ignorable="w14 w15 wp14">
+<w:hdr xmlns:wpc="http://schemas.microsoft.com/office/word/2010/wordprocessingCanvas" xmlns:cx="http://schemas.microsoft.com/office/drawing/2014/chartex" xmlns:cx1="http://schemas.microsoft.com/office/drawing/2015/9/8/chartex" xmlns:cx2="http://schemas.microsoft.com/office/drawing/2015/10/21/chartex" xmlns:cx3="http://schemas.microsoft.com/office/drawing/2016/5/9/chartex" xmlns:cx4="http://schemas.microsoft.com/office/drawing/2016/5/10/chartex" xmlns:cx5="http://schemas.microsoft.com/office/drawing/2016/5/11/chartex" xmlns:mc="http://schemas.openxmlformats.org/markup-compatibility/2006" xmlns:o="urn:schemas-microsoft-com:office:office" xmlns:r="http://schemas.openxmlformats.org/officeDocument/2006/relationships" xmlns:m="http://schemas.openxmlformats.org/officeDocument/2006/math" xmlns:v="urn:schemas-microsoft-com:vml" xmlns:wp14="http://schemas.microsoft.com/office/word/2010/wordprocessingDrawing" xmlns:wp="http://schemas.openxmlformats.org/drawingml/2006/wordprocessingDrawing" xmlns:w10="urn:schemas-microsoft-com:office:word" xmlns:w="http://schemas.openxmlformats.org/wordprocessingml/2006/main" xmlns:w14="http://schemas.microsoft.com/office/word/2010/wordml" xmlns:w15="http://schemas.microsoft.com/office/word/2012/wordml" xmlns:w16se="http://schemas.microsoft.com/office/word/2015/wordml/symex" xmlns:wpg="http://schemas.microsoft.com/office/word/2010/wordprocessingGroup" xmlns:wpi="http://schemas.microsoft.com/office/word/2010/wordprocessingInk" xmlns:wne="http://schemas.microsoft.com/office/word/2006/wordml" xmlns:wps="http://schemas.microsoft.com/office/word/2010/wordprocessingShape" mc:Ignorable="w14 w15 w16se wp14">
   <w:p>
     <w:pPr>
       <w:pStyle w:val="Header"/>
@@ -7896,7 +7866,7 @@
 </file>
 
 <file path=word/header5.xml><?xml version="1.0" encoding="utf-8"?>
-<w:hdr xmlns:wpc="http://schemas.microsoft.com/office/word/2010/wordprocessingCanvas" xmlns:mc="http://schemas.openxmlformats.org/markup-compatibility/2006" xmlns:o="urn:schemas-microsoft-com:office:office" xmlns:r="http://schemas.openxmlformats.org/officeDocument/2006/relationships" xmlns:m="http://schemas.openxmlformats.org/officeDocument/2006/math" xmlns:v="urn:schemas-microsoft-com:vml" xmlns:wp14="http://schemas.microsoft.com/office/word/2010/wordprocessingDrawing" xmlns:wp="http://schemas.openxmlformats.org/drawingml/2006/wordprocessingDrawing" xmlns:w10="urn:schemas-microsoft-com:office:word" xmlns:w="http://schemas.openxmlformats.org/wordprocessingml/2006/main" xmlns:w14="http://schemas.microsoft.com/office/word/2010/wordml" xmlns:w15="http://schemas.microsoft.com/office/word/2012/wordml" xmlns:wpg="http://schemas.microsoft.com/office/word/2010/wordprocessingGroup" xmlns:wpi="http://schemas.microsoft.com/office/word/2010/wordprocessingInk" xmlns:wne="http://schemas.microsoft.com/office/word/2006/wordml" xmlns:wps="http://schemas.microsoft.com/office/word/2010/wordprocessingShape" mc:Ignorable="w14 w15 wp14">
+<w:hdr xmlns:wpc="http://schemas.microsoft.com/office/word/2010/wordprocessingCanvas" xmlns:cx="http://schemas.microsoft.com/office/drawing/2014/chartex" xmlns:cx1="http://schemas.microsoft.com/office/drawing/2015/9/8/chartex" xmlns:cx2="http://schemas.microsoft.com/office/drawing/2015/10/21/chartex" xmlns:cx3="http://schemas.microsoft.com/office/drawing/2016/5/9/chartex" xmlns:cx4="http://schemas.microsoft.com/office/drawing/2016/5/10/chartex" xmlns:cx5="http://schemas.microsoft.com/office/drawing/2016/5/11/chartex" xmlns:mc="http://schemas.openxmlformats.org/markup-compatibility/2006" xmlns:o="urn:schemas-microsoft-com:office:office" xmlns:r="http://schemas.openxmlformats.org/officeDocument/2006/relationships" xmlns:m="http://schemas.openxmlformats.org/officeDocument/2006/math" xmlns:v="urn:schemas-microsoft-com:vml" xmlns:wp14="http://schemas.microsoft.com/office/word/2010/wordprocessingDrawing" xmlns:wp="http://schemas.openxmlformats.org/drawingml/2006/wordprocessingDrawing" xmlns:w10="urn:schemas-microsoft-com:office:word" xmlns:w="http://schemas.openxmlformats.org/wordprocessingml/2006/main" xmlns:w14="http://schemas.microsoft.com/office/word/2010/wordml" xmlns:w15="http://schemas.microsoft.com/office/word/2012/wordml" xmlns:w16se="http://schemas.microsoft.com/office/word/2015/wordml/symex" xmlns:wpg="http://schemas.microsoft.com/office/word/2010/wordprocessingGroup" xmlns:wpi="http://schemas.microsoft.com/office/word/2010/wordprocessingInk" xmlns:wne="http://schemas.microsoft.com/office/word/2006/wordml" xmlns:wps="http://schemas.microsoft.com/office/word/2010/wordprocessingShape" mc:Ignorable="w14 w15 w16se wp14">
   <w:p>
     <w:pPr>
       <w:pStyle w:val="Header"/>
@@ -7906,7 +7876,7 @@
 </file>
 
 <file path=word/header6.xml><?xml version="1.0" encoding="utf-8"?>
-<w:hdr xmlns:wpc="http://schemas.microsoft.com/office/word/2010/wordprocessingCanvas" xmlns:mc="http://schemas.openxmlformats.org/markup-compatibility/2006" xmlns:o="urn:schemas-microsoft-com:office:office" xmlns:r="http://schemas.openxmlformats.org/officeDocument/2006/relationships" xmlns:m="http://schemas.openxmlformats.org/officeDocument/2006/math" xmlns:v="urn:schemas-microsoft-com:vml" xmlns:wp14="http://schemas.microsoft.com/office/word/2010/wordprocessingDrawing" xmlns:wp="http://schemas.openxmlformats.org/drawingml/2006/wordprocessingDrawing" xmlns:w10="urn:schemas-microsoft-com:office:word" xmlns:w="http://schemas.openxmlformats.org/wordprocessingml/2006/main" xmlns:w14="http://schemas.microsoft.com/office/word/2010/wordml" xmlns:w15="http://schemas.microsoft.com/office/word/2012/wordml" xmlns:wpg="http://schemas.microsoft.com/office/word/2010/wordprocessingGroup" xmlns:wpi="http://schemas.microsoft.com/office/word/2010/wordprocessingInk" xmlns:wne="http://schemas.microsoft.com/office/word/2006/wordml" xmlns:wps="http://schemas.microsoft.com/office/word/2010/wordprocessingShape" mc:Ignorable="w14 w15 wp14">
+<w:hdr xmlns:wpc="http://schemas.microsoft.com/office/word/2010/wordprocessingCanvas" xmlns:cx="http://schemas.microsoft.com/office/drawing/2014/chartex" xmlns:cx1="http://schemas.microsoft.com/office/drawing/2015/9/8/chartex" xmlns:cx2="http://schemas.microsoft.com/office/drawing/2015/10/21/chartex" xmlns:cx3="http://schemas.microsoft.com/office/drawing/2016/5/9/chartex" xmlns:cx4="http://schemas.microsoft.com/office/drawing/2016/5/10/chartex" xmlns:cx5="http://schemas.microsoft.com/office/drawing/2016/5/11/chartex" xmlns:mc="http://schemas.openxmlformats.org/markup-compatibility/2006" xmlns:o="urn:schemas-microsoft-com:office:office" xmlns:r="http://schemas.openxmlformats.org/officeDocument/2006/relationships" xmlns:m="http://schemas.openxmlformats.org/officeDocument/2006/math" xmlns:v="urn:schemas-microsoft-com:vml" xmlns:wp14="http://schemas.microsoft.com/office/word/2010/wordprocessingDrawing" xmlns:wp="http://schemas.openxmlformats.org/drawingml/2006/wordprocessingDrawing" xmlns:w10="urn:schemas-microsoft-com:office:word" xmlns:w="http://schemas.openxmlformats.org/wordprocessingml/2006/main" xmlns:w14="http://schemas.microsoft.com/office/word/2010/wordml" xmlns:w15="http://schemas.microsoft.com/office/word/2012/wordml" xmlns:w16se="http://schemas.microsoft.com/office/word/2015/wordml/symex" xmlns:wpg="http://schemas.microsoft.com/office/word/2010/wordprocessingGroup" xmlns:wpi="http://schemas.microsoft.com/office/word/2010/wordprocessingInk" xmlns:wne="http://schemas.microsoft.com/office/word/2006/wordml" xmlns:wps="http://schemas.microsoft.com/office/word/2010/wordprocessingShape" mc:Ignorable="w14 w15 w16se wp14">
   <w:p>
     <w:pPr>
       <w:pStyle w:val="Header"/>
@@ -7916,7 +7886,7 @@
 </file>
 
 <file path=word/header7.xml><?xml version="1.0" encoding="utf-8"?>
-<w:hdr xmlns:wpc="http://schemas.microsoft.com/office/word/2010/wordprocessingCanvas" xmlns:mc="http://schemas.openxmlformats.org/markup-compatibility/2006" xmlns:o="urn:schemas-microsoft-com:office:office" xmlns:r="http://schemas.openxmlformats.org/officeDocument/2006/relationships" xmlns:m="http://schemas.openxmlformats.org/officeDocument/2006/math" xmlns:v="urn:schemas-microsoft-com:vml" xmlns:wp14="http://schemas.microsoft.com/office/word/2010/wordprocessingDrawing" xmlns:wp="http://schemas.openxmlformats.org/drawingml/2006/wordprocessingDrawing" xmlns:w10="urn:schemas-microsoft-com:office:word" xmlns:w="http://schemas.openxmlformats.org/wordprocessingml/2006/main" xmlns:w14="http://schemas.microsoft.com/office/word/2010/wordml" xmlns:w15="http://schemas.microsoft.com/office/word/2012/wordml" xmlns:wpg="http://schemas.microsoft.com/office/word/2010/wordprocessingGroup" xmlns:wpi="http://schemas.microsoft.com/office/word/2010/wordprocessingInk" xmlns:wne="http://schemas.microsoft.com/office/word/2006/wordml" xmlns:wps="http://schemas.microsoft.com/office/word/2010/wordprocessingShape" mc:Ignorable="w14 w15 wp14">
+<w:hdr xmlns:wpc="http://schemas.microsoft.com/office/word/2010/wordprocessingCanvas" xmlns:cx="http://schemas.microsoft.com/office/drawing/2014/chartex" xmlns:cx1="http://schemas.microsoft.com/office/drawing/2015/9/8/chartex" xmlns:cx2="http://schemas.microsoft.com/office/drawing/2015/10/21/chartex" xmlns:cx3="http://schemas.microsoft.com/office/drawing/2016/5/9/chartex" xmlns:cx4="http://schemas.microsoft.com/office/drawing/2016/5/10/chartex" xmlns:cx5="http://schemas.microsoft.com/office/drawing/2016/5/11/chartex" xmlns:mc="http://schemas.openxmlformats.org/markup-compatibility/2006" xmlns:o="urn:schemas-microsoft-com:office:office" xmlns:r="http://schemas.openxmlformats.org/officeDocument/2006/relationships" xmlns:m="http://schemas.openxmlformats.org/officeDocument/2006/math" xmlns:v="urn:schemas-microsoft-com:vml" xmlns:wp14="http://schemas.microsoft.com/office/word/2010/wordprocessingDrawing" xmlns:wp="http://schemas.openxmlformats.org/drawingml/2006/wordprocessingDrawing" xmlns:w10="urn:schemas-microsoft-com:office:word" xmlns:w="http://schemas.openxmlformats.org/wordprocessingml/2006/main" xmlns:w14="http://schemas.microsoft.com/office/word/2010/wordml" xmlns:w15="http://schemas.microsoft.com/office/word/2012/wordml" xmlns:w16se="http://schemas.microsoft.com/office/word/2015/wordml/symex" xmlns:wpg="http://schemas.microsoft.com/office/word/2010/wordprocessingGroup" xmlns:wpi="http://schemas.microsoft.com/office/word/2010/wordprocessingInk" xmlns:wne="http://schemas.microsoft.com/office/word/2006/wordml" xmlns:wps="http://schemas.microsoft.com/office/word/2010/wordprocessingShape" mc:Ignorable="w14 w15 w16se wp14">
   <w:p>
     <w:pPr>
       <w:pStyle w:val="Header"/>
@@ -7926,7 +7896,7 @@
 </file>
 
 <file path=word/header8.xml><?xml version="1.0" encoding="utf-8"?>
-<w:hdr xmlns:wpc="http://schemas.microsoft.com/office/word/2010/wordprocessingCanvas" xmlns:mc="http://schemas.openxmlformats.org/markup-compatibility/2006" xmlns:o="urn:schemas-microsoft-com:office:office" xmlns:r="http://schemas.openxmlformats.org/officeDocument/2006/relationships" xmlns:m="http://schemas.openxmlformats.org/officeDocument/2006/math" xmlns:v="urn:schemas-microsoft-com:vml" xmlns:wp14="http://schemas.microsoft.com/office/word/2010/wordprocessingDrawing" xmlns:wp="http://schemas.openxmlformats.org/drawingml/2006/wordprocessingDrawing" xmlns:w10="urn:schemas-microsoft-com:office:word" xmlns:w="http://schemas.openxmlformats.org/wordprocessingml/2006/main" xmlns:w14="http://schemas.microsoft.com/office/word/2010/wordml" xmlns:w15="http://schemas.microsoft.com/office/word/2012/wordml" xmlns:wpg="http://schemas.microsoft.com/office/word/2010/wordprocessingGroup" xmlns:wpi="http://schemas.microsoft.com/office/word/2010/wordprocessingInk" xmlns:wne="http://schemas.microsoft.com/office/word/2006/wordml" xmlns:wps="http://schemas.microsoft.com/office/word/2010/wordprocessingShape" mc:Ignorable="w14 w15 wp14">
+<w:hdr xmlns:wpc="http://schemas.microsoft.com/office/word/2010/wordprocessingCanvas" xmlns:cx="http://schemas.microsoft.com/office/drawing/2014/chartex" xmlns:cx1="http://schemas.microsoft.com/office/drawing/2015/9/8/chartex" xmlns:cx2="http://schemas.microsoft.com/office/drawing/2015/10/21/chartex" xmlns:cx3="http://schemas.microsoft.com/office/drawing/2016/5/9/chartex" xmlns:cx4="http://schemas.microsoft.com/office/drawing/2016/5/10/chartex" xmlns:cx5="http://schemas.microsoft.com/office/drawing/2016/5/11/chartex" xmlns:mc="http://schemas.openxmlformats.org/markup-compatibility/2006" xmlns:o="urn:schemas-microsoft-com:office:office" xmlns:r="http://schemas.openxmlformats.org/officeDocument/2006/relationships" xmlns:m="http://schemas.openxmlformats.org/officeDocument/2006/math" xmlns:v="urn:schemas-microsoft-com:vml" xmlns:wp14="http://schemas.microsoft.com/office/word/2010/wordprocessingDrawing" xmlns:wp="http://schemas.openxmlformats.org/drawingml/2006/wordprocessingDrawing" xmlns:w10="urn:schemas-microsoft-com:office:word" xmlns:w="http://schemas.openxmlformats.org/wordprocessingml/2006/main" xmlns:w14="http://schemas.microsoft.com/office/word/2010/wordml" xmlns:w15="http://schemas.microsoft.com/office/word/2012/wordml" xmlns:w16se="http://schemas.microsoft.com/office/word/2015/wordml/symex" xmlns:wpg="http://schemas.microsoft.com/office/word/2010/wordprocessingGroup" xmlns:wpi="http://schemas.microsoft.com/office/word/2010/wordprocessingInk" xmlns:wne="http://schemas.microsoft.com/office/word/2006/wordml" xmlns:wps="http://schemas.microsoft.com/office/word/2010/wordprocessingShape" mc:Ignorable="w14 w15 w16se wp14">
   <w:p>
     <w:pPr>
       <w:pStyle w:val="Header"/>
@@ -7955,7 +7925,7 @@
         <w:rStyle w:val="PageNumber"/>
         <w:noProof/>
       </w:rPr>
-      <w:t>11</w:t>
+      <w:t>15</w:t>
     </w:r>
     <w:r>
       <w:rPr>
@@ -7968,7 +7938,7 @@
 </file>
 
 <file path=word/header9.xml><?xml version="1.0" encoding="utf-8"?>
-<w:hdr xmlns:wpc="http://schemas.microsoft.com/office/word/2010/wordprocessingCanvas" xmlns:mc="http://schemas.openxmlformats.org/markup-compatibility/2006" xmlns:o="urn:schemas-microsoft-com:office:office" xmlns:r="http://schemas.openxmlformats.org/officeDocument/2006/relationships" xmlns:m="http://schemas.openxmlformats.org/officeDocument/2006/math" xmlns:v="urn:schemas-microsoft-com:vml" xmlns:wp14="http://schemas.microsoft.com/office/word/2010/wordprocessingDrawing" xmlns:wp="http://schemas.openxmlformats.org/drawingml/2006/wordprocessingDrawing" xmlns:w10="urn:schemas-microsoft-com:office:word" xmlns:w="http://schemas.openxmlformats.org/wordprocessingml/2006/main" xmlns:w14="http://schemas.microsoft.com/office/word/2010/wordml" xmlns:w15="http://schemas.microsoft.com/office/word/2012/wordml" xmlns:wpg="http://schemas.microsoft.com/office/word/2010/wordprocessingGroup" xmlns:wpi="http://schemas.microsoft.com/office/word/2010/wordprocessingInk" xmlns:wne="http://schemas.microsoft.com/office/word/2006/wordml" xmlns:wps="http://schemas.microsoft.com/office/word/2010/wordprocessingShape" mc:Ignorable="w14 w15 wp14">
+<w:hdr xmlns:wpc="http://schemas.microsoft.com/office/word/2010/wordprocessingCanvas" xmlns:cx="http://schemas.microsoft.com/office/drawing/2014/chartex" xmlns:cx1="http://schemas.microsoft.com/office/drawing/2015/9/8/chartex" xmlns:cx2="http://schemas.microsoft.com/office/drawing/2015/10/21/chartex" xmlns:cx3="http://schemas.microsoft.com/office/drawing/2016/5/9/chartex" xmlns:cx4="http://schemas.microsoft.com/office/drawing/2016/5/10/chartex" xmlns:cx5="http://schemas.microsoft.com/office/drawing/2016/5/11/chartex" xmlns:mc="http://schemas.openxmlformats.org/markup-compatibility/2006" xmlns:o="urn:schemas-microsoft-com:office:office" xmlns:r="http://schemas.openxmlformats.org/officeDocument/2006/relationships" xmlns:m="http://schemas.openxmlformats.org/officeDocument/2006/math" xmlns:v="urn:schemas-microsoft-com:vml" xmlns:wp14="http://schemas.microsoft.com/office/word/2010/wordprocessingDrawing" xmlns:wp="http://schemas.openxmlformats.org/drawingml/2006/wordprocessingDrawing" xmlns:w10="urn:schemas-microsoft-com:office:word" xmlns:w="http://schemas.openxmlformats.org/wordprocessingml/2006/main" xmlns:w14="http://schemas.microsoft.com/office/word/2010/wordml" xmlns:w15="http://schemas.microsoft.com/office/word/2012/wordml" xmlns:w16se="http://schemas.microsoft.com/office/word/2015/wordml/symex" xmlns:wpg="http://schemas.microsoft.com/office/word/2010/wordprocessingGroup" xmlns:wpi="http://schemas.microsoft.com/office/word/2010/wordprocessingInk" xmlns:wne="http://schemas.microsoft.com/office/word/2006/wordml" xmlns:wps="http://schemas.microsoft.com/office/word/2010/wordprocessingShape" mc:Ignorable="w14 w15 w16se wp14">
   <w:p>
     <w:pPr>
       <w:pStyle w:val="Header"/>
@@ -7985,7 +7955,7 @@
 </file>
 
 <file path=word/numbering.xml><?xml version="1.0" encoding="utf-8"?>
-<w:numbering xmlns:wpc="http://schemas.microsoft.com/office/word/2010/wordprocessingCanvas" xmlns:mc="http://schemas.openxmlformats.org/markup-compatibility/2006" xmlns:o="urn:schemas-microsoft-com:office:office" xmlns:r="http://schemas.openxmlformats.org/officeDocument/2006/relationships" xmlns:m="http://schemas.openxmlformats.org/officeDocument/2006/math" xmlns:v="urn:schemas-microsoft-com:vml" xmlns:wp14="http://schemas.microsoft.com/office/word/2010/wordprocessingDrawing" xmlns:wp="http://schemas.openxmlformats.org/drawingml/2006/wordprocessingDrawing" xmlns:w10="urn:schemas-microsoft-com:office:word" xmlns:w="http://schemas.openxmlformats.org/wordprocessingml/2006/main" xmlns:w14="http://schemas.microsoft.com/office/word/2010/wordml" xmlns:w15="http://schemas.microsoft.com/office/word/2012/wordml" xmlns:wpg="http://schemas.microsoft.com/office/word/2010/wordprocessingGroup" xmlns:wpi="http://schemas.microsoft.com/office/word/2010/wordprocessingInk" xmlns:wne="http://schemas.microsoft.com/office/word/2006/wordml" xmlns:wps="http://schemas.microsoft.com/office/word/2010/wordprocessingShape" mc:Ignorable="w14 w15 wp14">
+<w:numbering xmlns:wpc="http://schemas.microsoft.com/office/word/2010/wordprocessingCanvas" xmlns:cx="http://schemas.microsoft.com/office/drawing/2014/chartex" xmlns:cx1="http://schemas.microsoft.com/office/drawing/2015/9/8/chartex" xmlns:cx2="http://schemas.microsoft.com/office/drawing/2015/10/21/chartex" xmlns:cx3="http://schemas.microsoft.com/office/drawing/2016/5/9/chartex" xmlns:cx4="http://schemas.microsoft.com/office/drawing/2016/5/10/chartex" xmlns:cx5="http://schemas.microsoft.com/office/drawing/2016/5/11/chartex" xmlns:mc="http://schemas.openxmlformats.org/markup-compatibility/2006" xmlns:o="urn:schemas-microsoft-com:office:office" xmlns:r="http://schemas.openxmlformats.org/officeDocument/2006/relationships" xmlns:m="http://schemas.openxmlformats.org/officeDocument/2006/math" xmlns:v="urn:schemas-microsoft-com:vml" xmlns:wp14="http://schemas.microsoft.com/office/word/2010/wordprocessingDrawing" xmlns:wp="http://schemas.openxmlformats.org/drawingml/2006/wordprocessingDrawing" xmlns:w10="urn:schemas-microsoft-com:office:word" xmlns:w="http://schemas.openxmlformats.org/wordprocessingml/2006/main" xmlns:w14="http://schemas.microsoft.com/office/word/2010/wordml" xmlns:w15="http://schemas.microsoft.com/office/word/2012/wordml" xmlns:w16se="http://schemas.microsoft.com/office/word/2015/wordml/symex" xmlns:wpg="http://schemas.microsoft.com/office/word/2010/wordprocessingGroup" xmlns:wpi="http://schemas.microsoft.com/office/word/2010/wordprocessingInk" xmlns:wne="http://schemas.microsoft.com/office/word/2006/wordml" xmlns:wps="http://schemas.microsoft.com/office/word/2010/wordprocessingShape" mc:Ignorable="w14 w15 w16se wp14">
   <w:abstractNum w:abstractNumId="0" w15:restartNumberingAfterBreak="0">
     <w:nsid w:val="03707DE4"/>
     <w:multiLevelType w:val="multilevel"/>
@@ -8126,6 +8096,95 @@
     </w:lvl>
   </w:abstractNum>
   <w:abstractNum w:abstractNumId="1" w15:restartNumberingAfterBreak="0">
+    <w:nsid w:val="07BB3A46"/>
+    <w:multiLevelType w:val="hybridMultilevel"/>
+    <w:tmpl w:val="32CE7F14"/>
+    <w:lvl w:ilvl="0" w:tplc="0409000F">
+      <w:start w:val="1"/>
+      <w:numFmt w:val="decimal"/>
+      <w:lvlText w:val="%1."/>
+      <w:lvlJc w:val="left"/>
+      <w:pPr>
+        <w:ind w:left="360" w:hanging="360"/>
+      </w:pPr>
+      <w:rPr>
+        <w:rFonts w:hint="default"/>
+      </w:rPr>
+    </w:lvl>
+    <w:lvl w:ilvl="1" w:tplc="04090019" w:tentative="1">
+      <w:start w:val="1"/>
+      <w:numFmt w:val="lowerLetter"/>
+      <w:lvlText w:val="%2."/>
+      <w:lvlJc w:val="left"/>
+      <w:pPr>
+        <w:ind w:left="1080" w:hanging="360"/>
+      </w:pPr>
+    </w:lvl>
+    <w:lvl w:ilvl="2" w:tplc="0409001B" w:tentative="1">
+      <w:start w:val="1"/>
+      <w:numFmt w:val="lowerRoman"/>
+      <w:lvlText w:val="%3."/>
+      <w:lvlJc w:val="right"/>
+      <w:pPr>
+        <w:ind w:left="1800" w:hanging="180"/>
+      </w:pPr>
+    </w:lvl>
+    <w:lvl w:ilvl="3" w:tplc="0409000F" w:tentative="1">
+      <w:start w:val="1"/>
+      <w:numFmt w:val="decimal"/>
+      <w:lvlText w:val="%4."/>
+      <w:lvlJc w:val="left"/>
+      <w:pPr>
+        <w:ind w:left="2520" w:hanging="360"/>
+      </w:pPr>
+    </w:lvl>
+    <w:lvl w:ilvl="4" w:tplc="04090019" w:tentative="1">
+      <w:start w:val="1"/>
+      <w:numFmt w:val="lowerLetter"/>
+      <w:lvlText w:val="%5."/>
+      <w:lvlJc w:val="left"/>
+      <w:pPr>
+        <w:ind w:left="3240" w:hanging="360"/>
+      </w:pPr>
+    </w:lvl>
+    <w:lvl w:ilvl="5" w:tplc="0409001B" w:tentative="1">
+      <w:start w:val="1"/>
+      <w:numFmt w:val="lowerRoman"/>
+      <w:lvlText w:val="%6."/>
+      <w:lvlJc w:val="right"/>
+      <w:pPr>
+        <w:ind w:left="3960" w:hanging="180"/>
+      </w:pPr>
+    </w:lvl>
+    <w:lvl w:ilvl="6" w:tplc="0409000F" w:tentative="1">
+      <w:start w:val="1"/>
+      <w:numFmt w:val="decimal"/>
+      <w:lvlText w:val="%7."/>
+      <w:lvlJc w:val="left"/>
+      <w:pPr>
+        <w:ind w:left="4680" w:hanging="360"/>
+      </w:pPr>
+    </w:lvl>
+    <w:lvl w:ilvl="7" w:tplc="04090019" w:tentative="1">
+      <w:start w:val="1"/>
+      <w:numFmt w:val="lowerLetter"/>
+      <w:lvlText w:val="%8."/>
+      <w:lvlJc w:val="left"/>
+      <w:pPr>
+        <w:ind w:left="5400" w:hanging="360"/>
+      </w:pPr>
+    </w:lvl>
+    <w:lvl w:ilvl="8" w:tplc="0409001B" w:tentative="1">
+      <w:start w:val="1"/>
+      <w:numFmt w:val="lowerRoman"/>
+      <w:lvlText w:val="%9."/>
+      <w:lvlJc w:val="right"/>
+      <w:pPr>
+        <w:ind w:left="6120" w:hanging="180"/>
+      </w:pPr>
+    </w:lvl>
+  </w:abstractNum>
+  <w:abstractNum w:abstractNumId="2" w15:restartNumberingAfterBreak="0">
     <w:nsid w:val="0A2F5DB7"/>
     <w:multiLevelType w:val="hybridMultilevel"/>
     <w:tmpl w:val="EEA61F6C"/>
@@ -8245,7 +8304,7 @@
       </w:pPr>
     </w:lvl>
   </w:abstractNum>
-  <w:abstractNum w:abstractNumId="2" w15:restartNumberingAfterBreak="0">
+  <w:abstractNum w:abstractNumId="3" w15:restartNumberingAfterBreak="0">
     <w:nsid w:val="131D6110"/>
     <w:multiLevelType w:val="hybridMultilevel"/>
     <w:tmpl w:val="E7AC5974"/>
@@ -8385,7 +8444,7 @@
       </w:rPr>
     </w:lvl>
   </w:abstractNum>
-  <w:abstractNum w:abstractNumId="3" w15:restartNumberingAfterBreak="0">
+  <w:abstractNum w:abstractNumId="4" w15:restartNumberingAfterBreak="0">
     <w:nsid w:val="334A4C81"/>
     <w:multiLevelType w:val="multilevel"/>
     <w:tmpl w:val="573C1EAC"/>
@@ -8522,7 +8581,7 @@
       </w:rPr>
     </w:lvl>
   </w:abstractNum>
-  <w:abstractNum w:abstractNumId="4" w15:restartNumberingAfterBreak="0">
+  <w:abstractNum w:abstractNumId="5" w15:restartNumberingAfterBreak="0">
     <w:nsid w:val="3FC22957"/>
     <w:multiLevelType w:val="hybridMultilevel"/>
     <w:tmpl w:val="427E60D4"/>
@@ -8662,7 +8721,7 @@
       </w:rPr>
     </w:lvl>
   </w:abstractNum>
-  <w:abstractNum w:abstractNumId="5" w15:restartNumberingAfterBreak="0">
+  <w:abstractNum w:abstractNumId="6" w15:restartNumberingAfterBreak="0">
     <w:nsid w:val="480775E4"/>
     <w:multiLevelType w:val="multilevel"/>
     <w:tmpl w:val="841C87A6"/>
@@ -8799,7 +8858,7 @@
       </w:rPr>
     </w:lvl>
   </w:abstractNum>
-  <w:abstractNum w:abstractNumId="6" w15:restartNumberingAfterBreak="0">
+  <w:abstractNum w:abstractNumId="7" w15:restartNumberingAfterBreak="0">
     <w:nsid w:val="4E6C410E"/>
     <w:multiLevelType w:val="hybridMultilevel"/>
     <w:tmpl w:val="FE36ED76"/>
@@ -8939,7 +8998,7 @@
       </w:rPr>
     </w:lvl>
   </w:abstractNum>
-  <w:abstractNum w:abstractNumId="7" w15:restartNumberingAfterBreak="0">
+  <w:abstractNum w:abstractNumId="8" w15:restartNumberingAfterBreak="0">
     <w:nsid w:val="56134EC9"/>
     <w:multiLevelType w:val="hybridMultilevel"/>
     <w:tmpl w:val="752CB8C0"/>
@@ -9080,7 +9139,7 @@
       </w:rPr>
     </w:lvl>
   </w:abstractNum>
-  <w:abstractNum w:abstractNumId="8" w15:restartNumberingAfterBreak="0">
+  <w:abstractNum w:abstractNumId="9" w15:restartNumberingAfterBreak="0">
     <w:nsid w:val="56182F9B"/>
     <w:multiLevelType w:val="hybridMultilevel"/>
     <w:tmpl w:val="0BCE2CB0"/>
@@ -9200,7 +9259,7 @@
       </w:pPr>
     </w:lvl>
   </w:abstractNum>
-  <w:abstractNum w:abstractNumId="9" w15:restartNumberingAfterBreak="0">
+  <w:abstractNum w:abstractNumId="10" w15:restartNumberingAfterBreak="0">
     <w:nsid w:val="56E72457"/>
     <w:multiLevelType w:val="hybridMultilevel"/>
     <w:tmpl w:val="BA5E53EA"/>
@@ -9340,7 +9399,7 @@
       </w:rPr>
     </w:lvl>
   </w:abstractNum>
-  <w:abstractNum w:abstractNumId="10" w15:restartNumberingAfterBreak="0">
+  <w:abstractNum w:abstractNumId="11" w15:restartNumberingAfterBreak="0">
     <w:nsid w:val="617E7C0A"/>
     <w:multiLevelType w:val="hybridMultilevel"/>
     <w:tmpl w:val="D4765A4A"/>
@@ -9453,35 +9512,124 @@
       </w:rPr>
     </w:lvl>
   </w:abstractNum>
+  <w:abstractNum w:abstractNumId="12" w15:restartNumberingAfterBreak="0">
+    <w:nsid w:val="62797B58"/>
+    <w:multiLevelType w:val="hybridMultilevel"/>
+    <w:tmpl w:val="32CE7F14"/>
+    <w:lvl w:ilvl="0" w:tplc="0409000F">
+      <w:start w:val="1"/>
+      <w:numFmt w:val="decimal"/>
+      <w:lvlText w:val="%1."/>
+      <w:lvlJc w:val="left"/>
+      <w:pPr>
+        <w:ind w:left="360" w:hanging="360"/>
+      </w:pPr>
+      <w:rPr>
+        <w:rFonts w:hint="default"/>
+      </w:rPr>
+    </w:lvl>
+    <w:lvl w:ilvl="1" w:tplc="04090019" w:tentative="1">
+      <w:start w:val="1"/>
+      <w:numFmt w:val="lowerLetter"/>
+      <w:lvlText w:val="%2."/>
+      <w:lvlJc w:val="left"/>
+      <w:pPr>
+        <w:ind w:left="1080" w:hanging="360"/>
+      </w:pPr>
+    </w:lvl>
+    <w:lvl w:ilvl="2" w:tplc="0409001B" w:tentative="1">
+      <w:start w:val="1"/>
+      <w:numFmt w:val="lowerRoman"/>
+      <w:lvlText w:val="%3."/>
+      <w:lvlJc w:val="right"/>
+      <w:pPr>
+        <w:ind w:left="1800" w:hanging="180"/>
+      </w:pPr>
+    </w:lvl>
+    <w:lvl w:ilvl="3" w:tplc="0409000F" w:tentative="1">
+      <w:start w:val="1"/>
+      <w:numFmt w:val="decimal"/>
+      <w:lvlText w:val="%4."/>
+      <w:lvlJc w:val="left"/>
+      <w:pPr>
+        <w:ind w:left="2520" w:hanging="360"/>
+      </w:pPr>
+    </w:lvl>
+    <w:lvl w:ilvl="4" w:tplc="04090019" w:tentative="1">
+      <w:start w:val="1"/>
+      <w:numFmt w:val="lowerLetter"/>
+      <w:lvlText w:val="%5."/>
+      <w:lvlJc w:val="left"/>
+      <w:pPr>
+        <w:ind w:left="3240" w:hanging="360"/>
+      </w:pPr>
+    </w:lvl>
+    <w:lvl w:ilvl="5" w:tplc="0409001B" w:tentative="1">
+      <w:start w:val="1"/>
+      <w:numFmt w:val="lowerRoman"/>
+      <w:lvlText w:val="%6."/>
+      <w:lvlJc w:val="right"/>
+      <w:pPr>
+        <w:ind w:left="3960" w:hanging="180"/>
+      </w:pPr>
+    </w:lvl>
+    <w:lvl w:ilvl="6" w:tplc="0409000F" w:tentative="1">
+      <w:start w:val="1"/>
+      <w:numFmt w:val="decimal"/>
+      <w:lvlText w:val="%7."/>
+      <w:lvlJc w:val="left"/>
+      <w:pPr>
+        <w:ind w:left="4680" w:hanging="360"/>
+      </w:pPr>
+    </w:lvl>
+    <w:lvl w:ilvl="7" w:tplc="04090019" w:tentative="1">
+      <w:start w:val="1"/>
+      <w:numFmt w:val="lowerLetter"/>
+      <w:lvlText w:val="%8."/>
+      <w:lvlJc w:val="left"/>
+      <w:pPr>
+        <w:ind w:left="5400" w:hanging="360"/>
+      </w:pPr>
+    </w:lvl>
+    <w:lvl w:ilvl="8" w:tplc="0409001B" w:tentative="1">
+      <w:start w:val="1"/>
+      <w:numFmt w:val="lowerRoman"/>
+      <w:lvlText w:val="%9."/>
+      <w:lvlJc w:val="right"/>
+      <w:pPr>
+        <w:ind w:left="6120" w:hanging="180"/>
+      </w:pPr>
+    </w:lvl>
+  </w:abstractNum>
   <w:num w:numId="1">
-    <w:abstractNumId w:val="4"/>
+    <w:abstractNumId w:val="5"/>
   </w:num>
   <w:num w:numId="2">
-    <w:abstractNumId w:val="9"/>
+    <w:abstractNumId w:val="10"/>
   </w:num>
   <w:num w:numId="3">
-    <w:abstractNumId w:val="7"/>
+    <w:abstractNumId w:val="8"/>
   </w:num>
   <w:num w:numId="4">
-    <w:abstractNumId w:val="2"/>
+    <w:abstractNumId w:val="3"/>
   </w:num>
   <w:num w:numId="5">
-    <w:abstractNumId w:val="6"/>
+    <w:abstractNumId w:val="7"/>
   </w:num>
   <w:num w:numId="6">
     <w:abstractNumId w:val="0"/>
   </w:num>
   <w:num w:numId="7">
-    <w:abstractNumId w:val="5"/>
+    <w:abstractNumId w:val="6"/>
   </w:num>
   <w:num w:numId="8">
-    <w:abstractNumId w:val="8"/>
+    <w:abstractNumId w:val="9"/>
   </w:num>
   <w:num w:numId="9">
-    <w:abstractNumId w:val="1"/>
+    <w:abstractNumId w:val="2"/>
   </w:num>
   <w:num w:numId="10">
-    <w:abstractNumId w:val="3"/>
+    <w:abstractNumId w:val="4"/>
   </w:num>
   <w:num w:numId="11">
     <w:abstractNumId w:val="0"/>
@@ -9517,7 +9665,7 @@
     <w:abstractNumId w:val="0"/>
   </w:num>
   <w:num w:numId="22">
-    <w:abstractNumId w:val="10"/>
+    <w:abstractNumId w:val="11"/>
   </w:num>
   <w:num w:numId="23">
     <w:abstractNumId w:val="0"/>
@@ -9540,11 +9688,17 @@
   <w:num w:numId="29">
     <w:abstractNumId w:val="0"/>
   </w:num>
+  <w:num w:numId="30">
+    <w:abstractNumId w:val="12"/>
+  </w:num>
+  <w:num w:numId="31">
+    <w:abstractNumId w:val="1"/>
+  </w:num>
 </w:numbering>
 </file>
 
 <file path=word/styles.xml><?xml version="1.0" encoding="utf-8"?>
-<w:styles xmlns:mc="http://schemas.openxmlformats.org/markup-compatibility/2006" xmlns:r="http://schemas.openxmlformats.org/officeDocument/2006/relationships" xmlns:w="http://schemas.openxmlformats.org/wordprocessingml/2006/main" xmlns:w14="http://schemas.microsoft.com/office/word/2010/wordml" xmlns:w15="http://schemas.microsoft.com/office/word/2012/wordml" mc:Ignorable="w14 w15">
+<w:styles xmlns:mc="http://schemas.openxmlformats.org/markup-compatibility/2006" xmlns:r="http://schemas.openxmlformats.org/officeDocument/2006/relationships" xmlns:w="http://schemas.openxmlformats.org/wordprocessingml/2006/main" xmlns:w14="http://schemas.microsoft.com/office/word/2010/wordml" xmlns:w15="http://schemas.microsoft.com/office/word/2012/wordml" xmlns:w16se="http://schemas.microsoft.com/office/word/2015/wordml/symex" mc:Ignorable="w14 w15 w16se">
   <w:docDefaults>
     <w:rPrDefault>
       <w:rPr>
@@ -9554,7 +9708,7 @@
     </w:rPrDefault>
     <w:pPrDefault/>
   </w:docDefaults>
-  <w:latentStyles w:defLockedState="0" w:defUIPriority="0" w:defSemiHidden="0" w:defUnhideWhenUsed="0" w:defQFormat="0" w:count="371">
+  <w:latentStyles w:defLockedState="0" w:defUIPriority="0" w:defSemiHidden="0" w:defUnhideWhenUsed="0" w:defQFormat="0" w:count="374">
     <w:lsdException w:name="Normal" w:qFormat="1"/>
     <w:lsdException w:name="heading 1" w:qFormat="1"/>
     <w:lsdException w:name="heading 2" w:qFormat="1"/>
@@ -9905,6 +10059,9 @@
     <w:lsdException w:name="List Table 5 Dark Accent 6" w:uiPriority="50"/>
     <w:lsdException w:name="List Table 6 Colorful Accent 6" w:uiPriority="51"/>
     <w:lsdException w:name="List Table 7 Colorful Accent 6" w:uiPriority="52"/>
+    <w:lsdException w:name="Mention" w:semiHidden="1" w:uiPriority="99" w:unhideWhenUsed="1"/>
+    <w:lsdException w:name="Smart Hyperlink" w:semiHidden="1" w:uiPriority="99" w:unhideWhenUsed="1"/>
+    <w:lsdException w:name="Hashtag" w:semiHidden="1" w:uiPriority="99" w:unhideWhenUsed="1"/>
   </w:latentStyles>
   <w:style w:type="paragraph" w:default="1" w:styleId="Normal">
     <w:name w:val="Normal"/>
@@ -10634,6 +10791,103 @@
       <w:sz w:val="24"/>
     </w:rPr>
   </w:style>
+  <w:style w:type="paragraph" w:styleId="CommentText">
+    <w:name w:val="annotation text"/>
+    <w:basedOn w:val="Normal"/>
+    <w:link w:val="CommentTextChar"/>
+    <w:semiHidden/>
+    <w:unhideWhenUsed/>
+    <w:rsid w:val="00813960"/>
+    <w:pPr>
+      <w:spacing w:line="240" w:lineRule="auto"/>
+    </w:pPr>
+    <w:rPr>
+      <w:sz w:val="20"/>
+    </w:rPr>
+  </w:style>
+  <w:style w:type="character" w:customStyle="1" w:styleId="CommentTextChar">
+    <w:name w:val="Comment Text Char"/>
+    <w:basedOn w:val="DefaultParagraphFont"/>
+    <w:link w:val="CommentText"/>
+    <w:semiHidden/>
+    <w:rsid w:val="00813960"/>
+    <w:rPr>
+      <w:rFonts w:ascii="Times New Roman" w:hAnsi="Times New Roman"/>
+    </w:rPr>
+  </w:style>
+  <w:style w:type="paragraph" w:styleId="CommentSubject">
+    <w:name w:val="annotation subject"/>
+    <w:basedOn w:val="CommentText"/>
+    <w:next w:val="CommentText"/>
+    <w:link w:val="CommentSubjectChar"/>
+    <w:semiHidden/>
+    <w:unhideWhenUsed/>
+    <w:rsid w:val="00813960"/>
+    <w:rPr>
+      <w:b/>
+      <w:bCs/>
+    </w:rPr>
+  </w:style>
+  <w:style w:type="character" w:customStyle="1" w:styleId="CommentSubjectChar">
+    <w:name w:val="Comment Subject Char"/>
+    <w:basedOn w:val="CommentTextChar"/>
+    <w:link w:val="CommentSubject"/>
+    <w:semiHidden/>
+    <w:rsid w:val="00813960"/>
+    <w:rPr>
+      <w:rFonts w:ascii="Times New Roman" w:hAnsi="Times New Roman"/>
+      <w:b/>
+      <w:bCs/>
+    </w:rPr>
+  </w:style>
+  <w:style w:type="paragraph" w:styleId="BalloonText">
+    <w:name w:val="Balloon Text"/>
+    <w:basedOn w:val="Normal"/>
+    <w:link w:val="BalloonTextChar"/>
+    <w:semiHidden/>
+    <w:unhideWhenUsed/>
+    <w:rsid w:val="00813960"/>
+    <w:pPr>
+      <w:spacing w:line="240" w:lineRule="auto"/>
+    </w:pPr>
+    <w:rPr>
+      <w:rFonts w:ascii="Segoe UI" w:hAnsi="Segoe UI" w:cs="Segoe UI"/>
+      <w:sz w:val="18"/>
+      <w:szCs w:val="18"/>
+    </w:rPr>
+  </w:style>
+  <w:style w:type="character" w:customStyle="1" w:styleId="BalloonTextChar">
+    <w:name w:val="Balloon Text Char"/>
+    <w:basedOn w:val="DefaultParagraphFont"/>
+    <w:link w:val="BalloonText"/>
+    <w:semiHidden/>
+    <w:rsid w:val="00813960"/>
+    <w:rPr>
+      <w:rFonts w:ascii="Segoe UI" w:hAnsi="Segoe UI" w:cs="Segoe UI"/>
+      <w:sz w:val="18"/>
+      <w:szCs w:val="18"/>
+    </w:rPr>
+  </w:style>
+  <w:style w:type="paragraph" w:styleId="ListParagraph">
+    <w:name w:val="List Paragraph"/>
+    <w:basedOn w:val="Normal"/>
+    <w:uiPriority w:val="34"/>
+    <w:qFormat/>
+    <w:rsid w:val="002D03A4"/>
+    <w:pPr>
+      <w:widowControl w:val="0"/>
+      <w:spacing w:line="240" w:lineRule="auto"/>
+      <w:ind w:left="720"/>
+      <w:contextualSpacing/>
+      <w:jc w:val="both"/>
+    </w:pPr>
+    <w:rPr>
+      <w:rFonts w:ascii="Calibri" w:eastAsia="Calibri" w:hAnsi="Calibri" w:cs="Calibri"/>
+      <w:color w:val="000000"/>
+      <w:sz w:val="22"/>
+      <w:szCs w:val="22"/>
+    </w:rPr>
+  </w:style>
 </w:styles>
 </file>
 
@@ -10962,7 +11216,7 @@
 </file>
 
 <file path=customXml/itemProps1.xml><?xml version="1.0" encoding="utf-8"?>
-<ds:datastoreItem xmlns:ds="http://schemas.openxmlformats.org/officeDocument/2006/customXml" ds:itemID="{41923F9C-A32E-46B8-A0DB-B89096609A3C}">
+<ds:datastoreItem xmlns:ds="http://schemas.openxmlformats.org/officeDocument/2006/customXml" ds:itemID="{AC0A05D4-1978-4799-A9CB-F450525D3363}">
   <ds:schemaRefs>
     <ds:schemaRef ds:uri="http://schemas.openxmlformats.org/officeDocument/2006/bibliography"/>
   </ds:schemaRefs>

</xml_diff>